<commit_message>
Retoques de funcionalidad de formularios, tablas e interfaces
</commit_message>
<xml_diff>
--- a/CLINICA ONLINE.docx
+++ b/CLINICA ONLINE.docx
@@ -1056,11 +1056,13 @@
           <w:numId w:val="6"/>
         </w:numPr>
         <w:rPr>
-          <w:lang w:val="es-AR"/>
-        </w:rPr>
-      </w:pPr>
-      <w:r>
-        <w:rPr>
+          <w:strike/>
+          <w:lang w:val="es-AR"/>
+        </w:rPr>
+      </w:pPr>
+      <w:r>
+        <w:rPr>
+          <w:strike/>
           <w:lang w:val="es-AR"/>
         </w:rPr>
         <w:t>Solo la puede visualizar el usuario con perfil Administrador</w:t>
@@ -1074,11 +1076,13 @@
           <w:numId w:val="6"/>
         </w:numPr>
         <w:rPr>
-          <w:lang w:val="es-AR"/>
-        </w:rPr>
-      </w:pPr>
-      <w:r>
-        <w:rPr>
+          <w:strike/>
+          <w:lang w:val="es-AR"/>
+        </w:rPr>
+      </w:pPr>
+      <w:r>
+        <w:rPr>
+          <w:strike/>
           <w:lang w:val="es-AR"/>
         </w:rPr>
         <w:t>Muestra la información de los usuarios</w:t>
@@ -1092,11 +1096,13 @@
           <w:numId w:val="6"/>
         </w:numPr>
         <w:rPr>
-          <w:lang w:val="es-AR"/>
-        </w:rPr>
-      </w:pPr>
-      <w:r>
-        <w:rPr>
+          <w:strike/>
+          <w:lang w:val="es-AR"/>
+        </w:rPr>
+      </w:pPr>
+      <w:r>
+        <w:rPr>
+          <w:strike/>
           <w:lang w:val="es-AR"/>
         </w:rPr>
         <w:lastRenderedPageBreak/>
@@ -1147,11 +1153,13 @@
           <w:numId w:val="6"/>
         </w:numPr>
         <w:rPr>
-          <w:lang w:val="es-AR"/>
-        </w:rPr>
-      </w:pPr>
-      <w:r>
-        <w:rPr>
+          <w:strike/>
+          <w:lang w:val="es-AR"/>
+        </w:rPr>
+      </w:pPr>
+      <w:r>
+        <w:rPr>
+          <w:strike/>
           <w:lang w:val="es-AR"/>
         </w:rPr>
         <w:t xml:space="preserve"> </w:t>
@@ -1159,6 +1167,7 @@
       <w:proofErr w:type="spellStart"/>
       <w:r>
         <w:rPr>
+          <w:strike/>
           <w:lang w:val="es-AR"/>
         </w:rPr>
         <w:t>Podra</w:t>
@@ -1166,6 +1175,7 @@
       <w:proofErr w:type="spellEnd"/>
       <w:r>
         <w:rPr>
+          <w:strike/>
           <w:lang w:val="es-AR"/>
         </w:rPr>
         <w:t xml:space="preserve"> generar un usuario Administrador:</w:t>
@@ -1179,11 +1189,13 @@
           <w:numId w:val="6"/>
         </w:numPr>
         <w:rPr>
-          <w:lang w:val="es-AR"/>
-        </w:rPr>
-      </w:pPr>
-      <w:r>
-        <w:rPr>
+          <w:strike/>
+          <w:lang w:val="es-AR"/>
+        </w:rPr>
+      </w:pPr>
+      <w:r>
+        <w:rPr>
+          <w:strike/>
           <w:lang w:val="es-AR"/>
         </w:rPr>
         <w:t>Nombre</w:t>
@@ -1197,11 +1209,13 @@
           <w:numId w:val="6"/>
         </w:numPr>
         <w:rPr>
-          <w:lang w:val="es-AR"/>
-        </w:rPr>
-      </w:pPr>
-      <w:r>
-        <w:rPr>
+          <w:strike/>
+          <w:lang w:val="es-AR"/>
+        </w:rPr>
+      </w:pPr>
+      <w:r>
+        <w:rPr>
+          <w:strike/>
           <w:lang w:val="es-AR"/>
         </w:rPr>
         <w:t>Apellido</w:t>
@@ -1215,11 +1229,13 @@
           <w:numId w:val="6"/>
         </w:numPr>
         <w:rPr>
-          <w:lang w:val="es-AR"/>
-        </w:rPr>
-      </w:pPr>
-      <w:r>
-        <w:rPr>
+          <w:strike/>
+          <w:lang w:val="es-AR"/>
+        </w:rPr>
+      </w:pPr>
+      <w:r>
+        <w:rPr>
+          <w:strike/>
           <w:lang w:val="es-AR"/>
         </w:rPr>
         <w:t>Edad</w:t>
@@ -1233,11 +1249,13 @@
           <w:numId w:val="6"/>
         </w:numPr>
         <w:rPr>
-          <w:lang w:val="es-AR"/>
-        </w:rPr>
-      </w:pPr>
-      <w:r>
-        <w:rPr>
+          <w:strike/>
+          <w:lang w:val="es-AR"/>
+        </w:rPr>
+      </w:pPr>
+      <w:r>
+        <w:rPr>
+          <w:strike/>
           <w:lang w:val="es-AR"/>
         </w:rPr>
         <w:t>DNI</w:t>
@@ -1251,11 +1269,13 @@
           <w:numId w:val="6"/>
         </w:numPr>
         <w:rPr>
-          <w:lang w:val="es-AR"/>
-        </w:rPr>
-      </w:pPr>
-      <w:r>
-        <w:rPr>
+          <w:strike/>
+          <w:lang w:val="es-AR"/>
+        </w:rPr>
+      </w:pPr>
+      <w:r>
+        <w:rPr>
+          <w:strike/>
           <w:lang w:val="es-AR"/>
         </w:rPr>
         <w:t>Mail</w:t>
@@ -1269,11 +1289,13 @@
           <w:numId w:val="6"/>
         </w:numPr>
         <w:rPr>
-          <w:lang w:val="es-AR"/>
-        </w:rPr>
-      </w:pPr>
-      <w:r>
-        <w:rPr>
+          <w:strike/>
+          <w:lang w:val="es-AR"/>
+        </w:rPr>
+      </w:pPr>
+      <w:r>
+        <w:rPr>
+          <w:strike/>
           <w:lang w:val="es-AR"/>
         </w:rPr>
         <w:t>Contraseña</w:t>
@@ -1287,11 +1309,13 @@
           <w:numId w:val="6"/>
         </w:numPr>
         <w:rPr>
-          <w:lang w:val="es-AR"/>
-        </w:rPr>
-      </w:pPr>
-      <w:r>
-        <w:rPr>
+          <w:strike/>
+          <w:lang w:val="es-AR"/>
+        </w:rPr>
+      </w:pPr>
+      <w:r>
+        <w:rPr>
+          <w:strike/>
           <w:lang w:val="es-AR"/>
         </w:rPr>
         <w:t>1 imagen para su perfil</w:t>
@@ -1299,6 +1323,199 @@
     </w:p>
     <w:p>
       <w:pPr>
+        <w:pStyle w:val="Prrafodelista"/>
+        <w:numPr>
+          <w:ilvl w:val="0"/>
+          <w:numId w:val="6"/>
+        </w:numPr>
+        <w:rPr>
+          <w:strike/>
+          <w:lang w:val="es-AR"/>
+        </w:rPr>
+      </w:pPr>
+      <w:r>
+        <w:rPr>
+          <w:strike/>
+          <w:lang w:val="es-AR"/>
+        </w:rPr>
+        <w:t>Agregados</w:t>
+      </w:r>
+    </w:p>
+    <w:p>
+      <w:pPr>
+        <w:pStyle w:val="Prrafodelista"/>
+        <w:numPr>
+          <w:ilvl w:val="1"/>
+          <w:numId w:val="6"/>
+        </w:numPr>
+        <w:rPr>
+          <w:strike/>
+          <w:lang w:val="es-AR"/>
+        </w:rPr>
+      </w:pPr>
+      <w:r>
+        <w:rPr>
+          <w:strike/>
+        </w:rPr>
+        <w:t>Modificar</w:t>
+      </w:r>
+      <w:r>
+        <w:rPr>
+          <w:strike/>
+        </w:rPr>
+        <w:t xml:space="preserve"> Botones de Acceso rápido</w:t>
+      </w:r>
+    </w:p>
+    <w:p>
+      <w:pPr>
+        <w:pStyle w:val="Prrafodelista"/>
+        <w:numPr>
+          <w:ilvl w:val="2"/>
+          <w:numId w:val="6"/>
+        </w:numPr>
+        <w:rPr>
+          <w:strike/>
+          <w:lang w:val="es-AR"/>
+        </w:rPr>
+      </w:pPr>
+      <w:r>
+        <w:rPr>
+          <w:strike/>
+        </w:rPr>
+        <w:t>Deben ser botones rectangulares.</w:t>
+      </w:r>
+    </w:p>
+    <w:p>
+      <w:pPr>
+        <w:pStyle w:val="Prrafodelista"/>
+        <w:numPr>
+          <w:ilvl w:val="2"/>
+          <w:numId w:val="6"/>
+        </w:numPr>
+        <w:rPr>
+          <w:strike/>
+          <w:lang w:val="es-AR"/>
+        </w:rPr>
+      </w:pPr>
+      <w:r>
+        <w:rPr>
+          <w:strike/>
+        </w:rPr>
+        <w:t>Deben tener la imagen de perfil del usuario</w:t>
+      </w:r>
+    </w:p>
+    <w:p>
+      <w:pPr>
+        <w:pStyle w:val="Prrafodelista"/>
+        <w:numPr>
+          <w:ilvl w:val="2"/>
+          <w:numId w:val="6"/>
+        </w:numPr>
+        <w:rPr>
+          <w:strike/>
+          <w:lang w:val="es-AR"/>
+        </w:rPr>
+      </w:pPr>
+      <w:r>
+        <w:rPr>
+          <w:strike/>
+        </w:rPr>
+        <w:t xml:space="preserve">Deben estar arriba del </w:t>
+      </w:r>
+      <w:proofErr w:type="spellStart"/>
+      <w:r>
+        <w:rPr>
+          <w:strike/>
+        </w:rPr>
+        <w:t>login</w:t>
+      </w:r>
+      <w:proofErr w:type="spellEnd"/>
+      <w:r>
+        <w:rPr>
+          <w:strike/>
+        </w:rPr>
+        <w:t xml:space="preserve">, uno al lado del otro, 6 usuarios (3 pacientes, 2 especialistas, 1 </w:t>
+      </w:r>
+      <w:proofErr w:type="spellStart"/>
+      <w:r>
+        <w:rPr>
+          <w:strike/>
+        </w:rPr>
+        <w:t>admin</w:t>
+      </w:r>
+      <w:proofErr w:type="spellEnd"/>
+      <w:r>
+        <w:rPr>
+          <w:strike/>
+        </w:rPr>
+        <w:t xml:space="preserve">) </w:t>
+      </w:r>
+    </w:p>
+    <w:p>
+      <w:pPr>
+        <w:pStyle w:val="Prrafodelista"/>
+        <w:numPr>
+          <w:ilvl w:val="1"/>
+          <w:numId w:val="6"/>
+        </w:numPr>
+        <w:rPr>
+          <w:strike/>
+          <w:lang w:val="es-AR"/>
+        </w:rPr>
+      </w:pPr>
+      <w:r>
+        <w:rPr>
+          <w:strike/>
+        </w:rPr>
+        <w:t>Modificar r</w:t>
+      </w:r>
+      <w:r>
+        <w:rPr>
+          <w:strike/>
+        </w:rPr>
+        <w:t>egistro de usuarios</w:t>
+      </w:r>
+    </w:p>
+    <w:p>
+      <w:pPr>
+        <w:pStyle w:val="Prrafodelista"/>
+        <w:numPr>
+          <w:ilvl w:val="2"/>
+          <w:numId w:val="6"/>
+        </w:numPr>
+        <w:rPr>
+          <w:strike/>
+          <w:lang w:val="es-AR"/>
+        </w:rPr>
+      </w:pPr>
+      <w:r>
+        <w:rPr>
+          <w:strike/>
+        </w:rPr>
+        <w:t>Al ingresar a la página solo se deben ver 2 imágenes que represente a un paciente o especialista, según esa elección mostrará un formulario correspondiente</w:t>
+      </w:r>
+    </w:p>
+    <w:p>
+      <w:pPr>
+        <w:pStyle w:val="Prrafodelista"/>
+        <w:numPr>
+          <w:ilvl w:val="2"/>
+          <w:numId w:val="6"/>
+        </w:numPr>
+        <w:rPr>
+          <w:strike/>
+          <w:lang w:val="es-AR"/>
+        </w:rPr>
+      </w:pPr>
+      <w:r>
+        <w:rPr>
+          <w:strike/>
+        </w:rPr>
+        <w:t>Estas imágenes deben estar en botones rectangulares.</w:t>
+      </w:r>
+    </w:p>
+    <w:p>
+      <w:pPr>
         <w:pStyle w:val="Ttulo2"/>
         <w:rPr>
           <w:lang w:val="es-AR"/>
@@ -1310,6 +1527,707 @@
         </w:rPr>
         <w:t>SPRINT 2</w:t>
       </w:r>
+    </w:p>
+    <w:p>
+      <w:pPr>
+        <w:pStyle w:val="Prrafodelista"/>
+        <w:numPr>
+          <w:ilvl w:val="0"/>
+          <w:numId w:val="7"/>
+        </w:numPr>
+        <w:rPr>
+          <w:lang w:val="es-AR"/>
+        </w:rPr>
+      </w:pPr>
+      <w:r>
+        <w:rPr>
+          <w:lang w:val="es-AR"/>
+        </w:rPr>
+        <w:t>Captcha propio o de Google</w:t>
+      </w:r>
+    </w:p>
+    <w:p>
+      <w:pPr>
+        <w:pStyle w:val="Prrafodelista"/>
+        <w:numPr>
+          <w:ilvl w:val="1"/>
+          <w:numId w:val="7"/>
+        </w:numPr>
+        <w:rPr>
+          <w:lang w:val="es-AR"/>
+        </w:rPr>
+      </w:pPr>
+      <w:r>
+        <w:rPr>
+          <w:lang w:val="es-AR"/>
+        </w:rPr>
+        <w:t>Integrar el captcha de Google o generar uno propio</w:t>
+      </w:r>
+    </w:p>
+    <w:p>
+      <w:pPr>
+        <w:pStyle w:val="Prrafodelista"/>
+        <w:numPr>
+          <w:ilvl w:val="1"/>
+          <w:numId w:val="7"/>
+        </w:numPr>
+        <w:rPr>
+          <w:lang w:val="es-AR"/>
+        </w:rPr>
+      </w:pPr>
+      <w:r>
+        <w:rPr>
+          <w:lang w:val="es-AR"/>
+        </w:rPr>
+        <w:t>Debe estar presente en el registro</w:t>
+      </w:r>
+    </w:p>
+    <w:p>
+      <w:pPr>
+        <w:pStyle w:val="Prrafodelista"/>
+        <w:numPr>
+          <w:ilvl w:val="1"/>
+          <w:numId w:val="7"/>
+        </w:numPr>
+        <w:rPr>
+          <w:lang w:val="es-AR"/>
+        </w:rPr>
+      </w:pPr>
+      <w:r>
+        <w:rPr>
+          <w:lang w:val="es-AR"/>
+        </w:rPr>
+        <w:t xml:space="preserve">Incorporarlo al validador del </w:t>
+      </w:r>
+      <w:proofErr w:type="spellStart"/>
+      <w:r>
+        <w:rPr>
+          <w:lang w:val="es-AR"/>
+        </w:rPr>
+        <w:t>form</w:t>
+      </w:r>
+      <w:proofErr w:type="spellEnd"/>
+      <w:r>
+        <w:rPr>
+          <w:lang w:val="es-AR"/>
+        </w:rPr>
+        <w:t xml:space="preserve"> </w:t>
+      </w:r>
+      <w:proofErr w:type="spellStart"/>
+      <w:r>
+        <w:rPr>
+          <w:lang w:val="es-AR"/>
+        </w:rPr>
+        <w:t>builder</w:t>
+      </w:r>
+      <w:proofErr w:type="spellEnd"/>
+    </w:p>
+    <w:p>
+      <w:pPr>
+        <w:pStyle w:val="Prrafodelista"/>
+        <w:numPr>
+          <w:ilvl w:val="1"/>
+          <w:numId w:val="7"/>
+        </w:numPr>
+        <w:rPr>
+          <w:lang w:val="es-AR"/>
+        </w:rPr>
+      </w:pPr>
+      <w:r>
+        <w:rPr>
+          <w:lang w:val="es-AR"/>
+        </w:rPr>
+        <w:t>No debe poder registrar hasta resolver el captcha</w:t>
+      </w:r>
+    </w:p>
+    <w:p>
+      <w:pPr>
+        <w:pStyle w:val="Prrafodelista"/>
+        <w:numPr>
+          <w:ilvl w:val="0"/>
+          <w:numId w:val="7"/>
+        </w:numPr>
+        <w:rPr>
+          <w:lang w:val="es-AR"/>
+        </w:rPr>
+      </w:pPr>
+      <w:r>
+        <w:rPr>
+          <w:lang w:val="es-AR"/>
+        </w:rPr>
+        <w:t xml:space="preserve">Generar </w:t>
+      </w:r>
+      <w:proofErr w:type="spellStart"/>
+      <w:r>
+        <w:rPr>
+          <w:lang w:val="es-AR"/>
+        </w:rPr>
+        <w:t>readme</w:t>
+      </w:r>
+      <w:proofErr w:type="spellEnd"/>
+      <w:r>
+        <w:rPr>
+          <w:lang w:val="es-AR"/>
+        </w:rPr>
+        <w:t xml:space="preserve"> para </w:t>
+      </w:r>
+      <w:proofErr w:type="spellStart"/>
+      <w:r>
+        <w:rPr>
+          <w:lang w:val="es-AR"/>
+        </w:rPr>
+        <w:t>github</w:t>
+      </w:r>
+      <w:proofErr w:type="spellEnd"/>
+    </w:p>
+    <w:p>
+      <w:pPr>
+        <w:pStyle w:val="Prrafodelista"/>
+        <w:numPr>
+          <w:ilvl w:val="1"/>
+          <w:numId w:val="7"/>
+        </w:numPr>
+        <w:rPr>
+          <w:lang w:val="es-AR"/>
+        </w:rPr>
+      </w:pPr>
+      <w:proofErr w:type="spellStart"/>
+      <w:r>
+        <w:rPr>
+          <w:lang w:val="es-AR"/>
+        </w:rPr>
+        <w:t>Explicacion</w:t>
+      </w:r>
+      <w:proofErr w:type="spellEnd"/>
+      <w:r>
+        <w:rPr>
+          <w:lang w:val="es-AR"/>
+        </w:rPr>
+        <w:t xml:space="preserve"> de la clínica</w:t>
+      </w:r>
+    </w:p>
+    <w:p>
+      <w:pPr>
+        <w:pStyle w:val="Prrafodelista"/>
+        <w:numPr>
+          <w:ilvl w:val="1"/>
+          <w:numId w:val="7"/>
+        </w:numPr>
+        <w:rPr>
+          <w:lang w:val="es-AR"/>
+        </w:rPr>
+      </w:pPr>
+      <w:r>
+        <w:rPr>
+          <w:lang w:val="es-AR"/>
+        </w:rPr>
+        <w:t>Formas de acceder a las secciones y que contiene cada una.</w:t>
+      </w:r>
+    </w:p>
+    <w:p>
+      <w:pPr>
+        <w:pStyle w:val="Prrafodelista"/>
+        <w:numPr>
+          <w:ilvl w:val="2"/>
+          <w:numId w:val="7"/>
+        </w:numPr>
+        <w:rPr>
+          <w:lang w:val="es-AR"/>
+        </w:rPr>
+      </w:pPr>
+      <w:r>
+        <w:rPr>
+          <w:lang w:val="es-AR"/>
+        </w:rPr>
+        <w:t xml:space="preserve"> Agregar capturas de pantalla</w:t>
+      </w:r>
+    </w:p>
+    <w:p>
+      <w:pPr>
+        <w:pStyle w:val="Prrafodelista"/>
+        <w:numPr>
+          <w:ilvl w:val="0"/>
+          <w:numId w:val="7"/>
+        </w:numPr>
+        <w:rPr>
+          <w:lang w:val="es-AR"/>
+        </w:rPr>
+      </w:pPr>
+      <w:r>
+        <w:rPr>
+          <w:lang w:val="es-AR"/>
+        </w:rPr>
+        <w:t xml:space="preserve">Generar componente </w:t>
+      </w:r>
+      <w:proofErr w:type="spellStart"/>
+      <w:r>
+        <w:rPr>
+          <w:lang w:val="es-AR"/>
+        </w:rPr>
+        <w:t>MisTurnos</w:t>
+      </w:r>
+      <w:proofErr w:type="spellEnd"/>
+    </w:p>
+    <w:p>
+      <w:pPr>
+        <w:pStyle w:val="Prrafodelista"/>
+        <w:numPr>
+          <w:ilvl w:val="1"/>
+          <w:numId w:val="7"/>
+        </w:numPr>
+        <w:rPr>
+          <w:lang w:val="es-AR"/>
+        </w:rPr>
+      </w:pPr>
+      <w:r>
+        <w:rPr>
+          <w:lang w:val="es-AR"/>
+        </w:rPr>
+        <w:t>Funcionalidad para el paciente:</w:t>
+      </w:r>
+    </w:p>
+    <w:p>
+      <w:pPr>
+        <w:pStyle w:val="Prrafodelista"/>
+        <w:numPr>
+          <w:ilvl w:val="2"/>
+          <w:numId w:val="7"/>
+        </w:numPr>
+        <w:rPr>
+          <w:lang w:val="es-AR"/>
+        </w:rPr>
+      </w:pPr>
+      <w:r>
+        <w:rPr>
+          <w:lang w:val="es-AR"/>
+        </w:rPr>
+        <w:t xml:space="preserve"> Solo tiene acceso el </w:t>
+      </w:r>
+      <w:proofErr w:type="spellStart"/>
+      <w:r>
+        <w:rPr>
+          <w:lang w:val="es-AR"/>
+        </w:rPr>
+        <w:t>apciente</w:t>
+      </w:r>
+      <w:proofErr w:type="spellEnd"/>
+    </w:p>
+    <w:p>
+      <w:pPr>
+        <w:pStyle w:val="Prrafodelista"/>
+        <w:numPr>
+          <w:ilvl w:val="2"/>
+          <w:numId w:val="7"/>
+        </w:numPr>
+        <w:rPr>
+          <w:lang w:val="es-AR"/>
+        </w:rPr>
+      </w:pPr>
+      <w:r>
+        <w:rPr>
+          <w:lang w:val="es-AR"/>
+        </w:rPr>
+        <w:t xml:space="preserve"> Muestra los turnos que solicito</w:t>
+      </w:r>
+    </w:p>
+    <w:p>
+      <w:pPr>
+        <w:pStyle w:val="Prrafodelista"/>
+        <w:numPr>
+          <w:ilvl w:val="3"/>
+          <w:numId w:val="7"/>
+        </w:numPr>
+        <w:rPr>
+          <w:lang w:val="es-AR"/>
+        </w:rPr>
+      </w:pPr>
+      <w:r>
+        <w:rPr>
+          <w:lang w:val="es-AR"/>
+        </w:rPr>
+        <w:t xml:space="preserve">Debe estar visible y claro el estado </w:t>
+      </w:r>
+      <w:proofErr w:type="gramStart"/>
+      <w:r>
+        <w:rPr>
+          <w:lang w:val="es-AR"/>
+        </w:rPr>
+        <w:t>del  turno</w:t>
+      </w:r>
+      <w:proofErr w:type="gramEnd"/>
+    </w:p>
+    <w:p>
+      <w:pPr>
+        <w:pStyle w:val="Prrafodelista"/>
+        <w:numPr>
+          <w:ilvl w:val="3"/>
+          <w:numId w:val="7"/>
+        </w:numPr>
+        <w:rPr>
+          <w:lang w:val="es-AR"/>
+        </w:rPr>
+      </w:pPr>
+      <w:r>
+        <w:rPr>
+          <w:lang w:val="es-AR"/>
+        </w:rPr>
+        <w:t xml:space="preserve"> Debe contar con un filtro único</w:t>
+      </w:r>
+    </w:p>
+    <w:p>
+      <w:pPr>
+        <w:pStyle w:val="Prrafodelista"/>
+        <w:numPr>
+          <w:ilvl w:val="4"/>
+          <w:numId w:val="7"/>
+        </w:numPr>
+        <w:rPr>
+          <w:lang w:val="es-AR"/>
+        </w:rPr>
+      </w:pPr>
+      <w:r>
+        <w:rPr>
+          <w:lang w:val="es-AR"/>
+        </w:rPr>
+        <w:t xml:space="preserve">No utilizar </w:t>
+      </w:r>
+      <w:proofErr w:type="spellStart"/>
+      <w:r>
+        <w:rPr>
+          <w:lang w:val="es-AR"/>
+        </w:rPr>
+        <w:t>combobox</w:t>
+      </w:r>
+      <w:proofErr w:type="spellEnd"/>
+    </w:p>
+    <w:p>
+      <w:pPr>
+        <w:pStyle w:val="Prrafodelista"/>
+        <w:numPr>
+          <w:ilvl w:val="4"/>
+          <w:numId w:val="7"/>
+        </w:numPr>
+        <w:rPr>
+          <w:lang w:val="es-AR"/>
+        </w:rPr>
+      </w:pPr>
+      <w:r>
+        <w:rPr>
+          <w:lang w:val="es-AR"/>
+        </w:rPr>
+        <w:t>Filtrar por especialidad</w:t>
+      </w:r>
+    </w:p>
+    <w:p>
+      <w:pPr>
+        <w:pStyle w:val="Prrafodelista"/>
+        <w:numPr>
+          <w:ilvl w:val="4"/>
+          <w:numId w:val="7"/>
+        </w:numPr>
+        <w:rPr>
+          <w:lang w:val="es-AR"/>
+        </w:rPr>
+      </w:pPr>
+      <w:r>
+        <w:rPr>
+          <w:lang w:val="es-AR"/>
+        </w:rPr>
+        <w:t>Filtrar por especialista</w:t>
+      </w:r>
+    </w:p>
+    <w:p>
+      <w:pPr>
+        <w:pStyle w:val="Prrafodelista"/>
+        <w:numPr>
+          <w:ilvl w:val="2"/>
+          <w:numId w:val="7"/>
+        </w:numPr>
+        <w:rPr>
+          <w:lang w:val="es-AR"/>
+        </w:rPr>
+      </w:pPr>
+      <w:r>
+        <w:rPr>
+          <w:lang w:val="es-AR"/>
+        </w:rPr>
+        <w:t xml:space="preserve"> </w:t>
+      </w:r>
+      <w:proofErr w:type="spellStart"/>
+      <w:r>
+        <w:rPr>
+          <w:lang w:val="es-AR"/>
+        </w:rPr>
+        <w:t>Cancelacion</w:t>
+      </w:r>
+      <w:proofErr w:type="spellEnd"/>
+      <w:r>
+        <w:rPr>
+          <w:lang w:val="es-AR"/>
+        </w:rPr>
+        <w:t xml:space="preserve"> de turno</w:t>
+      </w:r>
+    </w:p>
+    <w:p>
+      <w:pPr>
+        <w:pStyle w:val="Prrafodelista"/>
+        <w:numPr>
+          <w:ilvl w:val="3"/>
+          <w:numId w:val="7"/>
+        </w:numPr>
+        <w:rPr>
+          <w:lang w:val="es-AR"/>
+        </w:rPr>
+      </w:pPr>
+      <w:r>
+        <w:rPr>
+          <w:lang w:val="es-AR"/>
+        </w:rPr>
+        <w:t>Solamente serán visibles los turnos no realizados</w:t>
+      </w:r>
+    </w:p>
+    <w:p>
+      <w:pPr>
+        <w:pStyle w:val="Prrafodelista"/>
+        <w:numPr>
+          <w:ilvl w:val="3"/>
+          <w:numId w:val="7"/>
+        </w:numPr>
+        <w:rPr>
+          <w:lang w:val="es-AR"/>
+        </w:rPr>
+      </w:pPr>
+      <w:r>
+        <w:rPr>
+          <w:lang w:val="es-AR"/>
+        </w:rPr>
+        <w:t>Debe pedir al usuario dejar un comentario del motivo</w:t>
+      </w:r>
+    </w:p>
+    <w:p>
+      <w:pPr>
+        <w:pStyle w:val="Prrafodelista"/>
+        <w:numPr>
+          <w:ilvl w:val="2"/>
+          <w:numId w:val="7"/>
+        </w:numPr>
+        <w:rPr>
+          <w:lang w:val="es-AR"/>
+        </w:rPr>
+      </w:pPr>
+      <w:r>
+        <w:rPr>
+          <w:lang w:val="es-AR"/>
+        </w:rPr>
+        <w:t xml:space="preserve"> Reseña de turno</w:t>
+      </w:r>
+    </w:p>
+    <w:p>
+      <w:pPr>
+        <w:pStyle w:val="Prrafodelista"/>
+        <w:numPr>
+          <w:ilvl w:val="3"/>
+          <w:numId w:val="7"/>
+        </w:numPr>
+        <w:rPr>
+          <w:lang w:val="es-AR"/>
+        </w:rPr>
+      </w:pPr>
+      <w:r>
+        <w:rPr>
+          <w:lang w:val="es-AR"/>
+        </w:rPr>
+        <w:t>Solamente serán visibles los turnos que tengan comentario o reseña</w:t>
+      </w:r>
+    </w:p>
+    <w:p>
+      <w:pPr>
+        <w:pStyle w:val="Prrafodelista"/>
+        <w:numPr>
+          <w:ilvl w:val="2"/>
+          <w:numId w:val="7"/>
+        </w:numPr>
+        <w:rPr>
+          <w:lang w:val="es-AR"/>
+        </w:rPr>
+      </w:pPr>
+      <w:r>
+        <w:rPr>
+          <w:lang w:val="es-AR"/>
+        </w:rPr>
+        <w:t>Encuesta de turno</w:t>
+      </w:r>
+    </w:p>
+    <w:p>
+      <w:pPr>
+        <w:pStyle w:val="Prrafodelista"/>
+        <w:numPr>
+          <w:ilvl w:val="3"/>
+          <w:numId w:val="7"/>
+        </w:numPr>
+        <w:rPr>
+          <w:lang w:val="es-AR"/>
+        </w:rPr>
+      </w:pPr>
+      <w:r>
+        <w:rPr>
+          <w:lang w:val="es-AR"/>
+        </w:rPr>
+        <w:t>Se le da al usuario la posibilidad de completar una encuesta sobre la atención</w:t>
+      </w:r>
+    </w:p>
+    <w:p>
+      <w:pPr>
+        <w:pStyle w:val="Prrafodelista"/>
+        <w:numPr>
+          <w:ilvl w:val="3"/>
+          <w:numId w:val="7"/>
+        </w:numPr>
+        <w:rPr>
+          <w:lang w:val="es-AR"/>
+        </w:rPr>
+      </w:pPr>
+      <w:r>
+        <w:rPr>
+          <w:lang w:val="es-AR"/>
+        </w:rPr>
+        <w:t>Solamente será visible si el especialista:</w:t>
+      </w:r>
+    </w:p>
+    <w:p>
+      <w:pPr>
+        <w:pStyle w:val="Prrafodelista"/>
+        <w:numPr>
+          <w:ilvl w:val="4"/>
+          <w:numId w:val="7"/>
+        </w:numPr>
+        <w:rPr>
+          <w:lang w:val="es-AR"/>
+        </w:rPr>
+      </w:pPr>
+      <w:r>
+        <w:rPr>
+          <w:lang w:val="es-AR"/>
+        </w:rPr>
+        <w:t>Marco el turno como completado</w:t>
+      </w:r>
+    </w:p>
+    <w:p>
+      <w:pPr>
+        <w:pStyle w:val="Prrafodelista"/>
+        <w:numPr>
+          <w:ilvl w:val="4"/>
+          <w:numId w:val="7"/>
+        </w:numPr>
+        <w:rPr>
+          <w:lang w:val="es-AR"/>
+        </w:rPr>
+      </w:pPr>
+      <w:r>
+        <w:rPr>
+          <w:lang w:val="es-AR"/>
+        </w:rPr>
+        <w:t>Dejo la reseña</w:t>
+      </w:r>
+    </w:p>
+    <w:p>
+      <w:pPr>
+        <w:pStyle w:val="Prrafodelista"/>
+        <w:numPr>
+          <w:ilvl w:val="2"/>
+          <w:numId w:val="7"/>
+        </w:numPr>
+        <w:rPr>
+          <w:lang w:val="es-AR"/>
+        </w:rPr>
+      </w:pPr>
+      <w:r>
+        <w:rPr>
+          <w:lang w:val="es-AR"/>
+        </w:rPr>
+        <w:t>Calificación</w:t>
+      </w:r>
+      <w:r>
+        <w:rPr>
+          <w:lang w:val="es-AR"/>
+        </w:rPr>
+        <w:t xml:space="preserve"> de atención</w:t>
+      </w:r>
+    </w:p>
+    <w:p>
+      <w:pPr>
+        <w:pStyle w:val="Prrafodelista"/>
+        <w:numPr>
+          <w:ilvl w:val="3"/>
+          <w:numId w:val="7"/>
+        </w:numPr>
+        <w:rPr>
+          <w:lang w:val="es-AR"/>
+        </w:rPr>
+      </w:pPr>
+      <w:r>
+        <w:rPr>
+          <w:lang w:val="es-AR"/>
+        </w:rPr>
+        <w:t xml:space="preserve">Solamente será visible una vez que se </w:t>
+      </w:r>
+      <w:r>
+        <w:rPr>
+          <w:lang w:val="es-AR"/>
+        </w:rPr>
+        <w:t>realizó</w:t>
+      </w:r>
+      <w:r>
+        <w:rPr>
+          <w:lang w:val="es-AR"/>
+        </w:rPr>
+        <w:t xml:space="preserve"> el turno</w:t>
+      </w:r>
+    </w:p>
+    <w:p>
+      <w:pPr>
+        <w:pStyle w:val="Prrafodelista"/>
+        <w:numPr>
+          <w:ilvl w:val="3"/>
+          <w:numId w:val="7"/>
+        </w:numPr>
+        <w:rPr>
+          <w:lang w:val="es-AR"/>
+        </w:rPr>
+      </w:pPr>
+      <w:r>
+        <w:rPr>
+          <w:lang w:val="es-AR"/>
+        </w:rPr>
+        <w:lastRenderedPageBreak/>
+        <w:t>Solicitar al usuario un comentario sobre la atención del especialista</w:t>
+      </w:r>
+    </w:p>
+    <w:p>
+      <w:pPr>
+        <w:pStyle w:val="Prrafodelista"/>
+        <w:numPr>
+          <w:ilvl w:val="2"/>
+          <w:numId w:val="7"/>
+        </w:numPr>
+        <w:rPr>
+          <w:lang w:val="es-AR"/>
+        </w:rPr>
+      </w:pPr>
+      <w:r>
+        <w:rPr>
+          <w:lang w:val="es-AR"/>
+        </w:rPr>
+        <w:t>Solo mostrar acciones que pueda realizar el usuario para cada turno</w:t>
+      </w:r>
+    </w:p>
+    <w:p>
+      <w:pPr>
+        <w:ind w:left="360"/>
+        <w:rPr>
+          <w:lang w:val="en-US"/>
+        </w:rPr>
+      </w:pPr>
     </w:p>
     <w:p>
       <w:pPr>
@@ -1452,6 +2370,119 @@
     </w:lvl>
   </w:abstractNum>
   <w:abstractNum w:abstractNumId="1" w15:restartNumberingAfterBreak="0">
+    <w:nsid w:val="0CF8387A"/>
+    <w:multiLevelType w:val="multilevel"/>
+    <w:tmpl w:val="71F40B28"/>
+    <w:lvl w:ilvl="0">
+      <w:start w:val="1"/>
+      <w:numFmt w:val="decimal"/>
+      <w:lvlText w:val="%1."/>
+      <w:lvlJc w:val="left"/>
+      <w:pPr>
+        <w:ind w:left="227" w:hanging="227"/>
+      </w:pPr>
+      <w:rPr>
+        <w:rFonts w:hint="default"/>
+      </w:rPr>
+    </w:lvl>
+    <w:lvl w:ilvl="1">
+      <w:start w:val="1"/>
+      <w:numFmt w:val="decimal"/>
+      <w:lvlText w:val="%1.%2."/>
+      <w:lvlJc w:val="left"/>
+      <w:pPr>
+        <w:ind w:left="454" w:hanging="227"/>
+      </w:pPr>
+      <w:rPr>
+        <w:rFonts w:hint="default"/>
+      </w:rPr>
+    </w:lvl>
+    <w:lvl w:ilvl="2">
+      <w:start w:val="1"/>
+      <w:numFmt w:val="decimal"/>
+      <w:lvlText w:val="%1.%2.%3."/>
+      <w:lvlJc w:val="left"/>
+      <w:pPr>
+        <w:ind w:left="681" w:hanging="227"/>
+      </w:pPr>
+      <w:rPr>
+        <w:rFonts w:hint="default"/>
+      </w:rPr>
+    </w:lvl>
+    <w:lvl w:ilvl="3">
+      <w:start w:val="1"/>
+      <w:numFmt w:val="decimal"/>
+      <w:lvlText w:val="%1.%2.%3.%4."/>
+      <w:lvlJc w:val="left"/>
+      <w:pPr>
+        <w:ind w:left="908" w:hanging="227"/>
+      </w:pPr>
+      <w:rPr>
+        <w:rFonts w:hint="default"/>
+      </w:rPr>
+    </w:lvl>
+    <w:lvl w:ilvl="4">
+      <w:start w:val="1"/>
+      <w:numFmt w:val="decimal"/>
+      <w:lvlText w:val="%1.%2.%3.%4.%5."/>
+      <w:lvlJc w:val="left"/>
+      <w:pPr>
+        <w:ind w:left="1135" w:hanging="227"/>
+      </w:pPr>
+      <w:rPr>
+        <w:rFonts w:hint="default"/>
+      </w:rPr>
+    </w:lvl>
+    <w:lvl w:ilvl="5">
+      <w:start w:val="1"/>
+      <w:numFmt w:val="decimal"/>
+      <w:lvlText w:val="%1.%2.%3.%4.%5.%6."/>
+      <w:lvlJc w:val="left"/>
+      <w:pPr>
+        <w:ind w:left="1362" w:hanging="227"/>
+      </w:pPr>
+      <w:rPr>
+        <w:rFonts w:hint="default"/>
+      </w:rPr>
+    </w:lvl>
+    <w:lvl w:ilvl="6">
+      <w:start w:val="1"/>
+      <w:numFmt w:val="decimal"/>
+      <w:lvlText w:val="%1.%2.%3.%4.%5.%6.%7."/>
+      <w:lvlJc w:val="left"/>
+      <w:pPr>
+        <w:ind w:left="1589" w:hanging="227"/>
+      </w:pPr>
+      <w:rPr>
+        <w:rFonts w:hint="default"/>
+      </w:rPr>
+    </w:lvl>
+    <w:lvl w:ilvl="7">
+      <w:start w:val="1"/>
+      <w:numFmt w:val="decimal"/>
+      <w:lvlText w:val="%1.%2.%3.%4.%5.%6.%7.%8."/>
+      <w:lvlJc w:val="left"/>
+      <w:pPr>
+        <w:ind w:left="1816" w:hanging="227"/>
+      </w:pPr>
+      <w:rPr>
+        <w:rFonts w:hint="default"/>
+      </w:rPr>
+    </w:lvl>
+    <w:lvl w:ilvl="8">
+      <w:start w:val="1"/>
+      <w:numFmt w:val="decimal"/>
+      <w:lvlText w:val="%1.%2.%3.%4.%5.%6.%7.%8.%9."/>
+      <w:lvlJc w:val="left"/>
+      <w:pPr>
+        <w:ind w:left="2043" w:hanging="227"/>
+      </w:pPr>
+      <w:rPr>
+        <w:rFonts w:hint="default"/>
+      </w:rPr>
+    </w:lvl>
+  </w:abstractNum>
+  <w:abstractNum w:abstractNumId="2" w15:restartNumberingAfterBreak="0">
     <w:nsid w:val="2A513218"/>
     <w:multiLevelType w:val="multilevel"/>
     <w:tmpl w:val="0AEA19FC"/>
@@ -1564,7 +2595,7 @@
       </w:rPr>
     </w:lvl>
   </w:abstractNum>
-  <w:abstractNum w:abstractNumId="2" w15:restartNumberingAfterBreak="0">
+  <w:abstractNum w:abstractNumId="3" w15:restartNumberingAfterBreak="0">
     <w:nsid w:val="308215FA"/>
     <w:multiLevelType w:val="multilevel"/>
     <w:tmpl w:val="580A001F"/>
@@ -1650,7 +2681,7 @@
       </w:pPr>
     </w:lvl>
   </w:abstractNum>
-  <w:abstractNum w:abstractNumId="3" w15:restartNumberingAfterBreak="0">
+  <w:abstractNum w:abstractNumId="4" w15:restartNumberingAfterBreak="0">
     <w:nsid w:val="37F866CD"/>
     <w:multiLevelType w:val="multilevel"/>
     <w:tmpl w:val="580A001F"/>
@@ -1736,7 +2767,7 @@
       </w:pPr>
     </w:lvl>
   </w:abstractNum>
-  <w:abstractNum w:abstractNumId="4" w15:restartNumberingAfterBreak="0">
+  <w:abstractNum w:abstractNumId="5" w15:restartNumberingAfterBreak="0">
     <w:nsid w:val="4AA72582"/>
     <w:multiLevelType w:val="multilevel"/>
     <w:tmpl w:val="580A001F"/>
@@ -1822,7 +2853,7 @@
       </w:pPr>
     </w:lvl>
   </w:abstractNum>
-  <w:abstractNum w:abstractNumId="5" w15:restartNumberingAfterBreak="0">
+  <w:abstractNum w:abstractNumId="6" w15:restartNumberingAfterBreak="0">
     <w:nsid w:val="7DB97B3D"/>
     <w:multiLevelType w:val="multilevel"/>
     <w:tmpl w:val="580A001F"/>
@@ -1909,22 +2940,25 @@
     </w:lvl>
   </w:abstractNum>
   <w:num w:numId="1" w16cid:durableId="1563369709">
-    <w:abstractNumId w:val="4"/>
+    <w:abstractNumId w:val="5"/>
   </w:num>
   <w:num w:numId="2" w16cid:durableId="2067752871">
-    <w:abstractNumId w:val="2"/>
+    <w:abstractNumId w:val="3"/>
   </w:num>
   <w:num w:numId="3" w16cid:durableId="1516459977">
     <w:abstractNumId w:val="0"/>
   </w:num>
   <w:num w:numId="4" w16cid:durableId="531115902">
-    <w:abstractNumId w:val="1"/>
+    <w:abstractNumId w:val="2"/>
   </w:num>
   <w:num w:numId="5" w16cid:durableId="727536204">
-    <w:abstractNumId w:val="5"/>
+    <w:abstractNumId w:val="6"/>
   </w:num>
   <w:num w:numId="6" w16cid:durableId="1855076066">
-    <w:abstractNumId w:val="3"/>
+    <w:abstractNumId w:val="4"/>
+  </w:num>
+  <w:num w:numId="7" w16cid:durableId="1154907274">
+    <w:abstractNumId w:val="1"/>
   </w:num>
 </w:numbering>
 </file>

</xml_diff>

<commit_message>
Estructura manejo de horarios
</commit_message>
<xml_diff>
--- a/CLINICA ONLINE.docx
+++ b/CLINICA ONLINE.docx
@@ -1597,370 +1597,322 @@
         <w:rPr>
           <w:lang w:val="es-AR"/>
         </w:rPr>
-        <w:t xml:space="preserve">Incorporarlo al validador del </w:t>
+        <w:t>Incorporarlo al validador del form builder</w:t>
+      </w:r>
+    </w:p>
+    <w:p>
+      <w:pPr>
+        <w:pStyle w:val="Prrafodelista"/>
+        <w:numPr>
+          <w:ilvl w:val="1"/>
+          <w:numId w:val="7"/>
+        </w:numPr>
+        <w:rPr>
+          <w:lang w:val="es-AR"/>
+        </w:rPr>
+      </w:pPr>
+      <w:r>
+        <w:rPr>
+          <w:lang w:val="es-AR"/>
+        </w:rPr>
+        <w:t>No debe poder registrar hasta resolver el captcha</w:t>
+      </w:r>
+    </w:p>
+    <w:p>
+      <w:pPr>
+        <w:pStyle w:val="Prrafodelista"/>
+        <w:numPr>
+          <w:ilvl w:val="0"/>
+          <w:numId w:val="7"/>
+        </w:numPr>
+        <w:rPr>
+          <w:lang w:val="es-AR"/>
+        </w:rPr>
+      </w:pPr>
+      <w:r>
+        <w:rPr>
+          <w:lang w:val="es-AR"/>
+        </w:rPr>
+        <w:t xml:space="preserve">Generar readme para </w:t>
+      </w:r>
+      <w:r>
+        <w:rPr>
+          <w:lang w:val="es-AR"/>
+        </w:rPr>
+        <w:t>GitHub</w:t>
+      </w:r>
+    </w:p>
+    <w:p>
+      <w:pPr>
+        <w:pStyle w:val="Prrafodelista"/>
+        <w:numPr>
+          <w:ilvl w:val="1"/>
+          <w:numId w:val="7"/>
+        </w:numPr>
+        <w:rPr>
+          <w:lang w:val="es-AR"/>
+        </w:rPr>
+      </w:pPr>
+      <w:r>
+        <w:rPr>
+          <w:lang w:val="es-AR"/>
+        </w:rPr>
+        <w:t>Explicación</w:t>
+      </w:r>
+      <w:r>
+        <w:rPr>
+          <w:lang w:val="es-AR"/>
+        </w:rPr>
+        <w:t xml:space="preserve"> de la clínica</w:t>
+      </w:r>
+    </w:p>
+    <w:p>
+      <w:pPr>
+        <w:pStyle w:val="Prrafodelista"/>
+        <w:numPr>
+          <w:ilvl w:val="1"/>
+          <w:numId w:val="7"/>
+        </w:numPr>
+        <w:rPr>
+          <w:lang w:val="es-AR"/>
+        </w:rPr>
+      </w:pPr>
+      <w:r>
+        <w:rPr>
+          <w:lang w:val="es-AR"/>
+        </w:rPr>
+        <w:t>Formas de acceder a las secciones y que contiene cada una.</w:t>
+      </w:r>
+    </w:p>
+    <w:p>
+      <w:pPr>
+        <w:pStyle w:val="Prrafodelista"/>
+        <w:numPr>
+          <w:ilvl w:val="2"/>
+          <w:numId w:val="7"/>
+        </w:numPr>
+        <w:rPr>
+          <w:lang w:val="es-AR"/>
+        </w:rPr>
+      </w:pPr>
+      <w:r>
+        <w:rPr>
+          <w:lang w:val="es-AR"/>
+        </w:rPr>
+        <w:t xml:space="preserve"> Agregar capturas de pantalla</w:t>
+      </w:r>
+    </w:p>
+    <w:p>
+      <w:pPr>
+        <w:pStyle w:val="Prrafodelista"/>
+        <w:numPr>
+          <w:ilvl w:val="0"/>
+          <w:numId w:val="7"/>
+        </w:numPr>
+        <w:rPr>
+          <w:lang w:val="es-AR"/>
+        </w:rPr>
+      </w:pPr>
+      <w:r>
+        <w:rPr>
+          <w:lang w:val="es-AR"/>
+        </w:rPr>
+        <w:t xml:space="preserve">Generar componente </w:t>
       </w:r>
       <w:proofErr w:type="spellStart"/>
       <w:r>
         <w:rPr>
           <w:lang w:val="es-AR"/>
         </w:rPr>
-        <w:t>form</w:t>
+        <w:t>MisTurnos</w:t>
       </w:r>
       <w:proofErr w:type="spellEnd"/>
+    </w:p>
+    <w:p>
+      <w:pPr>
+        <w:pStyle w:val="Prrafodelista"/>
+        <w:numPr>
+          <w:ilvl w:val="1"/>
+          <w:numId w:val="7"/>
+        </w:numPr>
+        <w:rPr>
+          <w:lang w:val="es-AR"/>
+        </w:rPr>
+      </w:pPr>
+      <w:r>
+        <w:rPr>
+          <w:lang w:val="es-AR"/>
+        </w:rPr>
+        <w:t>Funcionalidad para el paciente:</w:t>
+      </w:r>
+    </w:p>
+    <w:p>
+      <w:pPr>
+        <w:pStyle w:val="Prrafodelista"/>
+        <w:numPr>
+          <w:ilvl w:val="2"/>
+          <w:numId w:val="7"/>
+        </w:numPr>
+        <w:rPr>
+          <w:lang w:val="es-AR"/>
+        </w:rPr>
+      </w:pPr>
+      <w:r>
+        <w:rPr>
+          <w:lang w:val="es-AR"/>
+        </w:rPr>
+        <w:t xml:space="preserve"> Solo tiene acceso el </w:t>
+      </w:r>
+      <w:r>
+        <w:rPr>
+          <w:lang w:val="es-AR"/>
+        </w:rPr>
+        <w:t>pa</w:t>
+      </w:r>
+      <w:r>
+        <w:rPr>
+          <w:lang w:val="es-AR"/>
+        </w:rPr>
+        <w:t>ciente</w:t>
+      </w:r>
+    </w:p>
+    <w:p>
+      <w:pPr>
+        <w:pStyle w:val="Prrafodelista"/>
+        <w:numPr>
+          <w:ilvl w:val="2"/>
+          <w:numId w:val="7"/>
+        </w:numPr>
+        <w:rPr>
+          <w:lang w:val="es-AR"/>
+        </w:rPr>
+      </w:pPr>
+      <w:r>
+        <w:rPr>
+          <w:lang w:val="es-AR"/>
+        </w:rPr>
+        <w:t xml:space="preserve"> Muestra los turnos que solicito</w:t>
+      </w:r>
+    </w:p>
+    <w:p>
+      <w:pPr>
+        <w:pStyle w:val="Prrafodelista"/>
+        <w:numPr>
+          <w:ilvl w:val="3"/>
+          <w:numId w:val="7"/>
+        </w:numPr>
+        <w:rPr>
+          <w:lang w:val="es-AR"/>
+        </w:rPr>
+      </w:pPr>
+      <w:r>
+        <w:rPr>
+          <w:lang w:val="es-AR"/>
+        </w:rPr>
+        <w:t xml:space="preserve">Debe estar visible y claro el estado </w:t>
+      </w:r>
+      <w:r>
+        <w:rPr>
+          <w:lang w:val="es-AR"/>
+        </w:rPr>
+        <w:t>del turno</w:t>
+      </w:r>
+    </w:p>
+    <w:p>
+      <w:pPr>
+        <w:pStyle w:val="Prrafodelista"/>
+        <w:numPr>
+          <w:ilvl w:val="3"/>
+          <w:numId w:val="7"/>
+        </w:numPr>
+        <w:rPr>
+          <w:lang w:val="es-AR"/>
+        </w:rPr>
+      </w:pPr>
+      <w:r>
+        <w:rPr>
+          <w:lang w:val="es-AR"/>
+        </w:rPr>
+        <w:t xml:space="preserve"> Debe contar con un filtro único</w:t>
+      </w:r>
+    </w:p>
+    <w:p>
+      <w:pPr>
+        <w:pStyle w:val="Prrafodelista"/>
+        <w:numPr>
+          <w:ilvl w:val="4"/>
+          <w:numId w:val="7"/>
+        </w:numPr>
+        <w:rPr>
+          <w:lang w:val="es-AR"/>
+        </w:rPr>
+      </w:pPr>
+      <w:r>
+        <w:rPr>
+          <w:lang w:val="es-AR"/>
+        </w:rPr>
+        <w:t>No utilizar combobox</w:t>
+      </w:r>
+    </w:p>
+    <w:p>
+      <w:pPr>
+        <w:pStyle w:val="Prrafodelista"/>
+        <w:numPr>
+          <w:ilvl w:val="4"/>
+          <w:numId w:val="7"/>
+        </w:numPr>
+        <w:rPr>
+          <w:lang w:val="es-AR"/>
+        </w:rPr>
+      </w:pPr>
+      <w:r>
+        <w:rPr>
+          <w:lang w:val="es-AR"/>
+        </w:rPr>
+        <w:t>Filtrar por especialidad</w:t>
+      </w:r>
+    </w:p>
+    <w:p>
+      <w:pPr>
+        <w:pStyle w:val="Prrafodelista"/>
+        <w:numPr>
+          <w:ilvl w:val="4"/>
+          <w:numId w:val="7"/>
+        </w:numPr>
+        <w:rPr>
+          <w:lang w:val="es-AR"/>
+        </w:rPr>
+      </w:pPr>
+      <w:r>
+        <w:rPr>
+          <w:lang w:val="es-AR"/>
+        </w:rPr>
+        <w:t>Filtrar por especialista</w:t>
+      </w:r>
+    </w:p>
+    <w:p>
+      <w:pPr>
+        <w:pStyle w:val="Prrafodelista"/>
+        <w:numPr>
+          <w:ilvl w:val="2"/>
+          <w:numId w:val="7"/>
+        </w:numPr>
+        <w:rPr>
+          <w:lang w:val="es-AR"/>
+        </w:rPr>
+      </w:pPr>
       <w:r>
         <w:rPr>
           <w:lang w:val="es-AR"/>
         </w:rPr>
         <w:t xml:space="preserve"> </w:t>
       </w:r>
-      <w:proofErr w:type="spellStart"/>
-      <w:r>
-        <w:rPr>
-          <w:lang w:val="es-AR"/>
-        </w:rPr>
-        <w:t>builder</w:t>
-      </w:r>
-      <w:proofErr w:type="spellEnd"/>
-    </w:p>
-    <w:p>
-      <w:pPr>
-        <w:pStyle w:val="Prrafodelista"/>
-        <w:numPr>
-          <w:ilvl w:val="1"/>
-          <w:numId w:val="7"/>
-        </w:numPr>
-        <w:rPr>
-          <w:lang w:val="es-AR"/>
-        </w:rPr>
-      </w:pPr>
-      <w:r>
-        <w:rPr>
-          <w:lang w:val="es-AR"/>
-        </w:rPr>
-        <w:t>No debe poder registrar hasta resolver el captcha</w:t>
-      </w:r>
-    </w:p>
-    <w:p>
-      <w:pPr>
-        <w:pStyle w:val="Prrafodelista"/>
-        <w:numPr>
-          <w:ilvl w:val="0"/>
-          <w:numId w:val="7"/>
-        </w:numPr>
-        <w:rPr>
-          <w:lang w:val="es-AR"/>
-        </w:rPr>
-      </w:pPr>
-      <w:r>
-        <w:rPr>
-          <w:lang w:val="es-AR"/>
-        </w:rPr>
-        <w:t xml:space="preserve">Generar </w:t>
-      </w:r>
-      <w:proofErr w:type="spellStart"/>
-      <w:r>
-        <w:rPr>
-          <w:lang w:val="es-AR"/>
-        </w:rPr>
-        <w:t>readme</w:t>
-      </w:r>
-      <w:proofErr w:type="spellEnd"/>
-      <w:r>
-        <w:rPr>
-          <w:lang w:val="es-AR"/>
-        </w:rPr>
-        <w:t xml:space="preserve"> para </w:t>
-      </w:r>
-      <w:proofErr w:type="spellStart"/>
-      <w:r>
-        <w:rPr>
-          <w:lang w:val="es-AR"/>
-        </w:rPr>
-        <w:t>github</w:t>
-      </w:r>
-      <w:proofErr w:type="spellEnd"/>
-    </w:p>
-    <w:p>
-      <w:pPr>
-        <w:pStyle w:val="Prrafodelista"/>
-        <w:numPr>
-          <w:ilvl w:val="1"/>
-          <w:numId w:val="7"/>
-        </w:numPr>
-        <w:rPr>
-          <w:lang w:val="es-AR"/>
-        </w:rPr>
-      </w:pPr>
-      <w:proofErr w:type="spellStart"/>
-      <w:r>
-        <w:rPr>
-          <w:lang w:val="es-AR"/>
-        </w:rPr>
-        <w:t>Explicacion</w:t>
-      </w:r>
-      <w:proofErr w:type="spellEnd"/>
-      <w:r>
-        <w:rPr>
-          <w:lang w:val="es-AR"/>
-        </w:rPr>
-        <w:t xml:space="preserve"> de la clínica</w:t>
-      </w:r>
-    </w:p>
-    <w:p>
-      <w:pPr>
-        <w:pStyle w:val="Prrafodelista"/>
-        <w:numPr>
-          <w:ilvl w:val="1"/>
-          <w:numId w:val="7"/>
-        </w:numPr>
-        <w:rPr>
-          <w:lang w:val="es-AR"/>
-        </w:rPr>
-      </w:pPr>
-      <w:r>
-        <w:rPr>
-          <w:lang w:val="es-AR"/>
-        </w:rPr>
-        <w:t>Formas de acceder a las secciones y que contiene cada una.</w:t>
-      </w:r>
-    </w:p>
-    <w:p>
-      <w:pPr>
-        <w:pStyle w:val="Prrafodelista"/>
-        <w:numPr>
-          <w:ilvl w:val="2"/>
-          <w:numId w:val="7"/>
-        </w:numPr>
-        <w:rPr>
-          <w:lang w:val="es-AR"/>
-        </w:rPr>
-      </w:pPr>
-      <w:r>
-        <w:rPr>
-          <w:lang w:val="es-AR"/>
-        </w:rPr>
-        <w:t xml:space="preserve"> Agregar capturas de pantalla</w:t>
-      </w:r>
-    </w:p>
-    <w:p>
-      <w:pPr>
-        <w:pStyle w:val="Prrafodelista"/>
-        <w:numPr>
-          <w:ilvl w:val="0"/>
-          <w:numId w:val="7"/>
-        </w:numPr>
-        <w:rPr>
-          <w:lang w:val="es-AR"/>
-        </w:rPr>
-      </w:pPr>
-      <w:r>
-        <w:rPr>
-          <w:lang w:val="es-AR"/>
-        </w:rPr>
-        <w:t xml:space="preserve">Generar componente </w:t>
-      </w:r>
-      <w:proofErr w:type="spellStart"/>
-      <w:r>
-        <w:rPr>
-          <w:lang w:val="es-AR"/>
-        </w:rPr>
-        <w:t>MisTurnos</w:t>
-      </w:r>
-      <w:proofErr w:type="spellEnd"/>
-    </w:p>
-    <w:p>
-      <w:pPr>
-        <w:pStyle w:val="Prrafodelista"/>
-        <w:numPr>
-          <w:ilvl w:val="1"/>
-          <w:numId w:val="7"/>
-        </w:numPr>
-        <w:rPr>
-          <w:lang w:val="es-AR"/>
-        </w:rPr>
-      </w:pPr>
-      <w:r>
-        <w:rPr>
-          <w:lang w:val="es-AR"/>
-        </w:rPr>
-        <w:t>Funcionalidad para el paciente:</w:t>
-      </w:r>
-    </w:p>
-    <w:p>
-      <w:pPr>
-        <w:pStyle w:val="Prrafodelista"/>
-        <w:numPr>
-          <w:ilvl w:val="2"/>
-          <w:numId w:val="7"/>
-        </w:numPr>
-        <w:rPr>
-          <w:lang w:val="es-AR"/>
-        </w:rPr>
-      </w:pPr>
-      <w:r>
-        <w:rPr>
-          <w:lang w:val="es-AR"/>
-        </w:rPr>
-        <w:t xml:space="preserve"> Solo tiene acceso el </w:t>
-      </w:r>
-      <w:proofErr w:type="spellStart"/>
-      <w:r>
-        <w:rPr>
-          <w:lang w:val="es-AR"/>
-        </w:rPr>
-        <w:t>apciente</w:t>
-      </w:r>
-      <w:proofErr w:type="spellEnd"/>
-    </w:p>
-    <w:p>
-      <w:pPr>
-        <w:pStyle w:val="Prrafodelista"/>
-        <w:numPr>
-          <w:ilvl w:val="2"/>
-          <w:numId w:val="7"/>
-        </w:numPr>
-        <w:rPr>
-          <w:lang w:val="es-AR"/>
-        </w:rPr>
-      </w:pPr>
-      <w:r>
-        <w:rPr>
-          <w:lang w:val="es-AR"/>
-        </w:rPr>
-        <w:t xml:space="preserve"> Muestra los turnos que solicito</w:t>
-      </w:r>
-    </w:p>
-    <w:p>
-      <w:pPr>
-        <w:pStyle w:val="Prrafodelista"/>
-        <w:numPr>
-          <w:ilvl w:val="3"/>
-          <w:numId w:val="7"/>
-        </w:numPr>
-        <w:rPr>
-          <w:lang w:val="es-AR"/>
-        </w:rPr>
-      </w:pPr>
-      <w:r>
-        <w:rPr>
-          <w:lang w:val="es-AR"/>
-        </w:rPr>
-        <w:t xml:space="preserve">Debe estar visible y claro el estado </w:t>
-      </w:r>
-      <w:proofErr w:type="gramStart"/>
-      <w:r>
-        <w:rPr>
-          <w:lang w:val="es-AR"/>
-        </w:rPr>
-        <w:t>del  turno</w:t>
-      </w:r>
-      <w:proofErr w:type="gramEnd"/>
-    </w:p>
-    <w:p>
-      <w:pPr>
-        <w:pStyle w:val="Prrafodelista"/>
-        <w:numPr>
-          <w:ilvl w:val="3"/>
-          <w:numId w:val="7"/>
-        </w:numPr>
-        <w:rPr>
-          <w:lang w:val="es-AR"/>
-        </w:rPr>
-      </w:pPr>
-      <w:r>
-        <w:rPr>
-          <w:lang w:val="es-AR"/>
-        </w:rPr>
-        <w:t xml:space="preserve"> Debe contar con un filtro único</w:t>
-      </w:r>
-    </w:p>
-    <w:p>
-      <w:pPr>
-        <w:pStyle w:val="Prrafodelista"/>
-        <w:numPr>
-          <w:ilvl w:val="4"/>
-          <w:numId w:val="7"/>
-        </w:numPr>
-        <w:rPr>
-          <w:lang w:val="es-AR"/>
-        </w:rPr>
-      </w:pPr>
-      <w:r>
-        <w:rPr>
-          <w:lang w:val="es-AR"/>
-        </w:rPr>
-        <w:t xml:space="preserve">No utilizar </w:t>
-      </w:r>
-      <w:proofErr w:type="spellStart"/>
-      <w:r>
-        <w:rPr>
-          <w:lang w:val="es-AR"/>
-        </w:rPr>
-        <w:t>combobox</w:t>
-      </w:r>
-      <w:proofErr w:type="spellEnd"/>
-    </w:p>
-    <w:p>
-      <w:pPr>
-        <w:pStyle w:val="Prrafodelista"/>
-        <w:numPr>
-          <w:ilvl w:val="4"/>
-          <w:numId w:val="7"/>
-        </w:numPr>
-        <w:rPr>
-          <w:lang w:val="es-AR"/>
-        </w:rPr>
-      </w:pPr>
-      <w:r>
-        <w:rPr>
-          <w:lang w:val="es-AR"/>
-        </w:rPr>
-        <w:t>Filtrar por especialidad</w:t>
-      </w:r>
-    </w:p>
-    <w:p>
-      <w:pPr>
-        <w:pStyle w:val="Prrafodelista"/>
-        <w:numPr>
-          <w:ilvl w:val="4"/>
-          <w:numId w:val="7"/>
-        </w:numPr>
-        <w:rPr>
-          <w:lang w:val="es-AR"/>
-        </w:rPr>
-      </w:pPr>
-      <w:r>
-        <w:rPr>
-          <w:lang w:val="es-AR"/>
-        </w:rPr>
-        <w:t>Filtrar por especialista</w:t>
-      </w:r>
-    </w:p>
-    <w:p>
-      <w:pPr>
-        <w:pStyle w:val="Prrafodelista"/>
-        <w:numPr>
-          <w:ilvl w:val="2"/>
-          <w:numId w:val="7"/>
-        </w:numPr>
-        <w:rPr>
-          <w:lang w:val="es-AR"/>
-        </w:rPr>
-      </w:pPr>
-      <w:r>
-        <w:rPr>
-          <w:lang w:val="es-AR"/>
-        </w:rPr>
-        <w:t xml:space="preserve"> </w:t>
-      </w:r>
-      <w:proofErr w:type="spellStart"/>
-      <w:r>
-        <w:rPr>
-          <w:lang w:val="es-AR"/>
-        </w:rPr>
-        <w:t>Cancelacion</w:t>
-      </w:r>
-      <w:proofErr w:type="spellEnd"/>
+      <w:r>
+        <w:rPr>
+          <w:lang w:val="es-AR"/>
+        </w:rPr>
+        <w:t>Cancelación</w:t>
+      </w:r>
       <w:r>
         <w:rPr>
           <w:lang w:val="es-AR"/>
@@ -2223,10 +2175,577 @@
     </w:p>
     <w:p>
       <w:pPr>
+        <w:pStyle w:val="Prrafodelista"/>
+        <w:numPr>
+          <w:ilvl w:val="0"/>
+          <w:numId w:val="7"/>
+        </w:numPr>
+        <w:rPr>
+          <w:lang w:val="es-AR"/>
+        </w:rPr>
+      </w:pPr>
+      <w:r>
+        <w:rPr>
+          <w:lang w:val="es-AR"/>
+        </w:rPr>
+        <w:t>Componente Turnos</w:t>
+      </w:r>
+    </w:p>
+    <w:p>
+      <w:pPr>
+        <w:pStyle w:val="Prrafodelista"/>
+        <w:numPr>
+          <w:ilvl w:val="1"/>
+          <w:numId w:val="7"/>
+        </w:numPr>
+        <w:rPr>
+          <w:lang w:val="es-AR"/>
+        </w:rPr>
+      </w:pPr>
+      <w:r>
+        <w:rPr>
+          <w:lang w:val="es-AR"/>
+        </w:rPr>
+        <w:t>Solo tiene acceso el administrador y el paciente</w:t>
+      </w:r>
+    </w:p>
+    <w:p>
+      <w:pPr>
+        <w:pStyle w:val="Prrafodelista"/>
+        <w:numPr>
+          <w:ilvl w:val="1"/>
+          <w:numId w:val="7"/>
+        </w:numPr>
+        <w:rPr>
+          <w:lang w:val="es-AR"/>
+        </w:rPr>
+      </w:pPr>
+      <w:r>
+        <w:rPr>
+          <w:lang w:val="es-AR"/>
+        </w:rPr>
+        <w:t>Muestra listado con los turnos de la clínica</w:t>
+      </w:r>
+    </w:p>
+    <w:p>
+      <w:pPr>
+        <w:pStyle w:val="Prrafodelista"/>
+        <w:numPr>
+          <w:ilvl w:val="1"/>
+          <w:numId w:val="7"/>
+        </w:numPr>
+        <w:rPr>
+          <w:lang w:val="es-AR"/>
+        </w:rPr>
+      </w:pPr>
+      <w:r>
+        <w:rPr>
+          <w:lang w:val="es-AR"/>
+        </w:rPr>
+        <w:t>Debe contar con un filtro</w:t>
+      </w:r>
+    </w:p>
+    <w:p>
+      <w:pPr>
+        <w:pStyle w:val="Prrafodelista"/>
+        <w:numPr>
+          <w:ilvl w:val="2"/>
+          <w:numId w:val="7"/>
+        </w:numPr>
+        <w:rPr>
+          <w:lang w:val="es-AR"/>
+        </w:rPr>
+      </w:pPr>
+      <w:r>
+        <w:rPr>
+          <w:lang w:val="es-AR"/>
+        </w:rPr>
+        <w:t>No utilizar combobox</w:t>
+      </w:r>
+    </w:p>
+    <w:p>
+      <w:pPr>
+        <w:pStyle w:val="Prrafodelista"/>
+        <w:numPr>
+          <w:ilvl w:val="2"/>
+          <w:numId w:val="7"/>
+        </w:numPr>
+        <w:rPr>
+          <w:lang w:val="es-AR"/>
+        </w:rPr>
+      </w:pPr>
+      <w:r>
+        <w:rPr>
+          <w:lang w:val="es-AR"/>
+        </w:rPr>
+        <w:t>Por especialidad</w:t>
+      </w:r>
+    </w:p>
+    <w:p>
+      <w:pPr>
+        <w:pStyle w:val="Prrafodelista"/>
+        <w:numPr>
+          <w:ilvl w:val="2"/>
+          <w:numId w:val="7"/>
+        </w:numPr>
+        <w:rPr>
+          <w:lang w:val="es-AR"/>
+        </w:rPr>
+      </w:pPr>
+      <w:r>
+        <w:rPr>
+          <w:lang w:val="es-AR"/>
+        </w:rPr>
+        <w:t>Por especialista</w:t>
+      </w:r>
+    </w:p>
+    <w:p>
+      <w:pPr>
+        <w:pStyle w:val="Prrafodelista"/>
+        <w:numPr>
+          <w:ilvl w:val="1"/>
+          <w:numId w:val="7"/>
+        </w:numPr>
+        <w:rPr>
+          <w:lang w:val="es-AR"/>
+        </w:rPr>
+      </w:pPr>
+      <w:r>
+        <w:rPr>
+          <w:lang w:val="es-AR"/>
+        </w:rPr>
+        <w:t>Desde el listado debe poder realizar las acciones:</w:t>
+      </w:r>
+    </w:p>
+    <w:p>
+      <w:pPr>
+        <w:pStyle w:val="Prrafodelista"/>
+        <w:numPr>
+          <w:ilvl w:val="2"/>
+          <w:numId w:val="7"/>
+        </w:numPr>
+        <w:rPr>
+          <w:lang w:val="es-AR"/>
+        </w:rPr>
+      </w:pPr>
+      <w:r>
+        <w:rPr>
+          <w:lang w:val="es-AR"/>
+        </w:rPr>
+        <w:t>Solicitar turno</w:t>
+      </w:r>
+    </w:p>
+    <w:p>
+      <w:pPr>
+        <w:pStyle w:val="Prrafodelista"/>
+        <w:numPr>
+          <w:ilvl w:val="3"/>
+          <w:numId w:val="7"/>
+        </w:numPr>
+        <w:rPr>
+          <w:lang w:val="es-AR"/>
+        </w:rPr>
+      </w:pPr>
+      <w:r>
+        <w:rPr>
+          <w:lang w:val="es-AR"/>
+        </w:rPr>
+        <w:t>Se deberá seleccionar:</w:t>
+      </w:r>
+    </w:p>
+    <w:p>
+      <w:pPr>
+        <w:pStyle w:val="Prrafodelista"/>
+        <w:numPr>
+          <w:ilvl w:val="4"/>
+          <w:numId w:val="7"/>
+        </w:numPr>
+        <w:rPr>
+          <w:lang w:val="es-AR"/>
+        </w:rPr>
+      </w:pPr>
+      <w:r>
+        <w:rPr>
+          <w:lang w:val="es-AR"/>
+        </w:rPr>
+        <w:t>Especialidad</w:t>
+      </w:r>
+    </w:p>
+    <w:p>
+      <w:pPr>
+        <w:pStyle w:val="Prrafodelista"/>
+        <w:numPr>
+          <w:ilvl w:val="4"/>
+          <w:numId w:val="7"/>
+        </w:numPr>
+        <w:rPr>
+          <w:lang w:val="es-AR"/>
+        </w:rPr>
+      </w:pPr>
+      <w:r>
+        <w:rPr>
+          <w:lang w:val="es-AR"/>
+        </w:rPr>
+        <w:t>Especialista</w:t>
+      </w:r>
+    </w:p>
+    <w:p>
+      <w:pPr>
+        <w:pStyle w:val="Prrafodelista"/>
+        <w:numPr>
+          <w:ilvl w:val="4"/>
+          <w:numId w:val="7"/>
+        </w:numPr>
+        <w:rPr>
+          <w:lang w:val="es-AR"/>
+        </w:rPr>
+      </w:pPr>
+      <w:r>
+        <w:rPr>
+          <w:lang w:val="es-AR"/>
+        </w:rPr>
+        <w:t>Dia y horario del turno</w:t>
+      </w:r>
+    </w:p>
+    <w:p>
+      <w:pPr>
+        <w:pStyle w:val="Prrafodelista"/>
+        <w:numPr>
+          <w:ilvl w:val="4"/>
+          <w:numId w:val="7"/>
+        </w:numPr>
+        <w:rPr>
+          <w:lang w:val="es-AR"/>
+        </w:rPr>
+      </w:pPr>
+      <w:r>
+        <w:rPr>
+          <w:lang w:val="es-AR"/>
+        </w:rPr>
+        <w:t xml:space="preserve">El paciente debe tener la posibilidad de elegir turno dentro de los próximos 15 </w:t>
+      </w:r>
+      <w:r>
+        <w:rPr>
+          <w:lang w:val="es-AR"/>
+        </w:rPr>
+        <w:t>días</w:t>
+      </w:r>
+    </w:p>
+    <w:p>
+      <w:pPr>
+        <w:pStyle w:val="Prrafodelista"/>
+        <w:numPr>
+          <w:ilvl w:val="4"/>
+          <w:numId w:val="7"/>
+        </w:numPr>
+        <w:rPr>
+          <w:lang w:val="es-AR"/>
+        </w:rPr>
+      </w:pPr>
+      <w:r>
+        <w:rPr>
+          <w:lang w:val="es-AR"/>
+        </w:rPr>
+        <w:t>En relación al especialista seleccionado y sus horarios</w:t>
+      </w:r>
+    </w:p>
+    <w:p>
+      <w:pPr>
+        <w:pStyle w:val="Prrafodelista"/>
+        <w:numPr>
+          <w:ilvl w:val="4"/>
+          <w:numId w:val="7"/>
+        </w:numPr>
+        <w:rPr>
+          <w:lang w:val="es-AR"/>
+        </w:rPr>
+      </w:pPr>
+      <w:r>
+        <w:rPr>
+          <w:lang w:val="es-AR"/>
+        </w:rPr>
+        <w:t>No utilizar datepicker</w:t>
+      </w:r>
+    </w:p>
+    <w:p>
+      <w:pPr>
+        <w:pStyle w:val="Prrafodelista"/>
+        <w:numPr>
+          <w:ilvl w:val="4"/>
+          <w:numId w:val="7"/>
+        </w:numPr>
+        <w:rPr>
+          <w:lang w:val="es-AR"/>
+        </w:rPr>
+      </w:pPr>
+      <w:r>
+        <w:rPr>
+          <w:lang w:val="es-AR"/>
+        </w:rPr>
+        <w:t>Si es administrador, debe seleccionar el paciente</w:t>
+      </w:r>
+    </w:p>
+    <w:p>
+      <w:pPr>
+        <w:pStyle w:val="Prrafodelista"/>
+        <w:numPr>
+          <w:ilvl w:val="0"/>
+          <w:numId w:val="7"/>
+        </w:numPr>
+        <w:rPr>
+          <w:lang w:val="es-AR"/>
+        </w:rPr>
+      </w:pPr>
+      <w:r>
+        <w:rPr>
+          <w:lang w:val="es-AR"/>
+        </w:rPr>
+        <w:t xml:space="preserve">Componente </w:t>
+      </w:r>
+      <w:proofErr w:type="spellStart"/>
+      <w:r>
+        <w:rPr>
+          <w:lang w:val="es-AR"/>
+        </w:rPr>
+        <w:t>MiPerfil</w:t>
+      </w:r>
+      <w:proofErr w:type="spellEnd"/>
+    </w:p>
+    <w:p>
+      <w:pPr>
+        <w:pStyle w:val="Prrafodelista"/>
+        <w:numPr>
+          <w:ilvl w:val="1"/>
+          <w:numId w:val="7"/>
+        </w:numPr>
+        <w:rPr>
+          <w:lang w:val="es-AR"/>
+        </w:rPr>
+      </w:pPr>
+      <w:r>
+        <w:rPr>
+          <w:lang w:val="es-AR"/>
+        </w:rPr>
+        <w:t>Debe enseñar los datos del usuario</w:t>
+      </w:r>
+    </w:p>
+    <w:p>
+      <w:pPr>
+        <w:pStyle w:val="Prrafodelista"/>
+        <w:numPr>
+          <w:ilvl w:val="2"/>
+          <w:numId w:val="7"/>
+        </w:numPr>
+        <w:rPr>
+          <w:lang w:val="es-AR"/>
+        </w:rPr>
+      </w:pPr>
+      <w:r>
+        <w:rPr>
+          <w:lang w:val="es-AR"/>
+        </w:rPr>
+        <w:t>Nombre</w:t>
+      </w:r>
+    </w:p>
+    <w:p>
+      <w:pPr>
+        <w:pStyle w:val="Prrafodelista"/>
+        <w:numPr>
+          <w:ilvl w:val="2"/>
+          <w:numId w:val="7"/>
+        </w:numPr>
+        <w:rPr>
+          <w:lang w:val="es-AR"/>
+        </w:rPr>
+      </w:pPr>
+      <w:r>
+        <w:rPr>
+          <w:lang w:val="es-AR"/>
+        </w:rPr>
+        <w:t>Apellido</w:t>
+      </w:r>
+    </w:p>
+    <w:p>
+      <w:pPr>
+        <w:pStyle w:val="Prrafodelista"/>
+        <w:numPr>
+          <w:ilvl w:val="2"/>
+          <w:numId w:val="7"/>
+        </w:numPr>
+        <w:rPr>
+          <w:lang w:val="es-AR"/>
+        </w:rPr>
+      </w:pPr>
+      <w:r>
+        <w:rPr>
+          <w:lang w:val="es-AR"/>
+        </w:rPr>
+        <w:t>Correo</w:t>
+      </w:r>
+    </w:p>
+    <w:p>
+      <w:pPr>
+        <w:pStyle w:val="Prrafodelista"/>
+        <w:numPr>
+          <w:ilvl w:val="2"/>
+          <w:numId w:val="7"/>
+        </w:numPr>
+        <w:rPr>
+          <w:lang w:val="es-AR"/>
+        </w:rPr>
+      </w:pPr>
+      <w:r>
+        <w:rPr>
+          <w:lang w:val="es-AR"/>
+        </w:rPr>
+        <w:t>Imágenes</w:t>
+      </w:r>
+    </w:p>
+    <w:p>
+      <w:pPr>
+        <w:pStyle w:val="Prrafodelista"/>
+        <w:numPr>
+          <w:ilvl w:val="2"/>
+          <w:numId w:val="7"/>
+        </w:numPr>
+        <w:rPr>
+          <w:lang w:val="es-AR"/>
+        </w:rPr>
+      </w:pPr>
+      <w:r>
+        <w:rPr>
+          <w:lang w:val="es-AR"/>
+        </w:rPr>
+        <w:t>Obra Social / Especialidades</w:t>
+      </w:r>
+    </w:p>
+    <w:p>
+      <w:pPr>
+        <w:pStyle w:val="Prrafodelista"/>
+        <w:numPr>
+          <w:ilvl w:val="1"/>
+          <w:numId w:val="7"/>
+        </w:numPr>
+        <w:rPr>
+          <w:lang w:val="es-AR"/>
+        </w:rPr>
+      </w:pPr>
+      <w:r>
+        <w:rPr>
+          <w:lang w:val="es-AR"/>
+        </w:rPr>
+        <w:t xml:space="preserve">Componente </w:t>
+      </w:r>
+      <w:proofErr w:type="spellStart"/>
+      <w:r>
+        <w:rPr>
+          <w:lang w:val="es-AR"/>
+        </w:rPr>
+        <w:t>MisHorarios</w:t>
+      </w:r>
+      <w:proofErr w:type="spellEnd"/>
+    </w:p>
+    <w:p>
+      <w:pPr>
+        <w:pStyle w:val="Prrafodelista"/>
+        <w:numPr>
+          <w:ilvl w:val="2"/>
+          <w:numId w:val="7"/>
+        </w:numPr>
+        <w:rPr>
+          <w:lang w:val="es-AR"/>
+        </w:rPr>
+      </w:pPr>
+      <w:r>
+        <w:rPr>
+          <w:lang w:val="es-AR"/>
+        </w:rPr>
+        <w:t xml:space="preserve">Se accede desde </w:t>
+      </w:r>
+      <w:proofErr w:type="spellStart"/>
+      <w:r>
+        <w:rPr>
+          <w:lang w:val="es-AR"/>
+        </w:rPr>
+        <w:t>MiPerfil</w:t>
+      </w:r>
+      <w:proofErr w:type="spellEnd"/>
+    </w:p>
+    <w:p>
+      <w:pPr>
+        <w:pStyle w:val="Prrafodelista"/>
+        <w:numPr>
+          <w:ilvl w:val="2"/>
+          <w:numId w:val="7"/>
+        </w:numPr>
+        <w:rPr>
+          <w:lang w:val="es-AR"/>
+        </w:rPr>
+      </w:pPr>
+      <w:r>
+        <w:rPr>
+          <w:lang w:val="es-AR"/>
+        </w:rPr>
+        <w:t>Solamente accede el usuario especialista</w:t>
+      </w:r>
+    </w:p>
+    <w:p>
+      <w:pPr>
+        <w:pStyle w:val="Prrafodelista"/>
+        <w:numPr>
+          <w:ilvl w:val="2"/>
+          <w:numId w:val="7"/>
+        </w:numPr>
+        <w:rPr>
+          <w:lang w:val="es-AR"/>
+        </w:rPr>
+      </w:pPr>
+      <w:r>
+        <w:rPr>
+          <w:lang w:val="es-AR"/>
+        </w:rPr>
+        <w:t>Se debe poder ingresar la disponibilidad horaria por día</w:t>
+      </w:r>
+    </w:p>
+    <w:p>
+      <w:pPr>
+        <w:pStyle w:val="Prrafodelista"/>
+        <w:numPr>
+          <w:ilvl w:val="3"/>
+          <w:numId w:val="7"/>
+        </w:numPr>
+        <w:rPr>
+          <w:lang w:val="es-AR"/>
+        </w:rPr>
+      </w:pPr>
+      <w:r>
+        <w:rPr>
+          <w:lang w:val="es-AR"/>
+        </w:rPr>
+        <w:t>Se puede seleccionar horarios por especialidad</w:t>
+      </w:r>
+    </w:p>
+    <w:p>
+      <w:pPr>
+        <w:pStyle w:val="Prrafodelista"/>
+        <w:numPr>
+          <w:ilvl w:val="3"/>
+          <w:numId w:val="7"/>
+        </w:numPr>
+        <w:rPr>
+          <w:lang w:val="es-AR"/>
+        </w:rPr>
+      </w:pPr>
+      <w:r>
+        <w:rPr>
+          <w:lang w:val="es-AR"/>
+        </w:rPr>
+        <w:t>Puede tener mas de una especialidad asociada</w:t>
+      </w:r>
+    </w:p>
+    <w:p>
+      <w:pPr>
         <w:ind w:left="360"/>
-        <w:rPr>
-          <w:lang w:val="en-US"/>
-        </w:rPr>
       </w:pPr>
     </w:p>
     <w:p>

</xml_diff>

<commit_message>
Finaliazdo de Sprint 2 [CORE] + carga de historia clinica
</commit_message>
<xml_diff>
--- a/CLINICA ONLINE.docx
+++ b/CLINICA ONLINE.docx
@@ -1536,11 +1536,13 @@
           <w:numId w:val="7"/>
         </w:numPr>
         <w:rPr>
-          <w:lang w:val="es-AR"/>
-        </w:rPr>
-      </w:pPr>
-      <w:r>
-        <w:rPr>
+          <w:strike/>
+          <w:lang w:val="es-AR"/>
+        </w:rPr>
+      </w:pPr>
+      <w:r>
+        <w:rPr>
+          <w:strike/>
           <w:lang w:val="es-AR"/>
         </w:rPr>
         <w:t>Captcha propio o de Google</w:t>
@@ -1554,11 +1556,13 @@
           <w:numId w:val="7"/>
         </w:numPr>
         <w:rPr>
-          <w:lang w:val="es-AR"/>
-        </w:rPr>
-      </w:pPr>
-      <w:r>
-        <w:rPr>
+          <w:strike/>
+          <w:lang w:val="es-AR"/>
+        </w:rPr>
+      </w:pPr>
+      <w:r>
+        <w:rPr>
+          <w:strike/>
           <w:lang w:val="es-AR"/>
         </w:rPr>
         <w:t>Integrar el captcha de Google o generar uno propio</w:t>
@@ -1572,11 +1576,13 @@
           <w:numId w:val="7"/>
         </w:numPr>
         <w:rPr>
-          <w:lang w:val="es-AR"/>
-        </w:rPr>
-      </w:pPr>
-      <w:r>
-        <w:rPr>
+          <w:strike/>
+          <w:lang w:val="es-AR"/>
+        </w:rPr>
+      </w:pPr>
+      <w:r>
+        <w:rPr>
+          <w:strike/>
           <w:lang w:val="es-AR"/>
         </w:rPr>
         <w:t>Debe estar presente en el registro</w:t>
@@ -1590,11 +1596,13 @@
           <w:numId w:val="7"/>
         </w:numPr>
         <w:rPr>
-          <w:lang w:val="es-AR"/>
-        </w:rPr>
-      </w:pPr>
-      <w:r>
-        <w:rPr>
+          <w:strike/>
+          <w:lang w:val="es-AR"/>
+        </w:rPr>
+      </w:pPr>
+      <w:r>
+        <w:rPr>
+          <w:strike/>
           <w:lang w:val="es-AR"/>
         </w:rPr>
         <w:t>Incorporarlo al validador del form builder</w:t>
@@ -1608,11 +1616,13 @@
           <w:numId w:val="7"/>
         </w:numPr>
         <w:rPr>
-          <w:lang w:val="es-AR"/>
-        </w:rPr>
-      </w:pPr>
-      <w:r>
-        <w:rPr>
+          <w:strike/>
+          <w:lang w:val="es-AR"/>
+        </w:rPr>
+      </w:pPr>
+      <w:r>
+        <w:rPr>
+          <w:strike/>
           <w:lang w:val="es-AR"/>
         </w:rPr>
         <w:t>No debe poder registrar hasta resolver el captcha</w:t>
@@ -1736,11 +1746,13 @@
           <w:numId w:val="7"/>
         </w:numPr>
         <w:rPr>
-          <w:lang w:val="es-AR"/>
-        </w:rPr>
-      </w:pPr>
-      <w:r>
-        <w:rPr>
+          <w:u w:val="single"/>
+          <w:lang w:val="es-AR"/>
+        </w:rPr>
+      </w:pPr>
+      <w:r>
+        <w:rPr>
+          <w:u w:val="single"/>
           <w:lang w:val="es-AR"/>
         </w:rPr>
         <w:t>Funcionalidad para el paciente:</w:t>
@@ -1754,23 +1766,33 @@
           <w:numId w:val="7"/>
         </w:numPr>
         <w:rPr>
-          <w:lang w:val="es-AR"/>
-        </w:rPr>
-      </w:pPr>
-      <w:r>
-        <w:rPr>
-          <w:lang w:val="es-AR"/>
-        </w:rPr>
-        <w:t xml:space="preserve"> Solo tiene acceso el </w:t>
-      </w:r>
-      <w:r>
-        <w:rPr>
+          <w:strike/>
+          <w:lang w:val="es-AR"/>
+        </w:rPr>
+      </w:pPr>
+      <w:r>
+        <w:rPr>
+          <w:lang w:val="es-AR"/>
+        </w:rPr>
+        <w:t xml:space="preserve"> </w:t>
+      </w:r>
+      <w:r>
+        <w:rPr>
+          <w:strike/>
+          <w:lang w:val="es-AR"/>
+        </w:rPr>
+        <w:t xml:space="preserve">Solo tiene acceso el </w:t>
+      </w:r>
+      <w:r>
+        <w:rPr>
+          <w:strike/>
           <w:lang w:val="es-AR"/>
         </w:rPr>
         <w:t>pa</w:t>
       </w:r>
       <w:r>
         <w:rPr>
+          <w:strike/>
           <w:lang w:val="es-AR"/>
         </w:rPr>
         <w:t>ciente</w:t>
@@ -1784,11 +1806,13 @@
           <w:numId w:val="7"/>
         </w:numPr>
         <w:rPr>
-          <w:lang w:val="es-AR"/>
-        </w:rPr>
-      </w:pPr>
-      <w:r>
-        <w:rPr>
+          <w:strike/>
+          <w:lang w:val="es-AR"/>
+        </w:rPr>
+      </w:pPr>
+      <w:r>
+        <w:rPr>
+          <w:strike/>
           <w:lang w:val="es-AR"/>
         </w:rPr>
         <w:t xml:space="preserve"> Muestra los turnos que solicito</w:t>
@@ -1802,17 +1826,20 @@
           <w:numId w:val="7"/>
         </w:numPr>
         <w:rPr>
-          <w:lang w:val="es-AR"/>
-        </w:rPr>
-      </w:pPr>
-      <w:r>
-        <w:rPr>
+          <w:strike/>
+          <w:lang w:val="es-AR"/>
+        </w:rPr>
+      </w:pPr>
+      <w:r>
+        <w:rPr>
+          <w:strike/>
           <w:lang w:val="es-AR"/>
         </w:rPr>
         <w:t xml:space="preserve">Debe estar visible y claro el estado </w:t>
       </w:r>
       <w:r>
         <w:rPr>
+          <w:strike/>
           <w:lang w:val="es-AR"/>
         </w:rPr>
         <w:t>del turno</w:t>
@@ -1826,11 +1853,13 @@
           <w:numId w:val="7"/>
         </w:numPr>
         <w:rPr>
-          <w:lang w:val="es-AR"/>
-        </w:rPr>
-      </w:pPr>
-      <w:r>
-        <w:rPr>
+          <w:strike/>
+          <w:lang w:val="es-AR"/>
+        </w:rPr>
+      </w:pPr>
+      <w:r>
+        <w:rPr>
+          <w:strike/>
           <w:lang w:val="es-AR"/>
         </w:rPr>
         <w:t xml:space="preserve"> Debe contar con un filtro único</w:t>
@@ -1844,11 +1873,13 @@
           <w:numId w:val="7"/>
         </w:numPr>
         <w:rPr>
-          <w:lang w:val="es-AR"/>
-        </w:rPr>
-      </w:pPr>
-      <w:r>
-        <w:rPr>
+          <w:strike/>
+          <w:lang w:val="es-AR"/>
+        </w:rPr>
+      </w:pPr>
+      <w:r>
+        <w:rPr>
+          <w:strike/>
           <w:lang w:val="es-AR"/>
         </w:rPr>
         <w:t>No utilizar combobox</w:t>
@@ -1862,11 +1893,13 @@
           <w:numId w:val="7"/>
         </w:numPr>
         <w:rPr>
-          <w:lang w:val="es-AR"/>
-        </w:rPr>
-      </w:pPr>
-      <w:r>
-        <w:rPr>
+          <w:strike/>
+          <w:lang w:val="es-AR"/>
+        </w:rPr>
+      </w:pPr>
+      <w:r>
+        <w:rPr>
+          <w:strike/>
           <w:lang w:val="es-AR"/>
         </w:rPr>
         <w:t>Filtrar por especialidad</w:t>
@@ -1880,11 +1913,13 @@
           <w:numId w:val="7"/>
         </w:numPr>
         <w:rPr>
-          <w:lang w:val="es-AR"/>
-        </w:rPr>
-      </w:pPr>
-      <w:r>
-        <w:rPr>
+          <w:strike/>
+          <w:lang w:val="es-AR"/>
+        </w:rPr>
+      </w:pPr>
+      <w:r>
+        <w:rPr>
+          <w:strike/>
           <w:lang w:val="es-AR"/>
         </w:rPr>
         <w:t>Filtrar por especialista</w:t>
@@ -1894,30 +1929,284 @@
       <w:pPr>
         <w:pStyle w:val="Prrafodelista"/>
         <w:numPr>
+          <w:ilvl w:val="3"/>
+          <w:numId w:val="7"/>
+        </w:numPr>
+        <w:rPr>
+          <w:lang w:val="es-AR"/>
+        </w:rPr>
+      </w:pPr>
+      <w:r>
+        <w:rPr>
+          <w:lang w:val="es-AR"/>
+        </w:rPr>
+        <w:t>Funcionalidad desde el listado:</w:t>
+      </w:r>
+    </w:p>
+    <w:p>
+      <w:pPr>
+        <w:pStyle w:val="Prrafodelista"/>
+        <w:numPr>
+          <w:ilvl w:val="4"/>
+          <w:numId w:val="7"/>
+        </w:numPr>
+        <w:rPr>
+          <w:strike/>
+          <w:lang w:val="es-AR"/>
+        </w:rPr>
+      </w:pPr>
+      <w:r>
+        <w:rPr>
+          <w:strike/>
+          <w:lang w:val="es-AR"/>
+        </w:rPr>
+        <w:t>Cancelar turno</w:t>
+      </w:r>
+    </w:p>
+    <w:p>
+      <w:pPr>
+        <w:pStyle w:val="Prrafodelista"/>
+        <w:numPr>
+          <w:ilvl w:val="5"/>
+          <w:numId w:val="7"/>
+        </w:numPr>
+        <w:rPr>
+          <w:strike/>
+          <w:lang w:val="es-AR"/>
+        </w:rPr>
+      </w:pPr>
+      <w:r>
+        <w:rPr>
+          <w:strike/>
+          <w:lang w:val="es-AR"/>
+        </w:rPr>
+        <w:t>Solo será visible si el turno no fue COMPLETADO</w:t>
+      </w:r>
+    </w:p>
+    <w:p>
+      <w:pPr>
+        <w:pStyle w:val="Prrafodelista"/>
+        <w:numPr>
+          <w:ilvl w:val="5"/>
+          <w:numId w:val="7"/>
+        </w:numPr>
+        <w:rPr>
+          <w:strike/>
+          <w:lang w:val="es-AR"/>
+        </w:rPr>
+      </w:pPr>
+      <w:r>
+        <w:rPr>
+          <w:strike/>
+          <w:lang w:val="es-AR"/>
+        </w:rPr>
+        <w:t>Se debe dejar un comentario de porque se cancela</w:t>
+      </w:r>
+    </w:p>
+    <w:p>
+      <w:pPr>
+        <w:pStyle w:val="Prrafodelista"/>
+        <w:numPr>
+          <w:ilvl w:val="4"/>
+          <w:numId w:val="7"/>
+        </w:numPr>
+        <w:rPr>
+          <w:strike/>
+          <w:lang w:val="es-AR"/>
+        </w:rPr>
+      </w:pPr>
+      <w:r>
+        <w:rPr>
+          <w:strike/>
+          <w:lang w:val="es-AR"/>
+        </w:rPr>
+        <w:t>Ver reseña</w:t>
+      </w:r>
+    </w:p>
+    <w:p>
+      <w:pPr>
+        <w:pStyle w:val="Prrafodelista"/>
+        <w:numPr>
+          <w:ilvl w:val="5"/>
+          <w:numId w:val="7"/>
+        </w:numPr>
+        <w:rPr>
+          <w:strike/>
+          <w:lang w:val="es-AR"/>
+        </w:rPr>
+      </w:pPr>
+      <w:r>
+        <w:rPr>
+          <w:strike/>
+          <w:lang w:val="es-AR"/>
+        </w:rPr>
+        <w:t>Solo será visible si el turno tiene una reseña asociada</w:t>
+      </w:r>
+    </w:p>
+    <w:p>
+      <w:pPr>
+        <w:pStyle w:val="Prrafodelista"/>
+        <w:numPr>
+          <w:ilvl w:val="4"/>
+          <w:numId w:val="7"/>
+        </w:numPr>
+        <w:rPr>
+          <w:lang w:val="es-AR"/>
+        </w:rPr>
+      </w:pPr>
+      <w:r>
+        <w:rPr>
+          <w:lang w:val="es-AR"/>
+        </w:rPr>
+        <w:t>Completar encuesta</w:t>
+      </w:r>
+    </w:p>
+    <w:p>
+      <w:pPr>
+        <w:pStyle w:val="Prrafodelista"/>
+        <w:numPr>
+          <w:ilvl w:val="5"/>
+          <w:numId w:val="7"/>
+        </w:numPr>
+        <w:rPr>
+          <w:lang w:val="es-AR"/>
+        </w:rPr>
+      </w:pPr>
+      <w:r>
+        <w:rPr>
+          <w:lang w:val="es-AR"/>
+        </w:rPr>
+        <w:t>Solo será visible si el especialista marco el turno como COMPLETADO y dejo la reseña</w:t>
+      </w:r>
+    </w:p>
+    <w:p>
+      <w:pPr>
+        <w:pStyle w:val="Prrafodelista"/>
+        <w:numPr>
+          <w:ilvl w:val="4"/>
+          <w:numId w:val="7"/>
+        </w:numPr>
+        <w:rPr>
+          <w:strike/>
+          <w:lang w:val="es-AR"/>
+        </w:rPr>
+      </w:pPr>
+      <w:r>
+        <w:rPr>
+          <w:strike/>
+          <w:lang w:val="es-AR"/>
+        </w:rPr>
+        <w:t>Calificar atención</w:t>
+      </w:r>
+    </w:p>
+    <w:p>
+      <w:pPr>
+        <w:pStyle w:val="Prrafodelista"/>
+        <w:numPr>
+          <w:ilvl w:val="5"/>
+          <w:numId w:val="7"/>
+        </w:numPr>
+        <w:rPr>
+          <w:strike/>
+          <w:lang w:val="es-AR"/>
+        </w:rPr>
+      </w:pPr>
+      <w:r>
+        <w:rPr>
+          <w:strike/>
+          <w:lang w:val="es-AR"/>
+        </w:rPr>
+        <w:t>Solo será visible una vez que el turno fue COMPLETADO</w:t>
+      </w:r>
+    </w:p>
+    <w:p>
+      <w:pPr>
+        <w:pStyle w:val="Prrafodelista"/>
+        <w:numPr>
+          <w:ilvl w:val="5"/>
+          <w:numId w:val="7"/>
+        </w:numPr>
+        <w:rPr>
+          <w:strike/>
+          <w:lang w:val="es-AR"/>
+        </w:rPr>
+      </w:pPr>
+      <w:r>
+        <w:rPr>
+          <w:strike/>
+          <w:lang w:val="es-AR"/>
+        </w:rPr>
+        <w:t>El paciente debe dejar un comentario de cómo fue la atención</w:t>
+      </w:r>
+    </w:p>
+    <w:p>
+      <w:pPr>
+        <w:pStyle w:val="Prrafodelista"/>
+        <w:ind w:left="1362"/>
+        <w:rPr>
+          <w:lang w:val="es-AR"/>
+        </w:rPr>
+      </w:pPr>
+    </w:p>
+    <w:p>
+      <w:pPr>
+        <w:pStyle w:val="Prrafodelista"/>
+        <w:numPr>
+          <w:ilvl w:val="1"/>
+          <w:numId w:val="7"/>
+        </w:numPr>
+        <w:rPr>
+          <w:u w:val="single"/>
+          <w:lang w:val="es-AR"/>
+        </w:rPr>
+      </w:pPr>
+      <w:r>
+        <w:rPr>
+          <w:u w:val="single"/>
+          <w:lang w:val="es-AR"/>
+        </w:rPr>
+        <w:lastRenderedPageBreak/>
+        <w:t>Funcionalidad para el especialista:</w:t>
+      </w:r>
+    </w:p>
+    <w:p>
+      <w:pPr>
+        <w:pStyle w:val="Prrafodelista"/>
+        <w:numPr>
           <w:ilvl w:val="2"/>
           <w:numId w:val="7"/>
         </w:numPr>
         <w:rPr>
-          <w:lang w:val="es-AR"/>
-        </w:rPr>
-      </w:pPr>
-      <w:r>
-        <w:rPr>
-          <w:lang w:val="es-AR"/>
-        </w:rPr>
-        <w:t xml:space="preserve"> </w:t>
-      </w:r>
-      <w:r>
-        <w:rPr>
-          <w:lang w:val="es-AR"/>
-        </w:rPr>
-        <w:t>Cancelación</w:t>
-      </w:r>
-      <w:r>
-        <w:rPr>
-          <w:lang w:val="es-AR"/>
-        </w:rPr>
-        <w:t xml:space="preserve"> de turno</w:t>
+          <w:strike/>
+          <w:lang w:val="es-AR"/>
+        </w:rPr>
+      </w:pPr>
+      <w:r>
+        <w:rPr>
+          <w:strike/>
+          <w:lang w:val="es-AR"/>
+        </w:rPr>
+        <w:t>Solo tiene acceso el especialista</w:t>
+      </w:r>
+    </w:p>
+    <w:p>
+      <w:pPr>
+        <w:pStyle w:val="Prrafodelista"/>
+        <w:numPr>
+          <w:ilvl w:val="2"/>
+          <w:numId w:val="7"/>
+        </w:numPr>
+        <w:rPr>
+          <w:strike/>
+          <w:lang w:val="es-AR"/>
+        </w:rPr>
+      </w:pPr>
+      <w:r>
+        <w:rPr>
+          <w:strike/>
+          <w:lang w:val="es-AR"/>
+        </w:rPr>
+        <w:t xml:space="preserve">Muestra los turnos asignados </w:t>
       </w:r>
     </w:p>
     <w:p>
@@ -1928,14 +2217,94 @@
           <w:numId w:val="7"/>
         </w:numPr>
         <w:rPr>
-          <w:lang w:val="es-AR"/>
-        </w:rPr>
-      </w:pPr>
-      <w:r>
-        <w:rPr>
-          <w:lang w:val="es-AR"/>
-        </w:rPr>
-        <w:t>Solamente serán visibles los turnos no realizados</w:t>
+          <w:strike/>
+          <w:lang w:val="es-AR"/>
+        </w:rPr>
+      </w:pPr>
+      <w:r>
+        <w:rPr>
+          <w:strike/>
+          <w:lang w:val="es-AR"/>
+        </w:rPr>
+        <w:t>Debe contar con un filtro único</w:t>
+      </w:r>
+    </w:p>
+    <w:p>
+      <w:pPr>
+        <w:pStyle w:val="Prrafodelista"/>
+        <w:numPr>
+          <w:ilvl w:val="4"/>
+          <w:numId w:val="7"/>
+        </w:numPr>
+        <w:rPr>
+          <w:strike/>
+          <w:lang w:val="es-AR"/>
+        </w:rPr>
+      </w:pPr>
+      <w:r>
+        <w:rPr>
+          <w:strike/>
+          <w:lang w:val="es-AR"/>
+        </w:rPr>
+        <w:t>No utilizar combobox</w:t>
+      </w:r>
+    </w:p>
+    <w:p>
+      <w:pPr>
+        <w:pStyle w:val="Prrafodelista"/>
+        <w:numPr>
+          <w:ilvl w:val="4"/>
+          <w:numId w:val="7"/>
+        </w:numPr>
+        <w:rPr>
+          <w:strike/>
+          <w:lang w:val="es-AR"/>
+        </w:rPr>
+      </w:pPr>
+      <w:r>
+        <w:rPr>
+          <w:strike/>
+          <w:lang w:val="es-AR"/>
+        </w:rPr>
+        <w:t>Filtrar por Especialidad</w:t>
+      </w:r>
+    </w:p>
+    <w:p>
+      <w:pPr>
+        <w:pStyle w:val="Prrafodelista"/>
+        <w:numPr>
+          <w:ilvl w:val="4"/>
+          <w:numId w:val="7"/>
+        </w:numPr>
+        <w:rPr>
+          <w:strike/>
+          <w:lang w:val="es-AR"/>
+        </w:rPr>
+      </w:pPr>
+      <w:r>
+        <w:rPr>
+          <w:strike/>
+          <w:lang w:val="es-AR"/>
+        </w:rPr>
+        <w:t>Filtrar por paciente</w:t>
+      </w:r>
+    </w:p>
+    <w:p>
+      <w:pPr>
+        <w:pStyle w:val="Prrafodelista"/>
+        <w:numPr>
+          <w:ilvl w:val="2"/>
+          <w:numId w:val="7"/>
+        </w:numPr>
+        <w:rPr>
+          <w:lang w:val="es-AR"/>
+        </w:rPr>
+      </w:pPr>
+      <w:r>
+        <w:rPr>
+          <w:lang w:val="es-AR"/>
+        </w:rPr>
+        <w:t>Funcionalidad desde el listado:</w:t>
       </w:r>
     </w:p>
     <w:p>
@@ -1946,14 +2315,125 @@
           <w:numId w:val="7"/>
         </w:numPr>
         <w:rPr>
-          <w:lang w:val="es-AR"/>
-        </w:rPr>
-      </w:pPr>
-      <w:r>
-        <w:rPr>
-          <w:lang w:val="es-AR"/>
-        </w:rPr>
-        <w:t>Debe pedir al usuario dejar un comentario del motivo</w:t>
+          <w:strike/>
+          <w:lang w:val="es-AR"/>
+        </w:rPr>
+      </w:pPr>
+      <w:r>
+        <w:rPr>
+          <w:strike/>
+          <w:lang w:val="es-AR"/>
+        </w:rPr>
+        <w:t>Cancela</w:t>
+      </w:r>
+      <w:r>
+        <w:rPr>
+          <w:strike/>
+          <w:lang w:val="es-AR"/>
+        </w:rPr>
+        <w:t>r</w:t>
+      </w:r>
+      <w:r>
+        <w:rPr>
+          <w:strike/>
+          <w:lang w:val="es-AR"/>
+        </w:rPr>
+        <w:t xml:space="preserve"> turno</w:t>
+      </w:r>
+    </w:p>
+    <w:p>
+      <w:pPr>
+        <w:pStyle w:val="Prrafodelista"/>
+        <w:numPr>
+          <w:ilvl w:val="4"/>
+          <w:numId w:val="7"/>
+        </w:numPr>
+        <w:rPr>
+          <w:strike/>
+          <w:lang w:val="es-AR"/>
+        </w:rPr>
+      </w:pPr>
+      <w:r>
+        <w:rPr>
+          <w:strike/>
+          <w:lang w:val="es-AR"/>
+        </w:rPr>
+        <w:t xml:space="preserve">Solamente será visible si el turno no fue </w:t>
+      </w:r>
+      <w:r>
+        <w:rPr>
+          <w:strike/>
+          <w:lang w:val="es-AR"/>
+        </w:rPr>
+        <w:t>ACEPTADO</w:t>
+      </w:r>
+      <w:r>
+        <w:rPr>
+          <w:strike/>
+          <w:lang w:val="es-AR"/>
+        </w:rPr>
+        <w:t xml:space="preserve">, </w:t>
+      </w:r>
+      <w:r>
+        <w:rPr>
+          <w:strike/>
+          <w:lang w:val="es-AR"/>
+        </w:rPr>
+        <w:t>COMPLETADO</w:t>
+      </w:r>
+      <w:r>
+        <w:rPr>
+          <w:strike/>
+          <w:lang w:val="es-AR"/>
+        </w:rPr>
+        <w:t xml:space="preserve"> o </w:t>
+      </w:r>
+      <w:r>
+        <w:rPr>
+          <w:strike/>
+          <w:lang w:val="es-AR"/>
+        </w:rPr>
+        <w:t>RECHAZADO</w:t>
+      </w:r>
+    </w:p>
+    <w:p>
+      <w:pPr>
+        <w:pStyle w:val="Prrafodelista"/>
+        <w:numPr>
+          <w:ilvl w:val="4"/>
+          <w:numId w:val="7"/>
+        </w:numPr>
+        <w:rPr>
+          <w:strike/>
+          <w:lang w:val="es-AR"/>
+        </w:rPr>
+      </w:pPr>
+      <w:r>
+        <w:rPr>
+          <w:strike/>
+          <w:lang w:val="es-AR"/>
+        </w:rPr>
+        <w:t>Para cancelar, se debe dejar un comentario</w:t>
+      </w:r>
+    </w:p>
+    <w:p>
+      <w:pPr>
+        <w:pStyle w:val="Prrafodelista"/>
+        <w:numPr>
+          <w:ilvl w:val="5"/>
+          <w:numId w:val="7"/>
+        </w:numPr>
+        <w:rPr>
+          <w:strike/>
+          <w:lang w:val="es-AR"/>
+        </w:rPr>
+      </w:pPr>
+      <w:r>
+        <w:rPr>
+          <w:strike/>
+          <w:lang w:val="es-AR"/>
+        </w:rPr>
+        <w:t>Si no deja el comentario no se cancela el turno</w:t>
       </w:r>
     </w:p>
     <w:p>
@@ -1964,14 +2444,30 @@
           <w:numId w:val="7"/>
         </w:numPr>
         <w:rPr>
-          <w:lang w:val="es-AR"/>
-        </w:rPr>
-      </w:pPr>
-      <w:r>
-        <w:rPr>
-          <w:lang w:val="es-AR"/>
-        </w:rPr>
-        <w:t xml:space="preserve"> Reseña de turno</w:t>
+          <w:strike/>
+          <w:lang w:val="es-AR"/>
+        </w:rPr>
+      </w:pPr>
+      <w:r>
+        <w:rPr>
+          <w:strike/>
+          <w:lang w:val="es-AR"/>
+        </w:rPr>
+        <w:t>Rechaz</w:t>
+      </w:r>
+      <w:r>
+        <w:rPr>
+          <w:strike/>
+          <w:lang w:val="es-AR"/>
+        </w:rPr>
+        <w:t>ar</w:t>
+      </w:r>
+      <w:r>
+        <w:rPr>
+          <w:strike/>
+          <w:lang w:val="es-AR"/>
+        </w:rPr>
+        <w:t xml:space="preserve"> turno</w:t>
       </w:r>
     </w:p>
     <w:p>
@@ -1982,14 +2478,63 @@
           <w:numId w:val="7"/>
         </w:numPr>
         <w:rPr>
-          <w:lang w:val="es-AR"/>
-        </w:rPr>
-      </w:pPr>
-      <w:r>
-        <w:rPr>
-          <w:lang w:val="es-AR"/>
-        </w:rPr>
-        <w:t>Solamente serán visibles los turnos que tengan comentario o reseña</w:t>
+          <w:strike/>
+          <w:lang w:val="es-AR"/>
+        </w:rPr>
+      </w:pPr>
+      <w:r>
+        <w:rPr>
+          <w:strike/>
+          <w:lang w:val="es-AR"/>
+        </w:rPr>
+        <w:t xml:space="preserve">Solamente será visible si el turno no fue </w:t>
+      </w:r>
+      <w:r>
+        <w:rPr>
+          <w:strike/>
+          <w:lang w:val="es-AR"/>
+        </w:rPr>
+        <w:t>ACEPTADO, COMPLETADO o RECHAZADO</w:t>
+      </w:r>
+    </w:p>
+    <w:p>
+      <w:pPr>
+        <w:pStyle w:val="Prrafodelista"/>
+        <w:numPr>
+          <w:ilvl w:val="3"/>
+          <w:numId w:val="7"/>
+        </w:numPr>
+        <w:rPr>
+          <w:strike/>
+          <w:lang w:val="es-AR"/>
+        </w:rPr>
+      </w:pPr>
+      <w:r>
+        <w:rPr>
+          <w:strike/>
+          <w:lang w:val="es-AR"/>
+        </w:rPr>
+        <w:t>Para rechazar, se debe dejar un comentario</w:t>
+      </w:r>
+    </w:p>
+    <w:p>
+      <w:pPr>
+        <w:pStyle w:val="Prrafodelista"/>
+        <w:numPr>
+          <w:ilvl w:val="4"/>
+          <w:numId w:val="7"/>
+        </w:numPr>
+        <w:rPr>
+          <w:strike/>
+          <w:lang w:val="es-AR"/>
+        </w:rPr>
+      </w:pPr>
+      <w:r>
+        <w:rPr>
+          <w:strike/>
+          <w:lang w:val="es-AR"/>
+        </w:rPr>
+        <w:t>Si no deja el comentario no se rechaza el turno</w:t>
       </w:r>
     </w:p>
     <w:p>
@@ -2000,14 +2545,16 @@
           <w:numId w:val="7"/>
         </w:numPr>
         <w:rPr>
-          <w:lang w:val="es-AR"/>
-        </w:rPr>
-      </w:pPr>
-      <w:r>
-        <w:rPr>
-          <w:lang w:val="es-AR"/>
-        </w:rPr>
-        <w:t>Encuesta de turno</w:t>
+          <w:strike/>
+          <w:lang w:val="es-AR"/>
+        </w:rPr>
+      </w:pPr>
+      <w:r>
+        <w:rPr>
+          <w:strike/>
+          <w:lang w:val="es-AR"/>
+        </w:rPr>
+        <w:t>Aceptación de turno</w:t>
       </w:r>
     </w:p>
     <w:p>
@@ -2018,14 +2565,36 @@
           <w:numId w:val="7"/>
         </w:numPr>
         <w:rPr>
-          <w:lang w:val="es-AR"/>
-        </w:rPr>
-      </w:pPr>
-      <w:r>
-        <w:rPr>
-          <w:lang w:val="es-AR"/>
-        </w:rPr>
-        <w:t>Se le da al usuario la posibilidad de completar una encuesta sobre la atención</w:t>
+          <w:strike/>
+          <w:lang w:val="es-AR"/>
+        </w:rPr>
+      </w:pPr>
+      <w:r>
+        <w:rPr>
+          <w:strike/>
+          <w:lang w:val="es-AR"/>
+        </w:rPr>
+        <w:t>Solamente será visible si el turno no fue realizado, cancelado o rechazado.</w:t>
+      </w:r>
+    </w:p>
+    <w:p>
+      <w:pPr>
+        <w:pStyle w:val="Prrafodelista"/>
+        <w:numPr>
+          <w:ilvl w:val="2"/>
+          <w:numId w:val="7"/>
+        </w:numPr>
+        <w:rPr>
+          <w:strike/>
+          <w:lang w:val="es-AR"/>
+        </w:rPr>
+      </w:pPr>
+      <w:r>
+        <w:rPr>
+          <w:strike/>
+          <w:lang w:val="es-AR"/>
+        </w:rPr>
+        <w:t>Finalización de turno</w:t>
       </w:r>
     </w:p>
     <w:p>
@@ -2036,14 +2605,36 @@
           <w:numId w:val="7"/>
         </w:numPr>
         <w:rPr>
-          <w:lang w:val="es-AR"/>
-        </w:rPr>
-      </w:pPr>
-      <w:r>
-        <w:rPr>
-          <w:lang w:val="es-AR"/>
-        </w:rPr>
-        <w:t>Solamente será visible si el especialista:</w:t>
+          <w:strike/>
+          <w:lang w:val="es-AR"/>
+        </w:rPr>
+      </w:pPr>
+      <w:r>
+        <w:rPr>
+          <w:strike/>
+          <w:lang w:val="es-AR"/>
+        </w:rPr>
+        <w:t>Solamente será visible si el turno fue Aceptado</w:t>
+      </w:r>
+    </w:p>
+    <w:p>
+      <w:pPr>
+        <w:pStyle w:val="Prrafodelista"/>
+        <w:numPr>
+          <w:ilvl w:val="3"/>
+          <w:numId w:val="7"/>
+        </w:numPr>
+        <w:rPr>
+          <w:strike/>
+          <w:lang w:val="es-AR"/>
+        </w:rPr>
+      </w:pPr>
+      <w:r>
+        <w:rPr>
+          <w:strike/>
+          <w:lang w:val="es-AR"/>
+        </w:rPr>
+        <w:t>Para finalizar, se debe dejar una reseña o comentario de la consulta y diagnóstico realizado</w:t>
       </w:r>
     </w:p>
     <w:p>
@@ -2054,14 +2645,36 @@
           <w:numId w:val="7"/>
         </w:numPr>
         <w:rPr>
-          <w:lang w:val="es-AR"/>
-        </w:rPr>
-      </w:pPr>
-      <w:r>
-        <w:rPr>
-          <w:lang w:val="es-AR"/>
-        </w:rPr>
-        <w:t>Marco el turno como completado</w:t>
+          <w:strike/>
+          <w:lang w:val="es-AR"/>
+        </w:rPr>
+      </w:pPr>
+      <w:r>
+        <w:rPr>
+          <w:strike/>
+          <w:lang w:val="es-AR"/>
+        </w:rPr>
+        <w:t>Si no deja la reseña no se completa el turno</w:t>
+      </w:r>
+    </w:p>
+    <w:p>
+      <w:pPr>
+        <w:pStyle w:val="Prrafodelista"/>
+        <w:numPr>
+          <w:ilvl w:val="3"/>
+          <w:numId w:val="7"/>
+        </w:numPr>
+        <w:rPr>
+          <w:strike/>
+          <w:lang w:val="es-AR"/>
+        </w:rPr>
+      </w:pPr>
+      <w:r>
+        <w:rPr>
+          <w:strike/>
+          <w:lang w:val="es-AR"/>
+        </w:rPr>
+        <w:t>Visualización de reseña</w:t>
       </w:r>
     </w:p>
     <w:p>
@@ -2072,14 +2685,105 @@
           <w:numId w:val="7"/>
         </w:numPr>
         <w:rPr>
-          <w:lang w:val="es-AR"/>
-        </w:rPr>
-      </w:pPr>
-      <w:r>
-        <w:rPr>
-          <w:lang w:val="es-AR"/>
-        </w:rPr>
-        <w:t>Dejo la reseña</w:t>
+          <w:strike/>
+          <w:lang w:val="es-AR"/>
+        </w:rPr>
+      </w:pPr>
+      <w:r>
+        <w:rPr>
+          <w:strike/>
+          <w:lang w:val="es-AR"/>
+        </w:rPr>
+        <w:t>Solamente será visible si el turno tiene un comentario o reseña</w:t>
+      </w:r>
+    </w:p>
+    <w:p>
+      <w:pPr>
+        <w:pStyle w:val="Prrafodelista"/>
+        <w:ind w:left="1135"/>
+        <w:rPr>
+          <w:lang w:val="es-AR"/>
+        </w:rPr>
+      </w:pPr>
+    </w:p>
+    <w:p>
+      <w:pPr>
+        <w:pStyle w:val="Prrafodelista"/>
+        <w:numPr>
+          <w:ilvl w:val="0"/>
+          <w:numId w:val="7"/>
+        </w:numPr>
+        <w:rPr>
+          <w:strike/>
+          <w:lang w:val="es-AR"/>
+        </w:rPr>
+      </w:pPr>
+      <w:r>
+        <w:rPr>
+          <w:strike/>
+          <w:lang w:val="es-AR"/>
+        </w:rPr>
+        <w:t>Componente Turnos</w:t>
+      </w:r>
+    </w:p>
+    <w:p>
+      <w:pPr>
+        <w:pStyle w:val="Prrafodelista"/>
+        <w:numPr>
+          <w:ilvl w:val="1"/>
+          <w:numId w:val="7"/>
+        </w:numPr>
+        <w:rPr>
+          <w:strike/>
+          <w:lang w:val="es-AR"/>
+        </w:rPr>
+      </w:pPr>
+      <w:r>
+        <w:rPr>
+          <w:strike/>
+          <w:lang w:val="es-AR"/>
+        </w:rPr>
+        <w:t>Solo tiene acceso el administrador</w:t>
+      </w:r>
+    </w:p>
+    <w:p>
+      <w:pPr>
+        <w:pStyle w:val="Prrafodelista"/>
+        <w:numPr>
+          <w:ilvl w:val="1"/>
+          <w:numId w:val="7"/>
+        </w:numPr>
+        <w:rPr>
+          <w:strike/>
+          <w:lang w:val="es-AR"/>
+        </w:rPr>
+      </w:pPr>
+      <w:r>
+        <w:rPr>
+          <w:strike/>
+          <w:lang w:val="es-AR"/>
+        </w:rPr>
+        <w:t>Muestra listado con los turnos de la clínica</w:t>
+      </w:r>
+    </w:p>
+    <w:p>
+      <w:pPr>
+        <w:pStyle w:val="Prrafodelista"/>
+        <w:numPr>
+          <w:ilvl w:val="1"/>
+          <w:numId w:val="7"/>
+        </w:numPr>
+        <w:rPr>
+          <w:strike/>
+          <w:lang w:val="es-AR"/>
+        </w:rPr>
+      </w:pPr>
+      <w:r>
+        <w:rPr>
+          <w:strike/>
+          <w:lang w:val="es-AR"/>
+        </w:rPr>
+        <w:t>Debe contar con un filtro</w:t>
       </w:r>
     </w:p>
     <w:p>
@@ -2090,20 +2794,96 @@
           <w:numId w:val="7"/>
         </w:numPr>
         <w:rPr>
-          <w:lang w:val="es-AR"/>
-        </w:rPr>
-      </w:pPr>
-      <w:r>
-        <w:rPr>
-          <w:lang w:val="es-AR"/>
-        </w:rPr>
-        <w:t>Calificación</w:t>
-      </w:r>
-      <w:r>
-        <w:rPr>
-          <w:lang w:val="es-AR"/>
-        </w:rPr>
-        <w:t xml:space="preserve"> de atención</w:t>
+          <w:strike/>
+          <w:lang w:val="es-AR"/>
+        </w:rPr>
+      </w:pPr>
+      <w:r>
+        <w:rPr>
+          <w:strike/>
+          <w:lang w:val="es-AR"/>
+        </w:rPr>
+        <w:t>No utilizar combobox</w:t>
+      </w:r>
+    </w:p>
+    <w:p>
+      <w:pPr>
+        <w:pStyle w:val="Prrafodelista"/>
+        <w:numPr>
+          <w:ilvl w:val="2"/>
+          <w:numId w:val="7"/>
+        </w:numPr>
+        <w:rPr>
+          <w:strike/>
+          <w:lang w:val="es-AR"/>
+        </w:rPr>
+      </w:pPr>
+      <w:r>
+        <w:rPr>
+          <w:strike/>
+          <w:lang w:val="es-AR"/>
+        </w:rPr>
+        <w:t>Por especialidad</w:t>
+      </w:r>
+    </w:p>
+    <w:p>
+      <w:pPr>
+        <w:pStyle w:val="Prrafodelista"/>
+        <w:numPr>
+          <w:ilvl w:val="2"/>
+          <w:numId w:val="7"/>
+        </w:numPr>
+        <w:rPr>
+          <w:strike/>
+          <w:lang w:val="es-AR"/>
+        </w:rPr>
+      </w:pPr>
+      <w:r>
+        <w:rPr>
+          <w:strike/>
+          <w:lang w:val="es-AR"/>
+        </w:rPr>
+        <w:t>Por especialista</w:t>
+      </w:r>
+    </w:p>
+    <w:p>
+      <w:pPr>
+        <w:pStyle w:val="Prrafodelista"/>
+        <w:numPr>
+          <w:ilvl w:val="1"/>
+          <w:numId w:val="7"/>
+        </w:numPr>
+        <w:rPr>
+          <w:strike/>
+          <w:lang w:val="es-AR"/>
+        </w:rPr>
+      </w:pPr>
+      <w:r>
+        <w:rPr>
+          <w:strike/>
+          <w:lang w:val="es-AR"/>
+        </w:rPr>
+        <w:t>Desde el listado debe poder realizar las acciones:</w:t>
+      </w:r>
+    </w:p>
+    <w:p>
+      <w:pPr>
+        <w:pStyle w:val="Prrafodelista"/>
+        <w:numPr>
+          <w:ilvl w:val="2"/>
+          <w:numId w:val="7"/>
+        </w:numPr>
+        <w:rPr>
+          <w:strike/>
+          <w:lang w:val="es-AR"/>
+        </w:rPr>
+      </w:pPr>
+      <w:r>
+        <w:rPr>
+          <w:strike/>
+          <w:lang w:val="es-AR"/>
+        </w:rPr>
+        <w:t>Cancelación de turno</w:t>
       </w:r>
     </w:p>
     <w:p>
@@ -2114,26 +2894,16 @@
           <w:numId w:val="7"/>
         </w:numPr>
         <w:rPr>
-          <w:lang w:val="es-AR"/>
-        </w:rPr>
-      </w:pPr>
-      <w:r>
-        <w:rPr>
-          <w:lang w:val="es-AR"/>
-        </w:rPr>
-        <w:t xml:space="preserve">Solamente será visible una vez que se </w:t>
-      </w:r>
-      <w:r>
-        <w:rPr>
-          <w:lang w:val="es-AR"/>
-        </w:rPr>
-        <w:t>realizó</w:t>
-      </w:r>
-      <w:r>
-        <w:rPr>
-          <w:lang w:val="es-AR"/>
-        </w:rPr>
-        <w:t xml:space="preserve"> el turno</w:t>
+          <w:strike/>
+          <w:lang w:val="es-AR"/>
+        </w:rPr>
+      </w:pPr>
+      <w:r>
+        <w:rPr>
+          <w:strike/>
+          <w:lang w:val="es-AR"/>
+        </w:rPr>
+        <w:t>Solamente debe ser visible si el turno no fue Aceptado, Realizado o Rechazado</w:t>
       </w:r>
     </w:p>
     <w:p>
@@ -2144,16 +2914,419 @@
           <w:numId w:val="7"/>
         </w:numPr>
         <w:rPr>
-          <w:lang w:val="es-AR"/>
-        </w:rPr>
-      </w:pPr>
-      <w:r>
-        <w:rPr>
+          <w:strike/>
+          <w:lang w:val="es-AR"/>
+        </w:rPr>
+      </w:pPr>
+      <w:r>
+        <w:rPr>
+          <w:strike/>
+          <w:lang w:val="es-AR"/>
+        </w:rPr>
+        <w:t>Para cancelar el turno, se debe dejar un comentario de porque se cancela</w:t>
+      </w:r>
+    </w:p>
+    <w:p>
+      <w:pPr>
+        <w:pStyle w:val="Prrafodelista"/>
+        <w:numPr>
+          <w:ilvl w:val="0"/>
+          <w:numId w:val="7"/>
+        </w:numPr>
+        <w:rPr>
+          <w:strike/>
+          <w:lang w:val="es-AR"/>
+        </w:rPr>
+      </w:pPr>
+      <w:r>
+        <w:rPr>
+          <w:strike/>
+          <w:lang w:val="es-AR"/>
+        </w:rPr>
+        <w:t xml:space="preserve">Componente </w:t>
+      </w:r>
+      <w:r>
+        <w:rPr>
+          <w:strike/>
+          <w:lang w:val="es-AR"/>
+        </w:rPr>
+        <w:t>Solicitar turno</w:t>
+      </w:r>
+    </w:p>
+    <w:p>
+      <w:pPr>
+        <w:pStyle w:val="Prrafodelista"/>
+        <w:numPr>
+          <w:ilvl w:val="3"/>
+          <w:numId w:val="7"/>
+        </w:numPr>
+        <w:rPr>
+          <w:strike/>
+          <w:lang w:val="es-AR"/>
+        </w:rPr>
+      </w:pPr>
+      <w:r>
+        <w:rPr>
+          <w:strike/>
+          <w:lang w:val="es-AR"/>
+        </w:rPr>
+        <w:t>Se deberá seleccionar:</w:t>
+      </w:r>
+    </w:p>
+    <w:p>
+      <w:pPr>
+        <w:pStyle w:val="Prrafodelista"/>
+        <w:numPr>
+          <w:ilvl w:val="4"/>
+          <w:numId w:val="7"/>
+        </w:numPr>
+        <w:rPr>
+          <w:strike/>
+          <w:lang w:val="es-AR"/>
+        </w:rPr>
+      </w:pPr>
+      <w:r>
+        <w:rPr>
+          <w:strike/>
+          <w:lang w:val="es-AR"/>
+        </w:rPr>
+        <w:t>Especialidad</w:t>
+      </w:r>
+    </w:p>
+    <w:p>
+      <w:pPr>
+        <w:pStyle w:val="Prrafodelista"/>
+        <w:numPr>
+          <w:ilvl w:val="4"/>
+          <w:numId w:val="7"/>
+        </w:numPr>
+        <w:rPr>
+          <w:strike/>
+          <w:lang w:val="es-AR"/>
+        </w:rPr>
+      </w:pPr>
+      <w:r>
+        <w:rPr>
+          <w:strike/>
+          <w:lang w:val="es-AR"/>
+        </w:rPr>
+        <w:t>Especialista</w:t>
+      </w:r>
+    </w:p>
+    <w:p>
+      <w:pPr>
+        <w:pStyle w:val="Prrafodelista"/>
+        <w:numPr>
+          <w:ilvl w:val="4"/>
+          <w:numId w:val="7"/>
+        </w:numPr>
+        <w:rPr>
+          <w:strike/>
+          <w:lang w:val="es-AR"/>
+        </w:rPr>
+      </w:pPr>
+      <w:r>
+        <w:rPr>
+          <w:strike/>
+          <w:lang w:val="es-AR"/>
+        </w:rPr>
+        <w:t>Dia y horario del turno</w:t>
+      </w:r>
+    </w:p>
+    <w:p>
+      <w:pPr>
+        <w:pStyle w:val="Prrafodelista"/>
+        <w:numPr>
+          <w:ilvl w:val="4"/>
+          <w:numId w:val="7"/>
+        </w:numPr>
+        <w:rPr>
+          <w:strike/>
+          <w:lang w:val="es-AR"/>
+        </w:rPr>
+      </w:pPr>
+      <w:r>
+        <w:rPr>
+          <w:strike/>
+          <w:lang w:val="es-AR"/>
+        </w:rPr>
+        <w:t xml:space="preserve">El paciente debe tener la posibilidad de elegir turno dentro de los próximos 15 </w:t>
+      </w:r>
+      <w:r>
+        <w:rPr>
+          <w:strike/>
+          <w:lang w:val="es-AR"/>
+        </w:rPr>
+        <w:t>días</w:t>
+      </w:r>
+    </w:p>
+    <w:p>
+      <w:pPr>
+        <w:pStyle w:val="Prrafodelista"/>
+        <w:numPr>
+          <w:ilvl w:val="4"/>
+          <w:numId w:val="7"/>
+        </w:numPr>
+        <w:rPr>
+          <w:strike/>
+          <w:lang w:val="es-AR"/>
+        </w:rPr>
+      </w:pPr>
+      <w:r>
+        <w:rPr>
+          <w:strike/>
+          <w:lang w:val="es-AR"/>
+        </w:rPr>
+        <w:t>En relación al especialista seleccionado y sus horarios</w:t>
+      </w:r>
+    </w:p>
+    <w:p>
+      <w:pPr>
+        <w:pStyle w:val="Prrafodelista"/>
+        <w:numPr>
+          <w:ilvl w:val="4"/>
+          <w:numId w:val="7"/>
+        </w:numPr>
+        <w:rPr>
+          <w:strike/>
+          <w:lang w:val="es-AR"/>
+        </w:rPr>
+      </w:pPr>
+      <w:r>
+        <w:rPr>
+          <w:strike/>
+          <w:lang w:val="es-AR"/>
+        </w:rPr>
+        <w:t>No utilizar datepicker</w:t>
+      </w:r>
+    </w:p>
+    <w:p>
+      <w:pPr>
+        <w:pStyle w:val="Prrafodelista"/>
+        <w:numPr>
+          <w:ilvl w:val="4"/>
+          <w:numId w:val="7"/>
+        </w:numPr>
+        <w:rPr>
+          <w:strike/>
+          <w:lang w:val="es-AR"/>
+        </w:rPr>
+      </w:pPr>
+      <w:r>
+        <w:rPr>
+          <w:strike/>
+          <w:lang w:val="es-AR"/>
+        </w:rPr>
+        <w:t>Si es administrador, debe seleccionar el paciente</w:t>
+      </w:r>
+    </w:p>
+    <w:p>
+      <w:pPr>
+        <w:pStyle w:val="Prrafodelista"/>
+        <w:numPr>
+          <w:ilvl w:val="0"/>
+          <w:numId w:val="7"/>
+        </w:numPr>
+        <w:rPr>
+          <w:strike/>
+          <w:lang w:val="es-AR"/>
+        </w:rPr>
+      </w:pPr>
+      <w:r>
+        <w:rPr>
+          <w:strike/>
+          <w:lang w:val="es-AR"/>
+        </w:rPr>
+        <w:t xml:space="preserve">Componente </w:t>
+      </w:r>
+      <w:proofErr w:type="spellStart"/>
+      <w:r>
+        <w:rPr>
+          <w:strike/>
+          <w:lang w:val="es-AR"/>
+        </w:rPr>
+        <w:t>MiPerfil</w:t>
+      </w:r>
+      <w:proofErr w:type="spellEnd"/>
+    </w:p>
+    <w:p>
+      <w:pPr>
+        <w:pStyle w:val="Prrafodelista"/>
+        <w:numPr>
+          <w:ilvl w:val="1"/>
+          <w:numId w:val="7"/>
+        </w:numPr>
+        <w:rPr>
+          <w:strike/>
+          <w:lang w:val="es-AR"/>
+        </w:rPr>
+      </w:pPr>
+      <w:r>
+        <w:rPr>
+          <w:strike/>
+          <w:lang w:val="es-AR"/>
+        </w:rPr>
+        <w:t>Debe enseñar los datos del usuario</w:t>
+      </w:r>
+    </w:p>
+    <w:p>
+      <w:pPr>
+        <w:pStyle w:val="Prrafodelista"/>
+        <w:numPr>
+          <w:ilvl w:val="2"/>
+          <w:numId w:val="7"/>
+        </w:numPr>
+        <w:rPr>
+          <w:strike/>
+          <w:lang w:val="es-AR"/>
+        </w:rPr>
+      </w:pPr>
+      <w:r>
+        <w:rPr>
+          <w:strike/>
+          <w:lang w:val="es-AR"/>
+        </w:rPr>
+        <w:t>Nombre</w:t>
+      </w:r>
+    </w:p>
+    <w:p>
+      <w:pPr>
+        <w:pStyle w:val="Prrafodelista"/>
+        <w:numPr>
+          <w:ilvl w:val="2"/>
+          <w:numId w:val="7"/>
+        </w:numPr>
+        <w:rPr>
+          <w:strike/>
+          <w:lang w:val="es-AR"/>
+        </w:rPr>
+      </w:pPr>
+      <w:r>
+        <w:rPr>
+          <w:strike/>
+          <w:lang w:val="es-AR"/>
+        </w:rPr>
+        <w:t>Apellido</w:t>
+      </w:r>
+    </w:p>
+    <w:p>
+      <w:pPr>
+        <w:pStyle w:val="Prrafodelista"/>
+        <w:numPr>
+          <w:ilvl w:val="2"/>
+          <w:numId w:val="7"/>
+        </w:numPr>
+        <w:rPr>
+          <w:strike/>
+          <w:lang w:val="es-AR"/>
+        </w:rPr>
+      </w:pPr>
+      <w:r>
+        <w:rPr>
+          <w:strike/>
+          <w:lang w:val="es-AR"/>
+        </w:rPr>
+        <w:t>Correo</w:t>
+      </w:r>
+    </w:p>
+    <w:p>
+      <w:pPr>
+        <w:pStyle w:val="Prrafodelista"/>
+        <w:numPr>
+          <w:ilvl w:val="2"/>
+          <w:numId w:val="7"/>
+        </w:numPr>
+        <w:rPr>
+          <w:strike/>
+          <w:lang w:val="es-AR"/>
+        </w:rPr>
+      </w:pPr>
+      <w:r>
+        <w:rPr>
+          <w:strike/>
+          <w:lang w:val="es-AR"/>
+        </w:rPr>
+        <w:t>Imágenes</w:t>
+      </w:r>
+    </w:p>
+    <w:p>
+      <w:pPr>
+        <w:pStyle w:val="Prrafodelista"/>
+        <w:numPr>
+          <w:ilvl w:val="2"/>
+          <w:numId w:val="7"/>
+        </w:numPr>
+        <w:rPr>
+          <w:strike/>
+          <w:lang w:val="es-AR"/>
+        </w:rPr>
+      </w:pPr>
+      <w:r>
+        <w:rPr>
+          <w:strike/>
+          <w:lang w:val="es-AR"/>
+        </w:rPr>
+        <w:t>Obra Social / Especialidades</w:t>
+      </w:r>
+    </w:p>
+    <w:p>
+      <w:pPr>
+        <w:pStyle w:val="Prrafodelista"/>
+        <w:numPr>
+          <w:ilvl w:val="1"/>
+          <w:numId w:val="7"/>
+        </w:numPr>
+        <w:rPr>
+          <w:strike/>
+          <w:lang w:val="es-AR"/>
+        </w:rPr>
+      </w:pPr>
+      <w:r>
+        <w:rPr>
+          <w:strike/>
+          <w:lang w:val="es-AR"/>
+        </w:rPr>
+        <w:t xml:space="preserve">Componente </w:t>
+      </w:r>
+      <w:proofErr w:type="spellStart"/>
+      <w:r>
+        <w:rPr>
+          <w:strike/>
+          <w:lang w:val="es-AR"/>
+        </w:rPr>
+        <w:t>MisHorarios</w:t>
+      </w:r>
+      <w:proofErr w:type="spellEnd"/>
+    </w:p>
+    <w:p>
+      <w:pPr>
+        <w:pStyle w:val="Prrafodelista"/>
+        <w:numPr>
+          <w:ilvl w:val="2"/>
+          <w:numId w:val="7"/>
+        </w:numPr>
+        <w:rPr>
+          <w:strike/>
+          <w:lang w:val="es-AR"/>
+        </w:rPr>
+      </w:pPr>
+      <w:r>
+        <w:rPr>
+          <w:strike/>
           <w:lang w:val="es-AR"/>
         </w:rPr>
         <w:lastRenderedPageBreak/>
-        <w:t>Solicitar al usuario un comentario sobre la atención del especialista</w:t>
-      </w:r>
+        <w:t xml:space="preserve">Se accede desde </w:t>
+      </w:r>
+      <w:proofErr w:type="spellStart"/>
+      <w:r>
+        <w:rPr>
+          <w:strike/>
+          <w:lang w:val="es-AR"/>
+        </w:rPr>
+        <w:t>MiPerfil</w:t>
+      </w:r>
+      <w:proofErr w:type="spellEnd"/>
     </w:p>
     <w:p>
       <w:pPr>
@@ -2163,14 +3336,106 @@
           <w:numId w:val="7"/>
         </w:numPr>
         <w:rPr>
-          <w:lang w:val="es-AR"/>
-        </w:rPr>
-      </w:pPr>
-      <w:r>
-        <w:rPr>
-          <w:lang w:val="es-AR"/>
-        </w:rPr>
-        <w:t>Solo mostrar acciones que pueda realizar el usuario para cada turno</w:t>
+          <w:strike/>
+          <w:lang w:val="es-AR"/>
+        </w:rPr>
+      </w:pPr>
+      <w:r>
+        <w:rPr>
+          <w:strike/>
+          <w:lang w:val="es-AR"/>
+        </w:rPr>
+        <w:t>Solamente accede el usuario especialista</w:t>
+      </w:r>
+    </w:p>
+    <w:p>
+      <w:pPr>
+        <w:pStyle w:val="Prrafodelista"/>
+        <w:numPr>
+          <w:ilvl w:val="2"/>
+          <w:numId w:val="7"/>
+        </w:numPr>
+        <w:rPr>
+          <w:strike/>
+          <w:lang w:val="es-AR"/>
+        </w:rPr>
+      </w:pPr>
+      <w:r>
+        <w:rPr>
+          <w:strike/>
+          <w:lang w:val="es-AR"/>
+        </w:rPr>
+        <w:t>Se debe poder ingresar la disponibilidad horaria por día</w:t>
+      </w:r>
+    </w:p>
+    <w:p>
+      <w:pPr>
+        <w:pStyle w:val="Prrafodelista"/>
+        <w:numPr>
+          <w:ilvl w:val="3"/>
+          <w:numId w:val="7"/>
+        </w:numPr>
+        <w:rPr>
+          <w:strike/>
+          <w:lang w:val="es-AR"/>
+        </w:rPr>
+      </w:pPr>
+      <w:r>
+        <w:rPr>
+          <w:strike/>
+          <w:lang w:val="es-AR"/>
+        </w:rPr>
+        <w:t>Se puede seleccionar horarios por especialidad</w:t>
+      </w:r>
+    </w:p>
+    <w:p>
+      <w:pPr>
+        <w:pStyle w:val="Prrafodelista"/>
+        <w:numPr>
+          <w:ilvl w:val="3"/>
+          <w:numId w:val="7"/>
+        </w:numPr>
+        <w:rPr>
+          <w:strike/>
+          <w:lang w:val="es-AR"/>
+        </w:rPr>
+      </w:pPr>
+      <w:r>
+        <w:rPr>
+          <w:strike/>
+          <w:lang w:val="es-AR"/>
+        </w:rPr>
+        <w:t>Puede tener mas de una especialidad asociada</w:t>
+      </w:r>
+    </w:p>
+    <w:p>
+      <w:pPr>
+        <w:pStyle w:val="Prrafodelista"/>
+        <w:numPr>
+          <w:ilvl w:val="3"/>
+          <w:numId w:val="7"/>
+        </w:numPr>
+        <w:rPr>
+          <w:lang w:val="es-AR"/>
+        </w:rPr>
+      </w:pPr>
+      <w:r>
+        <w:rPr>
+          <w:lang w:val="es-AR"/>
+        </w:rPr>
+        <w:t xml:space="preserve">Mostrar error si ya </w:t>
+      </w:r>
+      <w:r>
+        <w:rPr>
+          <w:lang w:val="es-AR"/>
+        </w:rPr>
+        <w:t>está</w:t>
+      </w:r>
+      <w:r>
+        <w:rPr>
+          <w:lang w:val="es-AR"/>
+        </w:rPr>
+        <w:t xml:space="preserve"> ocupado en el horario seleccionado</w:t>
       </w:r>
     </w:p>
     <w:p>
@@ -2181,14 +3446,16 @@
           <w:numId w:val="7"/>
         </w:numPr>
         <w:rPr>
-          <w:lang w:val="es-AR"/>
-        </w:rPr>
-      </w:pPr>
-      <w:r>
-        <w:rPr>
-          <w:lang w:val="es-AR"/>
-        </w:rPr>
-        <w:t>Componente Turnos</w:t>
+          <w:strike/>
+          <w:lang w:val="es-AR"/>
+        </w:rPr>
+      </w:pPr>
+      <w:r>
+        <w:rPr>
+          <w:strike/>
+          <w:lang w:val="es-AR"/>
+        </w:rPr>
+        <w:t>Agregados:</w:t>
       </w:r>
     </w:p>
     <w:p>
@@ -2199,50 +3466,21 @@
           <w:numId w:val="7"/>
         </w:numPr>
         <w:rPr>
-          <w:lang w:val="es-AR"/>
-        </w:rPr>
-      </w:pPr>
-      <w:r>
-        <w:rPr>
-          <w:lang w:val="es-AR"/>
-        </w:rPr>
-        <w:t>Solo tiene acceso el administrador y el paciente</w:t>
-      </w:r>
-    </w:p>
-    <w:p>
-      <w:pPr>
-        <w:pStyle w:val="Prrafodelista"/>
-        <w:numPr>
-          <w:ilvl w:val="1"/>
-          <w:numId w:val="7"/>
-        </w:numPr>
-        <w:rPr>
-          <w:lang w:val="es-AR"/>
-        </w:rPr>
-      </w:pPr>
-      <w:r>
-        <w:rPr>
-          <w:lang w:val="es-AR"/>
-        </w:rPr>
-        <w:t>Muestra listado con los turnos de la clínica</w:t>
-      </w:r>
-    </w:p>
-    <w:p>
-      <w:pPr>
-        <w:pStyle w:val="Prrafodelista"/>
-        <w:numPr>
-          <w:ilvl w:val="1"/>
-          <w:numId w:val="7"/>
-        </w:numPr>
-        <w:rPr>
-          <w:lang w:val="es-AR"/>
-        </w:rPr>
-      </w:pPr>
-      <w:r>
-        <w:rPr>
-          <w:lang w:val="es-AR"/>
-        </w:rPr>
-        <w:t>Debe contar con un filtro</w:t>
+          <w:strike/>
+          <w:lang w:val="es-AR"/>
+        </w:rPr>
+      </w:pPr>
+      <w:r>
+        <w:rPr>
+          <w:strike/>
+        </w:rPr>
+        <w:t>Sacar un turno</w:t>
+      </w:r>
+      <w:r>
+        <w:rPr>
+          <w:strike/>
+        </w:rPr>
+        <w:t>:</w:t>
       </w:r>
     </w:p>
     <w:p>
@@ -2253,14 +3491,15 @@
           <w:numId w:val="7"/>
         </w:numPr>
         <w:rPr>
-          <w:lang w:val="es-AR"/>
-        </w:rPr>
-      </w:pPr>
-      <w:r>
-        <w:rPr>
-          <w:lang w:val="es-AR"/>
-        </w:rPr>
-        <w:t>No utilizar combobox</w:t>
+          <w:strike/>
+          <w:lang w:val="es-AR"/>
+        </w:rPr>
+      </w:pPr>
+      <w:r>
+        <w:rPr>
+          <w:strike/>
+        </w:rPr>
+        <w:t>Comienza mostrando los PROFESIONALES, en botones redondos, con la imagen del mismo y su nombre arriba del botón.</w:t>
       </w:r>
     </w:p>
     <w:p>
@@ -2271,14 +3510,59 @@
           <w:numId w:val="7"/>
         </w:numPr>
         <w:rPr>
-          <w:lang w:val="es-AR"/>
-        </w:rPr>
-      </w:pPr>
-      <w:r>
-        <w:rPr>
-          <w:lang w:val="es-AR"/>
-        </w:rPr>
-        <w:t>Por especialidad</w:t>
+          <w:strike/>
+          <w:lang w:val="es-AR"/>
+        </w:rPr>
+      </w:pPr>
+      <w:r>
+        <w:rPr>
+          <w:strike/>
+        </w:rPr>
+        <w:t>Una vez seleccionado mostrará las ESPECIALIDADES</w:t>
+      </w:r>
+    </w:p>
+    <w:p>
+      <w:pPr>
+        <w:pStyle w:val="Prrafodelista"/>
+        <w:numPr>
+          <w:ilvl w:val="3"/>
+          <w:numId w:val="7"/>
+        </w:numPr>
+        <w:rPr>
+          <w:strike/>
+          <w:lang w:val="es-AR"/>
+        </w:rPr>
+      </w:pPr>
+      <w:r>
+        <w:rPr>
+          <w:strike/>
+        </w:rPr>
+        <w:t>Botones</w:t>
+      </w:r>
+      <w:r>
+        <w:rPr>
+          <w:strike/>
+        </w:rPr>
+        <w:t xml:space="preserve"> cuadrados con bordes redondeados, con la imagen de la especialidad.</w:t>
+      </w:r>
+    </w:p>
+    <w:p>
+      <w:pPr>
+        <w:pStyle w:val="Prrafodelista"/>
+        <w:numPr>
+          <w:ilvl w:val="4"/>
+          <w:numId w:val="7"/>
+        </w:numPr>
+        <w:rPr>
+          <w:strike/>
+          <w:lang w:val="es-AR"/>
+        </w:rPr>
+      </w:pPr>
+      <w:r>
+        <w:rPr>
+          <w:strike/>
+        </w:rPr>
+        <w:t>En caso de no tener muestra imagen por default.</w:t>
       </w:r>
     </w:p>
     <w:p>
@@ -2289,32 +3573,34 @@
           <w:numId w:val="7"/>
         </w:numPr>
         <w:rPr>
-          <w:lang w:val="es-AR"/>
-        </w:rPr>
-      </w:pPr>
-      <w:r>
-        <w:rPr>
-          <w:lang w:val="es-AR"/>
-        </w:rPr>
-        <w:t>Por especialista</w:t>
-      </w:r>
-    </w:p>
-    <w:p>
-      <w:pPr>
-        <w:pStyle w:val="Prrafodelista"/>
-        <w:numPr>
-          <w:ilvl w:val="1"/>
-          <w:numId w:val="7"/>
-        </w:numPr>
-        <w:rPr>
-          <w:lang w:val="es-AR"/>
-        </w:rPr>
-      </w:pPr>
-      <w:r>
-        <w:rPr>
-          <w:lang w:val="es-AR"/>
-        </w:rPr>
-        <w:t>Desde el listado debe poder realizar las acciones:</w:t>
+          <w:strike/>
+          <w:lang w:val="es-AR"/>
+        </w:rPr>
+      </w:pPr>
+      <w:r>
+        <w:rPr>
+          <w:strike/>
+        </w:rPr>
+        <w:t>Una vez seleccionada la especialidad, aparecerán los días con turnos disponibles para ese PROFESIONAL.</w:t>
+      </w:r>
+    </w:p>
+    <w:p>
+      <w:pPr>
+        <w:pStyle w:val="Prrafodelista"/>
+        <w:numPr>
+          <w:ilvl w:val="3"/>
+          <w:numId w:val="7"/>
+        </w:numPr>
+        <w:rPr>
+          <w:strike/>
+          <w:lang w:val="es-AR"/>
+        </w:rPr>
+      </w:pPr>
+      <w:r>
+        <w:rPr>
+          <w:strike/>
+        </w:rPr>
+        <w:t>Estos botones deben ser rectangulares. Formato (2021-09-09).</w:t>
       </w:r>
     </w:p>
     <w:p>
@@ -2325,14 +3611,15 @@
           <w:numId w:val="7"/>
         </w:numPr>
         <w:rPr>
-          <w:lang w:val="es-AR"/>
-        </w:rPr>
-      </w:pPr>
-      <w:r>
-        <w:rPr>
-          <w:lang w:val="es-AR"/>
-        </w:rPr>
-        <w:t>Solicitar turno</w:t>
+          <w:strike/>
+          <w:lang w:val="es-AR"/>
+        </w:rPr>
+      </w:pPr>
+      <w:r>
+        <w:rPr>
+          <w:strike/>
+        </w:rPr>
+        <w:t xml:space="preserve">Seleccionado el día mostrará los horarios disponibles. </w:t>
       </w:r>
     </w:p>
     <w:p>
@@ -2343,146 +3630,34 @@
           <w:numId w:val="7"/>
         </w:numPr>
         <w:rPr>
-          <w:lang w:val="es-AR"/>
-        </w:rPr>
-      </w:pPr>
-      <w:r>
-        <w:rPr>
-          <w:lang w:val="es-AR"/>
-        </w:rPr>
-        <w:t>Se deberá seleccionar:</w:t>
-      </w:r>
-    </w:p>
-    <w:p>
-      <w:pPr>
-        <w:pStyle w:val="Prrafodelista"/>
-        <w:numPr>
-          <w:ilvl w:val="4"/>
-          <w:numId w:val="7"/>
-        </w:numPr>
-        <w:rPr>
-          <w:lang w:val="es-AR"/>
-        </w:rPr>
-      </w:pPr>
-      <w:r>
-        <w:rPr>
-          <w:lang w:val="es-AR"/>
-        </w:rPr>
-        <w:t>Especialidad</w:t>
-      </w:r>
-    </w:p>
-    <w:p>
-      <w:pPr>
-        <w:pStyle w:val="Prrafodelista"/>
-        <w:numPr>
-          <w:ilvl w:val="4"/>
-          <w:numId w:val="7"/>
-        </w:numPr>
-        <w:rPr>
-          <w:lang w:val="es-AR"/>
-        </w:rPr>
-      </w:pPr>
-      <w:r>
-        <w:rPr>
-          <w:lang w:val="es-AR"/>
-        </w:rPr>
-        <w:t>Especialista</w:t>
-      </w:r>
-    </w:p>
-    <w:p>
-      <w:pPr>
-        <w:pStyle w:val="Prrafodelista"/>
-        <w:numPr>
-          <w:ilvl w:val="4"/>
-          <w:numId w:val="7"/>
-        </w:numPr>
-        <w:rPr>
-          <w:lang w:val="es-AR"/>
-        </w:rPr>
-      </w:pPr>
-      <w:r>
-        <w:rPr>
-          <w:lang w:val="es-AR"/>
-        </w:rPr>
-        <w:t>Dia y horario del turno</w:t>
-      </w:r>
-    </w:p>
-    <w:p>
-      <w:pPr>
-        <w:pStyle w:val="Prrafodelista"/>
-        <w:numPr>
-          <w:ilvl w:val="4"/>
-          <w:numId w:val="7"/>
-        </w:numPr>
-        <w:rPr>
-          <w:lang w:val="es-AR"/>
-        </w:rPr>
-      </w:pPr>
-      <w:r>
-        <w:rPr>
-          <w:lang w:val="es-AR"/>
-        </w:rPr>
-        <w:t xml:space="preserve">El paciente debe tener la posibilidad de elegir turno dentro de los próximos 15 </w:t>
-      </w:r>
-      <w:r>
-        <w:rPr>
-          <w:lang w:val="es-AR"/>
-        </w:rPr>
-        <w:t>días</w:t>
-      </w:r>
-    </w:p>
-    <w:p>
-      <w:pPr>
-        <w:pStyle w:val="Prrafodelista"/>
-        <w:numPr>
-          <w:ilvl w:val="4"/>
-          <w:numId w:val="7"/>
-        </w:numPr>
-        <w:rPr>
-          <w:lang w:val="es-AR"/>
-        </w:rPr>
-      </w:pPr>
-      <w:r>
-        <w:rPr>
-          <w:lang w:val="es-AR"/>
-        </w:rPr>
-        <w:t>En relación al especialista seleccionado y sus horarios</w:t>
-      </w:r>
-    </w:p>
-    <w:p>
-      <w:pPr>
-        <w:pStyle w:val="Prrafodelista"/>
-        <w:numPr>
-          <w:ilvl w:val="4"/>
-          <w:numId w:val="7"/>
-        </w:numPr>
-        <w:rPr>
-          <w:lang w:val="es-AR"/>
-        </w:rPr>
-      </w:pPr>
-      <w:r>
-        <w:rPr>
-          <w:lang w:val="es-AR"/>
-        </w:rPr>
-        <w:t>No utilizar datepicker</w:t>
-      </w:r>
-    </w:p>
-    <w:p>
-      <w:pPr>
-        <w:pStyle w:val="Prrafodelista"/>
-        <w:numPr>
-          <w:ilvl w:val="4"/>
-          <w:numId w:val="7"/>
-        </w:numPr>
-        <w:rPr>
-          <w:lang w:val="es-AR"/>
-        </w:rPr>
-      </w:pPr>
-      <w:r>
-        <w:rPr>
-          <w:lang w:val="es-AR"/>
-        </w:rPr>
-        <w:t>Si es administrador, debe seleccionar el paciente</w:t>
+          <w:strike/>
+          <w:lang w:val="es-AR"/>
+        </w:rPr>
+      </w:pPr>
+      <w:r>
+        <w:rPr>
+          <w:strike/>
+        </w:rPr>
+        <w:t>Estos botones deben ser cuadrados con bordes redondeados. Formato 13:15.</w:t>
+      </w:r>
+    </w:p>
+    <w:p>
+      <w:pPr>
+        <w:ind w:left="360"/>
+      </w:pPr>
+    </w:p>
+    <w:p>
+      <w:pPr>
+        <w:pStyle w:val="Ttulo2"/>
+        <w:rPr>
+          <w:lang w:val="es-AR"/>
+        </w:rPr>
+      </w:pPr>
+      <w:r>
+        <w:rPr>
+          <w:lang w:val="es-AR"/>
+        </w:rPr>
+        <w:t>SPRINT 3</w:t>
       </w:r>
     </w:p>
     <w:p>
@@ -2490,277 +3665,12 @@
         <w:pStyle w:val="Prrafodelista"/>
         <w:numPr>
           <w:ilvl w:val="0"/>
-          <w:numId w:val="7"/>
-        </w:numPr>
-        <w:rPr>
-          <w:lang w:val="es-AR"/>
-        </w:rPr>
-      </w:pPr>
-      <w:r>
-        <w:rPr>
-          <w:lang w:val="es-AR"/>
-        </w:rPr>
-        <w:t xml:space="preserve">Componente </w:t>
-      </w:r>
-      <w:proofErr w:type="spellStart"/>
-      <w:r>
-        <w:rPr>
-          <w:lang w:val="es-AR"/>
-        </w:rPr>
-        <w:t>MiPerfil</w:t>
-      </w:r>
-      <w:proofErr w:type="spellEnd"/>
-    </w:p>
-    <w:p>
-      <w:pPr>
-        <w:pStyle w:val="Prrafodelista"/>
-        <w:numPr>
-          <w:ilvl w:val="1"/>
-          <w:numId w:val="7"/>
-        </w:numPr>
-        <w:rPr>
-          <w:lang w:val="es-AR"/>
-        </w:rPr>
-      </w:pPr>
-      <w:r>
-        <w:rPr>
-          <w:lang w:val="es-AR"/>
-        </w:rPr>
-        <w:t>Debe enseñar los datos del usuario</w:t>
-      </w:r>
-    </w:p>
-    <w:p>
-      <w:pPr>
-        <w:pStyle w:val="Prrafodelista"/>
-        <w:numPr>
-          <w:ilvl w:val="2"/>
-          <w:numId w:val="7"/>
-        </w:numPr>
-        <w:rPr>
-          <w:lang w:val="es-AR"/>
-        </w:rPr>
-      </w:pPr>
-      <w:r>
-        <w:rPr>
-          <w:lang w:val="es-AR"/>
-        </w:rPr>
-        <w:t>Nombre</w:t>
-      </w:r>
-    </w:p>
-    <w:p>
-      <w:pPr>
-        <w:pStyle w:val="Prrafodelista"/>
-        <w:numPr>
-          <w:ilvl w:val="2"/>
-          <w:numId w:val="7"/>
-        </w:numPr>
-        <w:rPr>
-          <w:lang w:val="es-AR"/>
-        </w:rPr>
-      </w:pPr>
-      <w:r>
-        <w:rPr>
-          <w:lang w:val="es-AR"/>
-        </w:rPr>
-        <w:t>Apellido</w:t>
-      </w:r>
-    </w:p>
-    <w:p>
-      <w:pPr>
-        <w:pStyle w:val="Prrafodelista"/>
-        <w:numPr>
-          <w:ilvl w:val="2"/>
-          <w:numId w:val="7"/>
-        </w:numPr>
-        <w:rPr>
-          <w:lang w:val="es-AR"/>
-        </w:rPr>
-      </w:pPr>
-      <w:r>
-        <w:rPr>
-          <w:lang w:val="es-AR"/>
-        </w:rPr>
-        <w:t>Correo</w:t>
-      </w:r>
-    </w:p>
-    <w:p>
-      <w:pPr>
-        <w:pStyle w:val="Prrafodelista"/>
-        <w:numPr>
-          <w:ilvl w:val="2"/>
-          <w:numId w:val="7"/>
-        </w:numPr>
-        <w:rPr>
-          <w:lang w:val="es-AR"/>
-        </w:rPr>
-      </w:pPr>
-      <w:r>
-        <w:rPr>
-          <w:lang w:val="es-AR"/>
-        </w:rPr>
-        <w:t>Imágenes</w:t>
-      </w:r>
-    </w:p>
-    <w:p>
-      <w:pPr>
-        <w:pStyle w:val="Prrafodelista"/>
-        <w:numPr>
-          <w:ilvl w:val="2"/>
-          <w:numId w:val="7"/>
-        </w:numPr>
-        <w:rPr>
-          <w:lang w:val="es-AR"/>
-        </w:rPr>
-      </w:pPr>
-      <w:r>
-        <w:rPr>
-          <w:lang w:val="es-AR"/>
-        </w:rPr>
-        <w:t>Obra Social / Especialidades</w:t>
-      </w:r>
-    </w:p>
-    <w:p>
-      <w:pPr>
-        <w:pStyle w:val="Prrafodelista"/>
-        <w:numPr>
-          <w:ilvl w:val="1"/>
-          <w:numId w:val="7"/>
-        </w:numPr>
-        <w:rPr>
-          <w:lang w:val="es-AR"/>
-        </w:rPr>
-      </w:pPr>
-      <w:r>
-        <w:rPr>
-          <w:lang w:val="es-AR"/>
-        </w:rPr>
-        <w:t xml:space="preserve">Componente </w:t>
-      </w:r>
-      <w:proofErr w:type="spellStart"/>
-      <w:r>
-        <w:rPr>
-          <w:lang w:val="es-AR"/>
-        </w:rPr>
-        <w:t>MisHorarios</w:t>
-      </w:r>
-      <w:proofErr w:type="spellEnd"/>
-    </w:p>
-    <w:p>
-      <w:pPr>
-        <w:pStyle w:val="Prrafodelista"/>
-        <w:numPr>
-          <w:ilvl w:val="2"/>
-          <w:numId w:val="7"/>
-        </w:numPr>
-        <w:rPr>
-          <w:lang w:val="es-AR"/>
-        </w:rPr>
-      </w:pPr>
-      <w:r>
-        <w:rPr>
-          <w:lang w:val="es-AR"/>
-        </w:rPr>
-        <w:t xml:space="preserve">Se accede desde </w:t>
-      </w:r>
-      <w:proofErr w:type="spellStart"/>
-      <w:r>
-        <w:rPr>
-          <w:lang w:val="es-AR"/>
-        </w:rPr>
-        <w:t>MiPerfil</w:t>
-      </w:r>
-      <w:proofErr w:type="spellEnd"/>
-    </w:p>
-    <w:p>
-      <w:pPr>
-        <w:pStyle w:val="Prrafodelista"/>
-        <w:numPr>
-          <w:ilvl w:val="2"/>
-          <w:numId w:val="7"/>
-        </w:numPr>
-        <w:rPr>
-          <w:lang w:val="es-AR"/>
-        </w:rPr>
-      </w:pPr>
-      <w:r>
-        <w:rPr>
-          <w:lang w:val="es-AR"/>
-        </w:rPr>
-        <w:t>Solamente accede el usuario especialista</w:t>
-      </w:r>
-    </w:p>
-    <w:p>
-      <w:pPr>
-        <w:pStyle w:val="Prrafodelista"/>
-        <w:numPr>
-          <w:ilvl w:val="2"/>
-          <w:numId w:val="7"/>
-        </w:numPr>
-        <w:rPr>
-          <w:lang w:val="es-AR"/>
-        </w:rPr>
-      </w:pPr>
-      <w:r>
-        <w:rPr>
-          <w:lang w:val="es-AR"/>
-        </w:rPr>
-        <w:t>Se debe poder ingresar la disponibilidad horaria por día</w:t>
-      </w:r>
-    </w:p>
-    <w:p>
-      <w:pPr>
-        <w:pStyle w:val="Prrafodelista"/>
-        <w:numPr>
-          <w:ilvl w:val="3"/>
-          <w:numId w:val="7"/>
-        </w:numPr>
-        <w:rPr>
-          <w:lang w:val="es-AR"/>
-        </w:rPr>
-      </w:pPr>
-      <w:r>
-        <w:rPr>
-          <w:lang w:val="es-AR"/>
-        </w:rPr>
-        <w:t>Se puede seleccionar horarios por especialidad</w:t>
-      </w:r>
-    </w:p>
-    <w:p>
-      <w:pPr>
-        <w:pStyle w:val="Prrafodelista"/>
-        <w:numPr>
-          <w:ilvl w:val="3"/>
-          <w:numId w:val="7"/>
-        </w:numPr>
-        <w:rPr>
-          <w:lang w:val="es-AR"/>
-        </w:rPr>
-      </w:pPr>
-      <w:r>
-        <w:rPr>
-          <w:lang w:val="es-AR"/>
-        </w:rPr>
-        <w:t>Puede tener mas de una especialidad asociada</w:t>
-      </w:r>
-    </w:p>
-    <w:p>
-      <w:pPr>
-        <w:ind w:left="360"/>
-      </w:pPr>
-    </w:p>
-    <w:p>
-      <w:pPr>
-        <w:pStyle w:val="Ttulo2"/>
-        <w:rPr>
-          <w:lang w:val="es-AR"/>
-        </w:rPr>
-      </w:pPr>
-      <w:r>
-        <w:rPr>
-          <w:lang w:val="es-AR"/>
-        </w:rPr>
-        <w:t>SPRINT 3</w:t>
-      </w:r>
+          <w:numId w:val="8"/>
+        </w:numPr>
+        <w:rPr>
+          <w:lang w:val="es-AR"/>
+        </w:rPr>
+      </w:pPr>
     </w:p>
     <w:p>
       <w:pPr>
@@ -3373,6 +4283,92 @@
     </w:lvl>
   </w:abstractNum>
   <w:abstractNum w:abstractNumId="6" w15:restartNumberingAfterBreak="0">
+    <w:nsid w:val="5DC813DA"/>
+    <w:multiLevelType w:val="multilevel"/>
+    <w:tmpl w:val="580A001F"/>
+    <w:lvl w:ilvl="0">
+      <w:start w:val="1"/>
+      <w:numFmt w:val="decimal"/>
+      <w:lvlText w:val="%1."/>
+      <w:lvlJc w:val="left"/>
+      <w:pPr>
+        <w:ind w:left="360" w:hanging="360"/>
+      </w:pPr>
+    </w:lvl>
+    <w:lvl w:ilvl="1">
+      <w:start w:val="1"/>
+      <w:numFmt w:val="decimal"/>
+      <w:lvlText w:val="%1.%2."/>
+      <w:lvlJc w:val="left"/>
+      <w:pPr>
+        <w:ind w:left="792" w:hanging="432"/>
+      </w:pPr>
+    </w:lvl>
+    <w:lvl w:ilvl="2">
+      <w:start w:val="1"/>
+      <w:numFmt w:val="decimal"/>
+      <w:lvlText w:val="%1.%2.%3."/>
+      <w:lvlJc w:val="left"/>
+      <w:pPr>
+        <w:ind w:left="1224" w:hanging="504"/>
+      </w:pPr>
+    </w:lvl>
+    <w:lvl w:ilvl="3">
+      <w:start w:val="1"/>
+      <w:numFmt w:val="decimal"/>
+      <w:lvlText w:val="%1.%2.%3.%4."/>
+      <w:lvlJc w:val="left"/>
+      <w:pPr>
+        <w:ind w:left="1728" w:hanging="648"/>
+      </w:pPr>
+    </w:lvl>
+    <w:lvl w:ilvl="4">
+      <w:start w:val="1"/>
+      <w:numFmt w:val="decimal"/>
+      <w:lvlText w:val="%1.%2.%3.%4.%5."/>
+      <w:lvlJc w:val="left"/>
+      <w:pPr>
+        <w:ind w:left="2232" w:hanging="792"/>
+      </w:pPr>
+    </w:lvl>
+    <w:lvl w:ilvl="5">
+      <w:start w:val="1"/>
+      <w:numFmt w:val="decimal"/>
+      <w:lvlText w:val="%1.%2.%3.%4.%5.%6."/>
+      <w:lvlJc w:val="left"/>
+      <w:pPr>
+        <w:ind w:left="2736" w:hanging="936"/>
+      </w:pPr>
+    </w:lvl>
+    <w:lvl w:ilvl="6">
+      <w:start w:val="1"/>
+      <w:numFmt w:val="decimal"/>
+      <w:lvlText w:val="%1.%2.%3.%4.%5.%6.%7."/>
+      <w:lvlJc w:val="left"/>
+      <w:pPr>
+        <w:ind w:left="3240" w:hanging="1080"/>
+      </w:pPr>
+    </w:lvl>
+    <w:lvl w:ilvl="7">
+      <w:start w:val="1"/>
+      <w:numFmt w:val="decimal"/>
+      <w:lvlText w:val="%1.%2.%3.%4.%5.%6.%7.%8."/>
+      <w:lvlJc w:val="left"/>
+      <w:pPr>
+        <w:ind w:left="3744" w:hanging="1224"/>
+      </w:pPr>
+    </w:lvl>
+    <w:lvl w:ilvl="8">
+      <w:start w:val="1"/>
+      <w:numFmt w:val="decimal"/>
+      <w:lvlText w:val="%1.%2.%3.%4.%5.%6.%7.%8.%9."/>
+      <w:lvlJc w:val="left"/>
+      <w:pPr>
+        <w:ind w:left="4320" w:hanging="1440"/>
+      </w:pPr>
+    </w:lvl>
+  </w:abstractNum>
+  <w:abstractNum w:abstractNumId="7" w15:restartNumberingAfterBreak="0">
     <w:nsid w:val="7DB97B3D"/>
     <w:multiLevelType w:val="multilevel"/>
     <w:tmpl w:val="580A001F"/>
@@ -3471,13 +4467,16 @@
     <w:abstractNumId w:val="2"/>
   </w:num>
   <w:num w:numId="5" w16cid:durableId="727536204">
-    <w:abstractNumId w:val="6"/>
+    <w:abstractNumId w:val="7"/>
   </w:num>
   <w:num w:numId="6" w16cid:durableId="1855076066">
     <w:abstractNumId w:val="4"/>
   </w:num>
   <w:num w:numId="7" w16cid:durableId="1154907274">
     <w:abstractNumId w:val="1"/>
+  </w:num>
+  <w:num w:numId="8" w16cid:durableId="106584202">
+    <w:abstractNumId w:val="6"/>
   </w:num>
 </w:numbering>
 </file>

</xml_diff>

<commit_message>
Finalizacion de Sprint 4
</commit_message>
<xml_diff>
--- a/CLINICA ONLINE.docx
+++ b/CLINICA ONLINE.docx
@@ -1605,8 +1605,33 @@
           <w:strike/>
           <w:lang w:val="es-AR"/>
         </w:rPr>
-        <w:t>Incorporarlo al validador del form builder</w:t>
-      </w:r>
+        <w:t xml:space="preserve">Incorporarlo al validador del </w:t>
+      </w:r>
+      <w:proofErr w:type="spellStart"/>
+      <w:r>
+        <w:rPr>
+          <w:strike/>
+          <w:lang w:val="es-AR"/>
+        </w:rPr>
+        <w:t>form</w:t>
+      </w:r>
+      <w:proofErr w:type="spellEnd"/>
+      <w:r>
+        <w:rPr>
+          <w:strike/>
+          <w:lang w:val="es-AR"/>
+        </w:rPr>
+        <w:t xml:space="preserve"> </w:t>
+      </w:r>
+      <w:proofErr w:type="spellStart"/>
+      <w:r>
+        <w:rPr>
+          <w:strike/>
+          <w:lang w:val="es-AR"/>
+        </w:rPr>
+        <w:t>builder</w:t>
+      </w:r>
+      <w:proofErr w:type="spellEnd"/>
     </w:p>
     <w:p>
       <w:pPr>
@@ -1636,17 +1661,36 @@
           <w:numId w:val="7"/>
         </w:numPr>
         <w:rPr>
-          <w:lang w:val="es-AR"/>
-        </w:rPr>
-      </w:pPr>
-      <w:r>
-        <w:rPr>
-          <w:lang w:val="es-AR"/>
-        </w:rPr>
-        <w:t xml:space="preserve">Generar readme para </w:t>
-      </w:r>
-      <w:r>
-        <w:rPr>
+          <w:strike/>
+          <w:lang w:val="es-AR"/>
+        </w:rPr>
+      </w:pPr>
+      <w:r>
+        <w:rPr>
+          <w:strike/>
+          <w:lang w:val="es-AR"/>
+        </w:rPr>
+        <w:t xml:space="preserve">Generar </w:t>
+      </w:r>
+      <w:proofErr w:type="spellStart"/>
+      <w:r>
+        <w:rPr>
+          <w:strike/>
+          <w:lang w:val="es-AR"/>
+        </w:rPr>
+        <w:t>readme</w:t>
+      </w:r>
+      <w:proofErr w:type="spellEnd"/>
+      <w:r>
+        <w:rPr>
+          <w:strike/>
+          <w:lang w:val="es-AR"/>
+        </w:rPr>
+        <w:t xml:space="preserve"> para </w:t>
+      </w:r>
+      <w:r>
+        <w:rPr>
+          <w:strike/>
           <w:lang w:val="es-AR"/>
         </w:rPr>
         <w:t>GitHub</w:t>
@@ -1660,17 +1704,20 @@
           <w:numId w:val="7"/>
         </w:numPr>
         <w:rPr>
-          <w:lang w:val="es-AR"/>
-        </w:rPr>
-      </w:pPr>
-      <w:r>
-        <w:rPr>
+          <w:strike/>
+          <w:lang w:val="es-AR"/>
+        </w:rPr>
+      </w:pPr>
+      <w:r>
+        <w:rPr>
+          <w:strike/>
           <w:lang w:val="es-AR"/>
         </w:rPr>
         <w:t>Explicación</w:t>
       </w:r>
       <w:r>
         <w:rPr>
+          <w:strike/>
           <w:lang w:val="es-AR"/>
         </w:rPr>
         <w:t xml:space="preserve"> de la clínica</w:t>
@@ -1684,11 +1731,13 @@
           <w:numId w:val="7"/>
         </w:numPr>
         <w:rPr>
-          <w:lang w:val="es-AR"/>
-        </w:rPr>
-      </w:pPr>
-      <w:r>
-        <w:rPr>
+          <w:strike/>
+          <w:lang w:val="es-AR"/>
+        </w:rPr>
+      </w:pPr>
+      <w:r>
+        <w:rPr>
+          <w:strike/>
           <w:lang w:val="es-AR"/>
         </w:rPr>
         <w:t>Formas de acceder a las secciones y que contiene cada una.</w:t>
@@ -1702,11 +1751,13 @@
           <w:numId w:val="7"/>
         </w:numPr>
         <w:rPr>
-          <w:lang w:val="es-AR"/>
-        </w:rPr>
-      </w:pPr>
-      <w:r>
-        <w:rPr>
+          <w:strike/>
+          <w:lang w:val="es-AR"/>
+        </w:rPr>
+      </w:pPr>
+      <w:r>
+        <w:rPr>
+          <w:strike/>
           <w:lang w:val="es-AR"/>
         </w:rPr>
         <w:t xml:space="preserve"> Agregar capturas de pantalla</w:t>
@@ -1720,11 +1771,13 @@
           <w:numId w:val="7"/>
         </w:numPr>
         <w:rPr>
-          <w:lang w:val="es-AR"/>
-        </w:rPr>
-      </w:pPr>
-      <w:r>
-        <w:rPr>
+          <w:strike/>
+          <w:lang w:val="es-AR"/>
+        </w:rPr>
+      </w:pPr>
+      <w:r>
+        <w:rPr>
+          <w:strike/>
           <w:lang w:val="es-AR"/>
         </w:rPr>
         <w:t xml:space="preserve">Generar componente </w:t>
@@ -1732,6 +1785,7 @@
       <w:proofErr w:type="spellStart"/>
       <w:r>
         <w:rPr>
+          <w:strike/>
           <w:lang w:val="es-AR"/>
         </w:rPr>
         <w:t>MisTurnos</w:t>
@@ -1746,12 +1800,14 @@
           <w:numId w:val="7"/>
         </w:numPr>
         <w:rPr>
+          <w:strike/>
           <w:u w:val="single"/>
           <w:lang w:val="es-AR"/>
         </w:rPr>
       </w:pPr>
       <w:r>
         <w:rPr>
+          <w:strike/>
           <w:u w:val="single"/>
           <w:lang w:val="es-AR"/>
         </w:rPr>
@@ -1772,16 +1828,10 @@
       </w:pPr>
       <w:r>
         <w:rPr>
-          <w:lang w:val="es-AR"/>
-        </w:rPr>
-        <w:t xml:space="preserve"> </w:t>
-      </w:r>
-      <w:r>
-        <w:rPr>
-          <w:strike/>
-          <w:lang w:val="es-AR"/>
-        </w:rPr>
-        <w:t xml:space="preserve">Solo tiene acceso el </w:t>
+          <w:strike/>
+          <w:lang w:val="es-AR"/>
+        </w:rPr>
+        <w:t xml:space="preserve"> Solo tiene acceso el </w:t>
       </w:r>
       <w:r>
         <w:rPr>
@@ -1882,8 +1932,17 @@
           <w:strike/>
           <w:lang w:val="es-AR"/>
         </w:rPr>
-        <w:t>No utilizar combobox</w:t>
-      </w:r>
+        <w:t xml:space="preserve">No utilizar </w:t>
+      </w:r>
+      <w:proofErr w:type="spellStart"/>
+      <w:r>
+        <w:rPr>
+          <w:strike/>
+          <w:lang w:val="es-AR"/>
+        </w:rPr>
+        <w:t>combobox</w:t>
+      </w:r>
+      <w:proofErr w:type="spellEnd"/>
     </w:p>
     <w:p>
       <w:pPr>
@@ -1933,11 +1992,13 @@
           <w:numId w:val="7"/>
         </w:numPr>
         <w:rPr>
-          <w:lang w:val="es-AR"/>
-        </w:rPr>
-      </w:pPr>
-      <w:r>
-        <w:rPr>
+          <w:strike/>
+          <w:lang w:val="es-AR"/>
+        </w:rPr>
+      </w:pPr>
+      <w:r>
+        <w:rPr>
+          <w:strike/>
           <w:lang w:val="es-AR"/>
         </w:rPr>
         <w:t>Funcionalidad desde el listado:</w:t>
@@ -2156,12 +2217,14 @@
           <w:numId w:val="7"/>
         </w:numPr>
         <w:rPr>
+          <w:strike/>
           <w:u w:val="single"/>
           <w:lang w:val="es-AR"/>
         </w:rPr>
       </w:pPr>
       <w:r>
         <w:rPr>
+          <w:strike/>
           <w:u w:val="single"/>
           <w:lang w:val="es-AR"/>
         </w:rPr>
@@ -2246,8 +2309,17 @@
           <w:strike/>
           <w:lang w:val="es-AR"/>
         </w:rPr>
-        <w:t>No utilizar combobox</w:t>
-      </w:r>
+        <w:t xml:space="preserve">No utilizar </w:t>
+      </w:r>
+      <w:proofErr w:type="spellStart"/>
+      <w:r>
+        <w:rPr>
+          <w:strike/>
+          <w:lang w:val="es-AR"/>
+        </w:rPr>
+        <w:t>combobox</w:t>
+      </w:r>
+      <w:proofErr w:type="spellEnd"/>
     </w:p>
     <w:p>
       <w:pPr>
@@ -2297,11 +2369,13 @@
           <w:numId w:val="7"/>
         </w:numPr>
         <w:rPr>
-          <w:lang w:val="es-AR"/>
-        </w:rPr>
-      </w:pPr>
-      <w:r>
-        <w:rPr>
+          <w:strike/>
+          <w:lang w:val="es-AR"/>
+        </w:rPr>
+      </w:pPr>
+      <w:r>
+        <w:rPr>
+          <w:strike/>
           <w:lang w:val="es-AR"/>
         </w:rPr>
         <w:t>Funcionalidad desde el listado:</w:t>
@@ -2803,8 +2877,17 @@
           <w:strike/>
           <w:lang w:val="es-AR"/>
         </w:rPr>
-        <w:t>No utilizar combobox</w:t>
-      </w:r>
+        <w:t xml:space="preserve">No utilizar </w:t>
+      </w:r>
+      <w:proofErr w:type="spellStart"/>
+      <w:r>
+        <w:rPr>
+          <w:strike/>
+          <w:lang w:val="es-AR"/>
+        </w:rPr>
+        <w:t>combobox</w:t>
+      </w:r>
+      <w:proofErr w:type="spellEnd"/>
     </w:p>
     <w:p>
       <w:pPr>
@@ -3097,8 +3180,17 @@
           <w:strike/>
           <w:lang w:val="es-AR"/>
         </w:rPr>
-        <w:t>No utilizar datepicker</w:t>
-      </w:r>
+        <w:t xml:space="preserve">No utilizar </w:t>
+      </w:r>
+      <w:proofErr w:type="spellStart"/>
+      <w:r>
+        <w:rPr>
+          <w:strike/>
+          <w:lang w:val="es-AR"/>
+        </w:rPr>
+        <w:t>datepicker</w:t>
+      </w:r>
+      <w:proofErr w:type="spellEnd"/>
     </w:p>
     <w:p>
       <w:pPr>
@@ -3405,7 +3497,23 @@
           <w:strike/>
           <w:lang w:val="es-AR"/>
         </w:rPr>
-        <w:t>Puede tener mas de una especialidad asociada</w:t>
+        <w:t xml:space="preserve">Puede tener </w:t>
+      </w:r>
+      <w:proofErr w:type="spellStart"/>
+      <w:r>
+        <w:rPr>
+          <w:strike/>
+          <w:lang w:val="es-AR"/>
+        </w:rPr>
+        <w:t>mas</w:t>
+      </w:r>
+      <w:proofErr w:type="spellEnd"/>
+      <w:r>
+        <w:rPr>
+          <w:strike/>
+          <w:lang w:val="es-AR"/>
+        </w:rPr>
+        <w:t xml:space="preserve"> de una especialidad asociada</w:t>
       </w:r>
     </w:p>
     <w:p>
@@ -3416,23 +3524,27 @@
           <w:numId w:val="7"/>
         </w:numPr>
         <w:rPr>
-          <w:lang w:val="es-AR"/>
-        </w:rPr>
-      </w:pPr>
-      <w:r>
-        <w:rPr>
+          <w:strike/>
+          <w:lang w:val="es-AR"/>
+        </w:rPr>
+      </w:pPr>
+      <w:r>
+        <w:rPr>
+          <w:strike/>
           <w:lang w:val="es-AR"/>
         </w:rPr>
         <w:t xml:space="preserve">Mostrar error si ya </w:t>
       </w:r>
       <w:r>
         <w:rPr>
+          <w:strike/>
           <w:lang w:val="es-AR"/>
         </w:rPr>
         <w:t>está</w:t>
       </w:r>
       <w:r>
         <w:rPr>
+          <w:strike/>
           <w:lang w:val="es-AR"/>
         </w:rPr>
         <w:t xml:space="preserve"> ocupado en el horario seleccionado</w:t>
@@ -3668,9 +3780,1140 @@
           <w:numId w:val="8"/>
         </w:numPr>
         <w:rPr>
-          <w:lang w:val="es-AR"/>
-        </w:rPr>
-      </w:pPr>
+          <w:strike/>
+          <w:lang w:val="es-AR"/>
+        </w:rPr>
+      </w:pPr>
+      <w:r>
+        <w:rPr>
+          <w:strike/>
+          <w:lang w:val="es-AR"/>
+        </w:rPr>
+        <w:t>Gestionar</w:t>
+      </w:r>
+      <w:r>
+        <w:rPr>
+          <w:strike/>
+          <w:lang w:val="es-AR"/>
+        </w:rPr>
+        <w:t xml:space="preserve"> descargas (Al menos una de las dos)</w:t>
+      </w:r>
+    </w:p>
+    <w:p>
+      <w:pPr>
+        <w:pStyle w:val="Prrafodelista"/>
+        <w:numPr>
+          <w:ilvl w:val="1"/>
+          <w:numId w:val="8"/>
+        </w:numPr>
+        <w:rPr>
+          <w:strike/>
+          <w:lang w:val="es-AR"/>
+        </w:rPr>
+      </w:pPr>
+      <w:r>
+        <w:rPr>
+          <w:strike/>
+          <w:lang w:val="es-AR"/>
+        </w:rPr>
+        <w:t>Descargar un Excel con los datos de los usuarios</w:t>
+      </w:r>
+    </w:p>
+    <w:p>
+      <w:pPr>
+        <w:pStyle w:val="Prrafodelista"/>
+        <w:numPr>
+          <w:ilvl w:val="2"/>
+          <w:numId w:val="8"/>
+        </w:numPr>
+        <w:rPr>
+          <w:strike/>
+          <w:lang w:val="es-AR"/>
+        </w:rPr>
+      </w:pPr>
+      <w:r>
+        <w:rPr>
+          <w:strike/>
+          <w:lang w:val="es-AR"/>
+        </w:rPr>
+        <w:t>Solamente disponible para el usuario administrador</w:t>
+      </w:r>
+    </w:p>
+    <w:p>
+      <w:pPr>
+        <w:pStyle w:val="Prrafodelista"/>
+        <w:numPr>
+          <w:ilvl w:val="2"/>
+          <w:numId w:val="8"/>
+        </w:numPr>
+        <w:rPr>
+          <w:strike/>
+          <w:lang w:val="es-AR"/>
+        </w:rPr>
+      </w:pPr>
+      <w:r>
+        <w:rPr>
+          <w:strike/>
+          <w:lang w:val="es-AR"/>
+        </w:rPr>
+        <w:t>Se accede mediante la sección usuarios</w:t>
+      </w:r>
+    </w:p>
+    <w:p>
+      <w:pPr>
+        <w:pStyle w:val="Prrafodelista"/>
+        <w:numPr>
+          <w:ilvl w:val="2"/>
+          <w:numId w:val="8"/>
+        </w:numPr>
+        <w:rPr>
+          <w:strike/>
+          <w:lang w:val="es-AR"/>
+        </w:rPr>
+      </w:pPr>
+      <w:r>
+        <w:rPr>
+          <w:strike/>
+          <w:lang w:val="es-AR"/>
+        </w:rPr>
+        <w:t xml:space="preserve"> Agregar especialidad y obra social en la descarga (</w:t>
+      </w:r>
+      <w:proofErr w:type="spellStart"/>
+      <w:r>
+        <w:rPr>
+          <w:strike/>
+          <w:lang w:val="es-AR"/>
+        </w:rPr>
+        <w:t>esta</w:t>
+      </w:r>
+      <w:proofErr w:type="spellEnd"/>
+      <w:r>
+        <w:rPr>
+          <w:strike/>
+          <w:lang w:val="es-AR"/>
+        </w:rPr>
+        <w:t xml:space="preserve"> </w:t>
+      </w:r>
+      <w:r>
+        <w:rPr>
+          <w:strike/>
+          <w:lang w:val="es-AR"/>
+        </w:rPr>
+        <w:t>vacío</w:t>
+      </w:r>
+      <w:r>
+        <w:rPr>
+          <w:strike/>
+          <w:lang w:val="es-AR"/>
+        </w:rPr>
+        <w:t>)</w:t>
+      </w:r>
+    </w:p>
+    <w:p>
+      <w:pPr>
+        <w:pStyle w:val="Prrafodelista"/>
+        <w:numPr>
+          <w:ilvl w:val="1"/>
+          <w:numId w:val="8"/>
+        </w:numPr>
+        <w:rPr>
+          <w:strike/>
+          <w:lang w:val="es-AR"/>
+        </w:rPr>
+      </w:pPr>
+      <w:r>
+        <w:rPr>
+          <w:strike/>
+          <w:lang w:val="es-AR"/>
+        </w:rPr>
+        <w:t>Descargar un PDF con la historia clínica</w:t>
+      </w:r>
+    </w:p>
+    <w:p>
+      <w:pPr>
+        <w:pStyle w:val="Prrafodelista"/>
+        <w:numPr>
+          <w:ilvl w:val="2"/>
+          <w:numId w:val="8"/>
+        </w:numPr>
+        <w:rPr>
+          <w:strike/>
+          <w:lang w:val="es-AR"/>
+        </w:rPr>
+      </w:pPr>
+      <w:r>
+        <w:rPr>
+          <w:strike/>
+          <w:lang w:val="es-AR"/>
+        </w:rPr>
+        <w:t>Solamente disponible para el usuario</w:t>
+      </w:r>
+    </w:p>
+    <w:p>
+      <w:pPr>
+        <w:pStyle w:val="Prrafodelista"/>
+        <w:numPr>
+          <w:ilvl w:val="2"/>
+          <w:numId w:val="8"/>
+        </w:numPr>
+        <w:rPr>
+          <w:strike/>
+          <w:lang w:val="es-AR"/>
+        </w:rPr>
+      </w:pPr>
+      <w:r>
+        <w:rPr>
+          <w:strike/>
+          <w:lang w:val="es-AR"/>
+        </w:rPr>
+        <w:t>Se accede mediante el perfil</w:t>
+      </w:r>
+    </w:p>
+    <w:p>
+      <w:pPr>
+        <w:pStyle w:val="Prrafodelista"/>
+        <w:numPr>
+          <w:ilvl w:val="2"/>
+          <w:numId w:val="8"/>
+        </w:numPr>
+        <w:rPr>
+          <w:strike/>
+          <w:lang w:val="es-AR"/>
+        </w:rPr>
+      </w:pPr>
+      <w:r>
+        <w:rPr>
+          <w:strike/>
+          <w:lang w:val="es-AR"/>
+        </w:rPr>
+        <w:t>Debe contener:</w:t>
+      </w:r>
+    </w:p>
+    <w:p>
+      <w:pPr>
+        <w:pStyle w:val="Prrafodelista"/>
+        <w:numPr>
+          <w:ilvl w:val="3"/>
+          <w:numId w:val="8"/>
+        </w:numPr>
+        <w:rPr>
+          <w:strike/>
+          <w:lang w:val="es-AR"/>
+        </w:rPr>
+      </w:pPr>
+      <w:r>
+        <w:rPr>
+          <w:strike/>
+          <w:lang w:val="es-AR"/>
+        </w:rPr>
+        <w:t>Logo de la clínica</w:t>
+      </w:r>
+    </w:p>
+    <w:p>
+      <w:pPr>
+        <w:pStyle w:val="Prrafodelista"/>
+        <w:numPr>
+          <w:ilvl w:val="3"/>
+          <w:numId w:val="8"/>
+        </w:numPr>
+        <w:rPr>
+          <w:strike/>
+          <w:lang w:val="es-AR"/>
+        </w:rPr>
+      </w:pPr>
+      <w:r>
+        <w:rPr>
+          <w:strike/>
+          <w:lang w:val="es-AR"/>
+        </w:rPr>
+        <w:t>Título del informe</w:t>
+      </w:r>
+    </w:p>
+    <w:p>
+      <w:pPr>
+        <w:pStyle w:val="Prrafodelista"/>
+        <w:numPr>
+          <w:ilvl w:val="3"/>
+          <w:numId w:val="8"/>
+        </w:numPr>
+        <w:rPr>
+          <w:strike/>
+          <w:lang w:val="es-AR"/>
+        </w:rPr>
+      </w:pPr>
+      <w:r>
+        <w:rPr>
+          <w:strike/>
+          <w:lang w:val="es-AR"/>
+        </w:rPr>
+        <w:t>Fecha de emisión</w:t>
+      </w:r>
+    </w:p>
+    <w:p>
+      <w:pPr>
+        <w:pStyle w:val="Prrafodelista"/>
+        <w:numPr>
+          <w:ilvl w:val="0"/>
+          <w:numId w:val="8"/>
+        </w:numPr>
+        <w:rPr>
+          <w:lang w:val="es-AR"/>
+        </w:rPr>
+      </w:pPr>
+      <w:r>
+        <w:rPr>
+          <w:lang w:val="es-AR"/>
+        </w:rPr>
+        <w:t>Agregar al menos dos animaciones de transición entre componentes al navegar la aplicación</w:t>
+      </w:r>
+    </w:p>
+    <w:p>
+      <w:pPr>
+        <w:pStyle w:val="Prrafodelista"/>
+        <w:numPr>
+          <w:ilvl w:val="0"/>
+          <w:numId w:val="8"/>
+        </w:numPr>
+        <w:rPr>
+          <w:lang w:val="es-AR"/>
+        </w:rPr>
+      </w:pPr>
+      <w:r>
+        <w:rPr>
+          <w:lang w:val="es-AR"/>
+        </w:rPr>
+        <w:t>In</w:t>
+      </w:r>
+      <w:r>
+        <w:rPr>
+          <w:lang w:val="es-AR"/>
+        </w:rPr>
+        <w:t>corporar historia clínica</w:t>
+      </w:r>
+    </w:p>
+    <w:p>
+      <w:pPr>
+        <w:pStyle w:val="Prrafodelista"/>
+        <w:numPr>
+          <w:ilvl w:val="1"/>
+          <w:numId w:val="8"/>
+        </w:numPr>
+        <w:rPr>
+          <w:strike/>
+          <w:lang w:val="es-AR"/>
+        </w:rPr>
+      </w:pPr>
+      <w:r>
+        <w:rPr>
+          <w:strike/>
+          <w:lang w:val="es-AR"/>
+        </w:rPr>
+        <w:t>Debe ser cargada por el especialista al finalizar el turno</w:t>
+      </w:r>
+    </w:p>
+    <w:p>
+      <w:pPr>
+        <w:pStyle w:val="Prrafodelista"/>
+        <w:numPr>
+          <w:ilvl w:val="1"/>
+          <w:numId w:val="8"/>
+        </w:numPr>
+        <w:rPr>
+          <w:strike/>
+          <w:lang w:val="es-AR"/>
+        </w:rPr>
+      </w:pPr>
+      <w:r>
+        <w:rPr>
+          <w:strike/>
+          <w:lang w:val="es-AR"/>
+        </w:rPr>
+        <w:t>Compuesta por:</w:t>
+      </w:r>
+    </w:p>
+    <w:p>
+      <w:pPr>
+        <w:pStyle w:val="Prrafodelista"/>
+        <w:numPr>
+          <w:ilvl w:val="2"/>
+          <w:numId w:val="8"/>
+        </w:numPr>
+        <w:rPr>
+          <w:strike/>
+          <w:lang w:val="es-AR"/>
+        </w:rPr>
+      </w:pPr>
+      <w:r>
+        <w:rPr>
+          <w:strike/>
+          <w:lang w:val="es-AR"/>
+        </w:rPr>
+        <w:t>Altura</w:t>
+      </w:r>
+    </w:p>
+    <w:p>
+      <w:pPr>
+        <w:pStyle w:val="Prrafodelista"/>
+        <w:numPr>
+          <w:ilvl w:val="2"/>
+          <w:numId w:val="8"/>
+        </w:numPr>
+        <w:rPr>
+          <w:strike/>
+          <w:lang w:val="es-AR"/>
+        </w:rPr>
+      </w:pPr>
+      <w:r>
+        <w:rPr>
+          <w:strike/>
+          <w:lang w:val="es-AR"/>
+        </w:rPr>
+        <w:t>Peso</w:t>
+      </w:r>
+    </w:p>
+    <w:p>
+      <w:pPr>
+        <w:pStyle w:val="Prrafodelista"/>
+        <w:numPr>
+          <w:ilvl w:val="2"/>
+          <w:numId w:val="8"/>
+        </w:numPr>
+        <w:rPr>
+          <w:strike/>
+          <w:lang w:val="es-AR"/>
+        </w:rPr>
+      </w:pPr>
+      <w:r>
+        <w:rPr>
+          <w:strike/>
+          <w:lang w:val="es-AR"/>
+        </w:rPr>
+        <w:t>Temperatura</w:t>
+      </w:r>
+    </w:p>
+    <w:p>
+      <w:pPr>
+        <w:pStyle w:val="Prrafodelista"/>
+        <w:numPr>
+          <w:ilvl w:val="2"/>
+          <w:numId w:val="8"/>
+        </w:numPr>
+        <w:rPr>
+          <w:strike/>
+          <w:lang w:val="es-AR"/>
+        </w:rPr>
+      </w:pPr>
+      <w:r>
+        <w:rPr>
+          <w:strike/>
+          <w:lang w:val="es-AR"/>
+        </w:rPr>
+        <w:t>Presión</w:t>
+      </w:r>
+    </w:p>
+    <w:p>
+      <w:pPr>
+        <w:pStyle w:val="Prrafodelista"/>
+        <w:numPr>
+          <w:ilvl w:val="2"/>
+          <w:numId w:val="8"/>
+        </w:numPr>
+        <w:rPr>
+          <w:strike/>
+          <w:lang w:val="es-AR"/>
+        </w:rPr>
+      </w:pPr>
+      <w:r>
+        <w:rPr>
+          <w:strike/>
+          <w:lang w:val="es-AR"/>
+        </w:rPr>
+        <w:t>Máximo 3 datos dinámicos</w:t>
+      </w:r>
+    </w:p>
+    <w:p>
+      <w:pPr>
+        <w:pStyle w:val="Prrafodelista"/>
+        <w:numPr>
+          <w:ilvl w:val="3"/>
+          <w:numId w:val="8"/>
+        </w:numPr>
+        <w:rPr>
+          <w:strike/>
+          <w:lang w:val="es-AR"/>
+        </w:rPr>
+      </w:pPr>
+      <w:r>
+        <w:rPr>
+          <w:strike/>
+          <w:lang w:val="es-AR"/>
+        </w:rPr>
+        <w:t>Ingresando clave y valor</w:t>
+      </w:r>
+    </w:p>
+    <w:p>
+      <w:pPr>
+        <w:pStyle w:val="Prrafodelista"/>
+        <w:numPr>
+          <w:ilvl w:val="1"/>
+          <w:numId w:val="8"/>
+        </w:numPr>
+        <w:rPr>
+          <w:lang w:val="es-AR"/>
+        </w:rPr>
+      </w:pPr>
+      <w:r>
+        <w:rPr>
+          <w:lang w:val="es-AR"/>
+        </w:rPr>
+        <w:t>Visible desde:</w:t>
+      </w:r>
+    </w:p>
+    <w:p>
+      <w:pPr>
+        <w:pStyle w:val="Prrafodelista"/>
+        <w:numPr>
+          <w:ilvl w:val="2"/>
+          <w:numId w:val="8"/>
+        </w:numPr>
+        <w:rPr>
+          <w:strike/>
+          <w:lang w:val="es-AR"/>
+        </w:rPr>
+      </w:pPr>
+      <w:r>
+        <w:rPr>
+          <w:strike/>
+          <w:lang w:val="es-AR"/>
+        </w:rPr>
+        <w:t>Para el paciente:</w:t>
+      </w:r>
+    </w:p>
+    <w:p>
+      <w:pPr>
+        <w:pStyle w:val="Prrafodelista"/>
+        <w:numPr>
+          <w:ilvl w:val="3"/>
+          <w:numId w:val="8"/>
+        </w:numPr>
+        <w:rPr>
+          <w:strike/>
+          <w:lang w:val="es-AR"/>
+        </w:rPr>
+      </w:pPr>
+      <w:r>
+        <w:rPr>
+          <w:strike/>
+          <w:lang w:val="es-AR"/>
+        </w:rPr>
+        <w:t xml:space="preserve">Se accede desde </w:t>
+      </w:r>
+      <w:proofErr w:type="spellStart"/>
+      <w:r>
+        <w:rPr>
+          <w:strike/>
+          <w:lang w:val="es-AR"/>
+        </w:rPr>
+        <w:t>MiPerfil</w:t>
+      </w:r>
+      <w:proofErr w:type="spellEnd"/>
+    </w:p>
+    <w:p>
+      <w:pPr>
+        <w:pStyle w:val="Prrafodelista"/>
+        <w:numPr>
+          <w:ilvl w:val="2"/>
+          <w:numId w:val="8"/>
+        </w:numPr>
+        <w:rPr>
+          <w:strike/>
+          <w:lang w:val="es-AR"/>
+        </w:rPr>
+      </w:pPr>
+      <w:r>
+        <w:rPr>
+          <w:strike/>
+          <w:lang w:val="es-AR"/>
+        </w:rPr>
+        <w:t>Para el administrador:</w:t>
+      </w:r>
+    </w:p>
+    <w:p>
+      <w:pPr>
+        <w:pStyle w:val="Prrafodelista"/>
+        <w:numPr>
+          <w:ilvl w:val="3"/>
+          <w:numId w:val="8"/>
+        </w:numPr>
+        <w:rPr>
+          <w:strike/>
+          <w:lang w:val="es-AR"/>
+        </w:rPr>
+      </w:pPr>
+      <w:r>
+        <w:rPr>
+          <w:strike/>
+          <w:lang w:val="es-AR"/>
+        </w:rPr>
+        <w:t>Se accede desde Usuarios</w:t>
+      </w:r>
+    </w:p>
+    <w:p>
+      <w:pPr>
+        <w:pStyle w:val="Prrafodelista"/>
+        <w:numPr>
+          <w:ilvl w:val="2"/>
+          <w:numId w:val="8"/>
+        </w:numPr>
+        <w:rPr>
+          <w:strike/>
+          <w:lang w:val="es-AR"/>
+        </w:rPr>
+      </w:pPr>
+      <w:r>
+        <w:rPr>
+          <w:strike/>
+          <w:lang w:val="es-AR"/>
+        </w:rPr>
+        <w:t>Para el especialista</w:t>
+      </w:r>
+    </w:p>
+    <w:p>
+      <w:pPr>
+        <w:pStyle w:val="Prrafodelista"/>
+        <w:numPr>
+          <w:ilvl w:val="3"/>
+          <w:numId w:val="8"/>
+        </w:numPr>
+        <w:rPr>
+          <w:strike/>
+          <w:lang w:val="es-AR"/>
+        </w:rPr>
+      </w:pPr>
+      <w:r>
+        <w:rPr>
+          <w:strike/>
+          <w:lang w:val="es-AR"/>
+        </w:rPr>
+        <w:t>Se accede desde sección Pacientes</w:t>
+      </w:r>
+    </w:p>
+    <w:p>
+      <w:pPr>
+        <w:pStyle w:val="Prrafodelista"/>
+        <w:numPr>
+          <w:ilvl w:val="4"/>
+          <w:numId w:val="8"/>
+        </w:numPr>
+        <w:rPr>
+          <w:strike/>
+          <w:lang w:val="es-AR"/>
+        </w:rPr>
+      </w:pPr>
+      <w:r>
+        <w:rPr>
+          <w:strike/>
+          <w:lang w:val="es-AR"/>
+        </w:rPr>
+        <w:t>Solo mostrar usuarios que el especialista haya atendido al menos una vez</w:t>
+      </w:r>
+    </w:p>
+    <w:p>
+      <w:pPr>
+        <w:pStyle w:val="Prrafodelista"/>
+        <w:numPr>
+          <w:ilvl w:val="0"/>
+          <w:numId w:val="8"/>
+        </w:numPr>
+        <w:rPr>
+          <w:strike/>
+          <w:lang w:val="es-AR"/>
+        </w:rPr>
+      </w:pPr>
+      <w:r>
+        <w:rPr>
+          <w:strike/>
+          <w:lang w:val="es-AR"/>
+        </w:rPr>
+        <w:t>Mejorar el filtro de turnos</w:t>
+      </w:r>
+    </w:p>
+    <w:p>
+      <w:pPr>
+        <w:pStyle w:val="Prrafodelista"/>
+        <w:numPr>
+          <w:ilvl w:val="1"/>
+          <w:numId w:val="8"/>
+        </w:numPr>
+        <w:rPr>
+          <w:strike/>
+          <w:lang w:val="es-AR"/>
+        </w:rPr>
+      </w:pPr>
+      <w:r>
+        <w:rPr>
+          <w:strike/>
+          <w:lang w:val="es-AR"/>
+        </w:rPr>
+        <w:lastRenderedPageBreak/>
+        <w:t>Se debe poder buscar por cualquier campo (incluyendo historia clínica)</w:t>
+      </w:r>
+    </w:p>
+    <w:p>
+      <w:pPr>
+        <w:pStyle w:val="Prrafodelista"/>
+        <w:numPr>
+          <w:ilvl w:val="1"/>
+          <w:numId w:val="8"/>
+        </w:numPr>
+        <w:rPr>
+          <w:strike/>
+          <w:lang w:val="es-AR"/>
+        </w:rPr>
+      </w:pPr>
+      <w:r>
+        <w:rPr>
+          <w:strike/>
+          <w:lang w:val="es-AR"/>
+        </w:rPr>
+        <w:t>No es necesario que los muestre en la tabla, solo al escribir el dato de la historia tiene q filtrar el turno</w:t>
+      </w:r>
+    </w:p>
+    <w:p>
+      <w:pPr>
+        <w:pStyle w:val="Prrafodelista"/>
+        <w:numPr>
+          <w:ilvl w:val="0"/>
+          <w:numId w:val="8"/>
+        </w:numPr>
+        <w:rPr>
+          <w:strike/>
+          <w:lang w:val="es-AR"/>
+        </w:rPr>
+      </w:pPr>
+      <w:r>
+        <w:rPr>
+          <w:strike/>
+          <w:lang w:val="es-AR"/>
+        </w:rPr>
+        <w:t>Agregados:</w:t>
+      </w:r>
+    </w:p>
+    <w:p>
+      <w:pPr>
+        <w:pStyle w:val="Prrafodelista"/>
+        <w:numPr>
+          <w:ilvl w:val="1"/>
+          <w:numId w:val="8"/>
+        </w:numPr>
+        <w:rPr>
+          <w:strike/>
+        </w:rPr>
+      </w:pPr>
+      <w:r>
+        <w:rPr>
+          <w:strike/>
+        </w:rPr>
+        <w:t>Sección Pacientes</w:t>
+      </w:r>
+    </w:p>
+    <w:p>
+      <w:pPr>
+        <w:pStyle w:val="Prrafodelista"/>
+        <w:numPr>
+          <w:ilvl w:val="2"/>
+          <w:numId w:val="8"/>
+        </w:numPr>
+        <w:rPr>
+          <w:strike/>
+        </w:rPr>
+      </w:pPr>
+      <w:r>
+        <w:rPr>
+          <w:strike/>
+        </w:rPr>
+        <w:t xml:space="preserve"> Solo acceden los especialistas. </w:t>
+      </w:r>
+    </w:p>
+    <w:p>
+      <w:pPr>
+        <w:pStyle w:val="Prrafodelista"/>
+        <w:numPr>
+          <w:ilvl w:val="2"/>
+          <w:numId w:val="8"/>
+        </w:numPr>
+        <w:rPr>
+          <w:strike/>
+        </w:rPr>
+      </w:pPr>
+      <w:r>
+        <w:rPr>
+          <w:strike/>
+        </w:rPr>
+        <w:t xml:space="preserve"> Deberá mostrar los usuarios que el especialista haya atendido al menos 1 vez.</w:t>
+      </w:r>
+    </w:p>
+    <w:p>
+      <w:pPr>
+        <w:pStyle w:val="Prrafodelista"/>
+        <w:numPr>
+          <w:ilvl w:val="2"/>
+          <w:numId w:val="8"/>
+        </w:numPr>
+        <w:rPr>
+          <w:strike/>
+        </w:rPr>
+      </w:pPr>
+      <w:r>
+        <w:rPr>
+          <w:strike/>
+        </w:rPr>
+        <w:t xml:space="preserve"> Mostrar los usuarios con un </w:t>
+      </w:r>
+      <w:proofErr w:type="spellStart"/>
+      <w:r>
+        <w:rPr>
+          <w:strike/>
+        </w:rPr>
+        <w:t>favbutton</w:t>
+      </w:r>
+      <w:proofErr w:type="spellEnd"/>
+      <w:r>
+        <w:rPr>
+          <w:strike/>
+        </w:rPr>
+        <w:t xml:space="preserve"> redondo , imagen y nombre</w:t>
+      </w:r>
+    </w:p>
+    <w:p>
+      <w:pPr>
+        <w:pStyle w:val="Prrafodelista"/>
+        <w:numPr>
+          <w:ilvl w:val="2"/>
+          <w:numId w:val="8"/>
+        </w:numPr>
+        <w:rPr>
+          <w:strike/>
+        </w:rPr>
+      </w:pPr>
+      <w:r>
+        <w:rPr>
+          <w:strike/>
+        </w:rPr>
+        <w:t>Al seleccionar un paciente se muestra los detalles de los turnos y un acceso a la reseña de cada consulta</w:t>
+      </w:r>
+    </w:p>
+    <w:p>
+      <w:pPr>
+        <w:pStyle w:val="Prrafodelista"/>
+        <w:numPr>
+          <w:ilvl w:val="1"/>
+          <w:numId w:val="8"/>
+        </w:numPr>
+        <w:rPr>
+          <w:strike/>
+        </w:rPr>
+      </w:pPr>
+      <w:r>
+        <w:rPr>
+          <w:strike/>
+        </w:rPr>
+        <w:t>Sección usuarios</w:t>
+      </w:r>
+    </w:p>
+    <w:p>
+      <w:pPr>
+        <w:pStyle w:val="Prrafodelista"/>
+        <w:numPr>
+          <w:ilvl w:val="2"/>
+          <w:numId w:val="8"/>
+        </w:numPr>
+        <w:rPr>
+          <w:strike/>
+        </w:rPr>
+      </w:pPr>
+      <w:r>
+        <w:rPr>
+          <w:strike/>
+        </w:rPr>
+        <w:t xml:space="preserve"> Solo accede el Administrador</w:t>
+      </w:r>
+    </w:p>
+    <w:p>
+      <w:pPr>
+        <w:pStyle w:val="Prrafodelista"/>
+        <w:numPr>
+          <w:ilvl w:val="2"/>
+          <w:numId w:val="8"/>
+        </w:numPr>
+        <w:rPr>
+          <w:strike/>
+        </w:rPr>
+      </w:pPr>
+      <w:r>
+        <w:rPr>
+          <w:strike/>
+        </w:rPr>
+        <w:t xml:space="preserve"> </w:t>
+      </w:r>
+      <w:r>
+        <w:rPr>
+          <w:strike/>
+        </w:rPr>
+        <w:t>Permitir d</w:t>
+      </w:r>
+      <w:r>
+        <w:rPr>
+          <w:strike/>
+        </w:rPr>
+        <w:t>escarga</w:t>
+      </w:r>
+      <w:r>
+        <w:rPr>
+          <w:strike/>
+        </w:rPr>
+        <w:t>r</w:t>
+      </w:r>
+      <w:r>
+        <w:rPr>
+          <w:strike/>
+        </w:rPr>
+        <w:t xml:space="preserve"> un Excel con los datos de los usuarios.</w:t>
+      </w:r>
+    </w:p>
+    <w:p>
+      <w:pPr>
+        <w:pStyle w:val="Prrafodelista"/>
+        <w:numPr>
+          <w:ilvl w:val="2"/>
+          <w:numId w:val="8"/>
+        </w:numPr>
+        <w:rPr>
+          <w:strike/>
+        </w:rPr>
+      </w:pPr>
+      <w:r>
+        <w:rPr>
+          <w:strike/>
+        </w:rPr>
+        <w:t xml:space="preserve"> Al presionar el botón ‘Descargar Excel’:</w:t>
+      </w:r>
+    </w:p>
+    <w:p>
+      <w:pPr>
+        <w:pStyle w:val="Prrafodelista"/>
+        <w:numPr>
+          <w:ilvl w:val="3"/>
+          <w:numId w:val="8"/>
+        </w:numPr>
+        <w:rPr>
+          <w:strike/>
+        </w:rPr>
+      </w:pPr>
+      <w:r>
+        <w:rPr>
+          <w:strike/>
+        </w:rPr>
+        <w:t>Mostrar un botón de ‘Descargar datos’</w:t>
+      </w:r>
+    </w:p>
+    <w:p>
+      <w:pPr>
+        <w:pStyle w:val="Prrafodelista"/>
+        <w:numPr>
+          <w:ilvl w:val="3"/>
+          <w:numId w:val="8"/>
+        </w:numPr>
+        <w:rPr>
+          <w:strike/>
+        </w:rPr>
+      </w:pPr>
+      <w:r>
+        <w:rPr>
+          <w:strike/>
+        </w:rPr>
+        <w:t xml:space="preserve">Mostrar los usuarios con un </w:t>
+      </w:r>
+      <w:proofErr w:type="spellStart"/>
+      <w:r>
+        <w:rPr>
+          <w:strike/>
+        </w:rPr>
+        <w:t>favbutton</w:t>
+      </w:r>
+      <w:proofErr w:type="spellEnd"/>
+      <w:r>
+        <w:rPr>
+          <w:strike/>
+        </w:rPr>
+        <w:t xml:space="preserve"> redondo , imagen y nombre. </w:t>
+      </w:r>
+    </w:p>
+    <w:p>
+      <w:pPr>
+        <w:pStyle w:val="Prrafodelista"/>
+        <w:numPr>
+          <w:ilvl w:val="4"/>
+          <w:numId w:val="8"/>
+        </w:numPr>
+        <w:rPr>
+          <w:strike/>
+        </w:rPr>
+      </w:pPr>
+      <w:r>
+        <w:rPr>
+          <w:strike/>
+        </w:rPr>
+        <w:t>Al seleccionarlo descarga los datos de que turnos tomo y con quien</w:t>
+      </w:r>
+    </w:p>
+    <w:p>
+      <w:pPr>
+        <w:pStyle w:val="Prrafodelista"/>
+        <w:numPr>
+          <w:ilvl w:val="1"/>
+          <w:numId w:val="8"/>
+        </w:numPr>
+      </w:pPr>
+      <w:r>
+        <w:t>Mi perfil</w:t>
+      </w:r>
+    </w:p>
+    <w:p>
+      <w:pPr>
+        <w:pStyle w:val="Prrafodelista"/>
+        <w:numPr>
+          <w:ilvl w:val="2"/>
+          <w:numId w:val="8"/>
+        </w:numPr>
+        <w:rPr>
+          <w:strike/>
+        </w:rPr>
+      </w:pPr>
+      <w:r>
+        <w:rPr>
+          <w:strike/>
+        </w:rPr>
+        <w:t xml:space="preserve"> Solo accede el paciente</w:t>
+      </w:r>
+    </w:p>
+    <w:p>
+      <w:pPr>
+        <w:pStyle w:val="Prrafodelista"/>
+        <w:numPr>
+          <w:ilvl w:val="2"/>
+          <w:numId w:val="8"/>
+        </w:numPr>
+        <w:rPr>
+          <w:strike/>
+        </w:rPr>
+      </w:pPr>
+      <w:r>
+        <w:rPr>
+          <w:strike/>
+        </w:rPr>
+        <w:t xml:space="preserve"> Descarga un PDF con la historia clínica. </w:t>
+      </w:r>
+    </w:p>
+    <w:p>
+      <w:pPr>
+        <w:pStyle w:val="Prrafodelista"/>
+        <w:numPr>
+          <w:ilvl w:val="3"/>
+          <w:numId w:val="8"/>
+        </w:numPr>
+        <w:rPr>
+          <w:strike/>
+        </w:rPr>
+      </w:pPr>
+      <w:r>
+        <w:rPr>
+          <w:strike/>
+        </w:rPr>
+        <w:t xml:space="preserve">El PDF tiene que tener logo de la clínica, título del informe y fecha de emisión." </w:t>
+      </w:r>
+    </w:p>
+    <w:p>
+      <w:pPr>
+        <w:pStyle w:val="Prrafodelista"/>
+        <w:numPr>
+          <w:ilvl w:val="2"/>
+          <w:numId w:val="8"/>
+        </w:numPr>
+        <w:rPr>
+          <w:strike/>
+        </w:rPr>
+      </w:pPr>
+      <w:r>
+        <w:rPr>
+          <w:strike/>
+        </w:rPr>
+        <w:t xml:space="preserve"> Poder bajar Todas las atenciones que realice según un Especialista</w:t>
+      </w:r>
+    </w:p>
+    <w:p>
+      <w:pPr>
+        <w:pStyle w:val="Prrafodelista"/>
+        <w:numPr>
+          <w:ilvl w:val="1"/>
+          <w:numId w:val="8"/>
+        </w:numPr>
+        <w:rPr>
+          <w:strike/>
+          <w:lang w:val="es-AR"/>
+        </w:rPr>
+      </w:pPr>
+      <w:r>
+        <w:rPr>
+          <w:strike/>
+        </w:rPr>
+        <w:t>Animaciones</w:t>
+      </w:r>
+    </w:p>
+    <w:p>
+      <w:pPr>
+        <w:pStyle w:val="Prrafodelista"/>
+        <w:numPr>
+          <w:ilvl w:val="2"/>
+          <w:numId w:val="8"/>
+        </w:numPr>
+        <w:rPr>
+          <w:strike/>
+          <w:lang w:val="es-AR"/>
+        </w:rPr>
+      </w:pPr>
+      <w:r>
+        <w:rPr>
+          <w:strike/>
+        </w:rPr>
+        <w:t xml:space="preserve"> Se debe agregar al menos 2, como mínimo, animaciones de transición entre componentes al navegar la aplicación.</w:t>
+      </w:r>
+    </w:p>
+    <w:p>
+      <w:pPr>
+        <w:pStyle w:val="Prrafodelista"/>
+        <w:numPr>
+          <w:ilvl w:val="2"/>
+          <w:numId w:val="8"/>
+        </w:numPr>
+        <w:rPr>
+          <w:strike/>
+          <w:lang w:val="es-AR"/>
+        </w:rPr>
+      </w:pPr>
+      <w:r>
+        <w:rPr>
+          <w:strike/>
+          <w:lang w:val="es-AR"/>
+        </w:rPr>
+        <w:t xml:space="preserve"> </w:t>
+      </w:r>
+      <w:r>
+        <w:rPr>
+          <w:strike/>
+        </w:rPr>
+        <w:t>Una debe ser de desde arriba hacia abajo</w:t>
+      </w:r>
     </w:p>
     <w:p>
       <w:pPr>
@@ -3684,6 +4927,489 @@
           <w:lang w:val="es-AR"/>
         </w:rPr>
         <w:t>SPRINT 4</w:t>
+      </w:r>
+    </w:p>
+    <w:p>
+      <w:pPr>
+        <w:pStyle w:val="Prrafodelista"/>
+        <w:numPr>
+          <w:ilvl w:val="0"/>
+          <w:numId w:val="9"/>
+        </w:numPr>
+        <w:rPr>
+          <w:lang w:val="es-AR"/>
+        </w:rPr>
+      </w:pPr>
+      <w:r>
+        <w:rPr>
+          <w:lang w:val="es-AR"/>
+        </w:rPr>
+        <w:t>Incorporar en algún componente:</w:t>
+      </w:r>
+    </w:p>
+    <w:p>
+      <w:pPr>
+        <w:pStyle w:val="Prrafodelista"/>
+        <w:numPr>
+          <w:ilvl w:val="1"/>
+          <w:numId w:val="9"/>
+        </w:numPr>
+        <w:rPr>
+          <w:lang w:val="es-AR"/>
+        </w:rPr>
+      </w:pPr>
+      <w:r>
+        <w:rPr>
+          <w:lang w:val="es-AR"/>
+        </w:rPr>
+        <w:t>3 pipes</w:t>
+      </w:r>
+    </w:p>
+    <w:p>
+      <w:pPr>
+        <w:pStyle w:val="Prrafodelista"/>
+        <w:numPr>
+          <w:ilvl w:val="2"/>
+          <w:numId w:val="9"/>
+        </w:numPr>
+        <w:rPr>
+          <w:strike/>
+          <w:lang w:val="es-AR"/>
+        </w:rPr>
+      </w:pPr>
+      <w:r>
+        <w:rPr>
+          <w:strike/>
+          <w:lang w:val="es-AR"/>
+        </w:rPr>
+        <w:t>Pipe estado</w:t>
+      </w:r>
+      <w:r>
+        <w:rPr>
+          <w:strike/>
+          <w:lang w:val="es-AR"/>
+        </w:rPr>
+        <w:t xml:space="preserve"> (turnos)</w:t>
+      </w:r>
+    </w:p>
+    <w:p>
+      <w:pPr>
+        <w:pStyle w:val="Prrafodelista"/>
+        <w:numPr>
+          <w:ilvl w:val="2"/>
+          <w:numId w:val="9"/>
+        </w:numPr>
+        <w:rPr>
+          <w:strike/>
+          <w:lang w:val="es-AR"/>
+        </w:rPr>
+      </w:pPr>
+      <w:r>
+        <w:rPr>
+          <w:strike/>
+          <w:lang w:val="es-AR"/>
+        </w:rPr>
+        <w:t>Pipe</w:t>
+      </w:r>
+      <w:r>
+        <w:rPr>
+          <w:strike/>
+          <w:lang w:val="es-AR"/>
+        </w:rPr>
+        <w:t xml:space="preserve"> fecha legible</w:t>
+      </w:r>
+      <w:r>
+        <w:rPr>
+          <w:strike/>
+          <w:lang w:val="es-AR"/>
+        </w:rPr>
+        <w:t xml:space="preserve"> (</w:t>
+      </w:r>
+      <w:r>
+        <w:rPr>
+          <w:strike/>
+          <w:u w:val="single"/>
+          <w:lang w:val="es-AR"/>
+        </w:rPr>
+        <w:t>informes</w:t>
+      </w:r>
+      <w:r>
+        <w:rPr>
+          <w:strike/>
+          <w:lang w:val="es-AR"/>
+        </w:rPr>
+        <w:t>)</w:t>
+      </w:r>
+    </w:p>
+    <w:p>
+      <w:pPr>
+        <w:pStyle w:val="Prrafodelista"/>
+        <w:numPr>
+          <w:ilvl w:val="2"/>
+          <w:numId w:val="9"/>
+        </w:numPr>
+        <w:rPr>
+          <w:lang w:val="es-AR"/>
+        </w:rPr>
+      </w:pPr>
+      <w:r>
+        <w:rPr>
+          <w:lang w:val="es-AR"/>
+        </w:rPr>
+        <w:t>Pipe</w:t>
+      </w:r>
+      <w:r>
+        <w:rPr>
+          <w:lang w:val="es-AR"/>
+        </w:rPr>
+        <w:t xml:space="preserve"> </w:t>
+      </w:r>
+    </w:p>
+    <w:p>
+      <w:pPr>
+        <w:pStyle w:val="Prrafodelista"/>
+        <w:numPr>
+          <w:ilvl w:val="1"/>
+          <w:numId w:val="9"/>
+        </w:numPr>
+        <w:rPr>
+          <w:lang w:val="es-AR"/>
+        </w:rPr>
+      </w:pPr>
+      <w:r>
+        <w:rPr>
+          <w:lang w:val="es-AR"/>
+        </w:rPr>
+        <w:t>3 directivas</w:t>
+      </w:r>
+    </w:p>
+    <w:p>
+      <w:pPr>
+        <w:pStyle w:val="Prrafodelista"/>
+        <w:numPr>
+          <w:ilvl w:val="2"/>
+          <w:numId w:val="9"/>
+        </w:numPr>
+        <w:rPr>
+          <w:strike/>
+          <w:lang w:val="es-AR"/>
+        </w:rPr>
+      </w:pPr>
+      <w:r>
+        <w:rPr>
+          <w:strike/>
+          <w:lang w:val="es-AR"/>
+        </w:rPr>
+        <w:t>Directiva</w:t>
+      </w:r>
+      <w:r>
+        <w:rPr>
+          <w:strike/>
+          <w:lang w:val="es-AR"/>
+        </w:rPr>
+        <w:t xml:space="preserve"> </w:t>
+      </w:r>
+      <w:proofErr w:type="spellStart"/>
+      <w:r>
+        <w:rPr>
+          <w:strike/>
+          <w:lang w:val="es-AR"/>
+        </w:rPr>
+        <w:t>controlDescarga</w:t>
+      </w:r>
+      <w:proofErr w:type="spellEnd"/>
+      <w:r>
+        <w:rPr>
+          <w:strike/>
+          <w:lang w:val="es-AR"/>
+        </w:rPr>
+        <w:t xml:space="preserve"> (informes)</w:t>
+      </w:r>
+    </w:p>
+    <w:p>
+      <w:pPr>
+        <w:pStyle w:val="Prrafodelista"/>
+        <w:numPr>
+          <w:ilvl w:val="2"/>
+          <w:numId w:val="9"/>
+        </w:numPr>
+        <w:rPr>
+          <w:strike/>
+          <w:lang w:val="es-AR"/>
+        </w:rPr>
+      </w:pPr>
+      <w:r>
+        <w:rPr>
+          <w:strike/>
+          <w:lang w:val="es-AR"/>
+        </w:rPr>
+        <w:t>Directiva</w:t>
+      </w:r>
+      <w:r>
+        <w:rPr>
+          <w:strike/>
+          <w:lang w:val="es-AR"/>
+        </w:rPr>
+        <w:t xml:space="preserve"> </w:t>
+      </w:r>
+      <w:proofErr w:type="spellStart"/>
+      <w:r>
+        <w:rPr>
+          <w:strike/>
+          <w:lang w:val="es-AR"/>
+        </w:rPr>
+        <w:t>rotarFoto</w:t>
+      </w:r>
+      <w:proofErr w:type="spellEnd"/>
+      <w:r>
+        <w:rPr>
+          <w:strike/>
+          <w:lang w:val="es-AR"/>
+        </w:rPr>
+        <w:t xml:space="preserve"> (perfil)</w:t>
+      </w:r>
+    </w:p>
+    <w:p>
+      <w:pPr>
+        <w:pStyle w:val="Prrafodelista"/>
+        <w:numPr>
+          <w:ilvl w:val="2"/>
+          <w:numId w:val="9"/>
+        </w:numPr>
+        <w:rPr>
+          <w:strike/>
+          <w:lang w:val="es-AR"/>
+        </w:rPr>
+      </w:pPr>
+      <w:r>
+        <w:rPr>
+          <w:strike/>
+          <w:lang w:val="es-AR"/>
+        </w:rPr>
+        <w:t>Directiva</w:t>
+      </w:r>
+      <w:r>
+        <w:rPr>
+          <w:strike/>
+          <w:lang w:val="es-AR"/>
+        </w:rPr>
+        <w:t xml:space="preserve"> </w:t>
+      </w:r>
+      <w:proofErr w:type="spellStart"/>
+      <w:r>
+        <w:rPr>
+          <w:strike/>
+          <w:lang w:val="es-AR"/>
+        </w:rPr>
+        <w:t>hoverEstado</w:t>
+      </w:r>
+      <w:proofErr w:type="spellEnd"/>
+      <w:r>
+        <w:rPr>
+          <w:strike/>
+          <w:lang w:val="es-AR"/>
+        </w:rPr>
+        <w:t xml:space="preserve"> (turno)</w:t>
+      </w:r>
+    </w:p>
+    <w:p>
+      <w:pPr>
+        <w:pStyle w:val="Prrafodelista"/>
+        <w:numPr>
+          <w:ilvl w:val="0"/>
+          <w:numId w:val="9"/>
+        </w:numPr>
+        <w:rPr>
+          <w:strike/>
+          <w:lang w:val="es-AR"/>
+        </w:rPr>
+      </w:pPr>
+      <w:r>
+        <w:rPr>
+          <w:strike/>
+          <w:lang w:val="es-AR"/>
+        </w:rPr>
+        <w:t>Incorporar gráficos y estadísticas</w:t>
+      </w:r>
+    </w:p>
+    <w:p>
+      <w:pPr>
+        <w:pStyle w:val="Prrafodelista"/>
+        <w:numPr>
+          <w:ilvl w:val="1"/>
+          <w:numId w:val="9"/>
+        </w:numPr>
+        <w:rPr>
+          <w:strike/>
+          <w:lang w:val="es-AR"/>
+        </w:rPr>
+      </w:pPr>
+      <w:r>
+        <w:rPr>
+          <w:strike/>
+          <w:lang w:val="es-AR"/>
+        </w:rPr>
+        <w:t>Solo visible para el usuario Administrador</w:t>
+      </w:r>
+    </w:p>
+    <w:p>
+      <w:pPr>
+        <w:pStyle w:val="Prrafodelista"/>
+        <w:numPr>
+          <w:ilvl w:val="1"/>
+          <w:numId w:val="9"/>
+        </w:numPr>
+        <w:rPr>
+          <w:strike/>
+          <w:lang w:val="es-AR"/>
+        </w:rPr>
+      </w:pPr>
+      <w:r>
+        <w:rPr>
+          <w:strike/>
+          <w:lang w:val="es-AR"/>
+        </w:rPr>
+        <w:t>Informes requeridos:</w:t>
+      </w:r>
+    </w:p>
+    <w:p>
+      <w:pPr>
+        <w:pStyle w:val="Prrafodelista"/>
+        <w:numPr>
+          <w:ilvl w:val="2"/>
+          <w:numId w:val="9"/>
+        </w:numPr>
+        <w:rPr>
+          <w:strike/>
+          <w:lang w:val="es-AR"/>
+        </w:rPr>
+      </w:pPr>
+      <w:r>
+        <w:rPr>
+          <w:strike/>
+          <w:lang w:val="es-AR"/>
+        </w:rPr>
+        <w:t xml:space="preserve"> Log de ingresos al sistema</w:t>
+      </w:r>
+    </w:p>
+    <w:p>
+      <w:pPr>
+        <w:pStyle w:val="Prrafodelista"/>
+        <w:numPr>
+          <w:ilvl w:val="3"/>
+          <w:numId w:val="9"/>
+        </w:numPr>
+        <w:rPr>
+          <w:strike/>
+          <w:lang w:val="es-AR"/>
+        </w:rPr>
+      </w:pPr>
+      <w:r>
+        <w:rPr>
+          <w:strike/>
+          <w:lang w:val="es-AR"/>
+        </w:rPr>
+        <w:t>Indica usuario, día y horario de ingreso</w:t>
+      </w:r>
+    </w:p>
+    <w:p>
+      <w:pPr>
+        <w:pStyle w:val="Prrafodelista"/>
+        <w:numPr>
+          <w:ilvl w:val="2"/>
+          <w:numId w:val="9"/>
+        </w:numPr>
+        <w:rPr>
+          <w:strike/>
+          <w:lang w:val="es-AR"/>
+        </w:rPr>
+      </w:pPr>
+      <w:r>
+        <w:rPr>
+          <w:strike/>
+          <w:lang w:val="es-AR"/>
+        </w:rPr>
+        <w:t>Cantidad de turnos por especialidad</w:t>
+      </w:r>
+    </w:p>
+    <w:p>
+      <w:pPr>
+        <w:pStyle w:val="Prrafodelista"/>
+        <w:numPr>
+          <w:ilvl w:val="2"/>
+          <w:numId w:val="9"/>
+        </w:numPr>
+        <w:rPr>
+          <w:strike/>
+          <w:lang w:val="es-AR"/>
+        </w:rPr>
+      </w:pPr>
+      <w:r>
+        <w:rPr>
+          <w:strike/>
+          <w:lang w:val="es-AR"/>
+        </w:rPr>
+        <w:t>Cantidad de turnos por día</w:t>
+      </w:r>
+    </w:p>
+    <w:p>
+      <w:pPr>
+        <w:pStyle w:val="Prrafodelista"/>
+        <w:numPr>
+          <w:ilvl w:val="2"/>
+          <w:numId w:val="9"/>
+        </w:numPr>
+        <w:rPr>
+          <w:strike/>
+          <w:lang w:val="es-AR"/>
+        </w:rPr>
+      </w:pPr>
+      <w:r>
+        <w:rPr>
+          <w:strike/>
+          <w:lang w:val="es-AR"/>
+        </w:rPr>
+        <w:t>Cantidad de turnos solicitados por especialista en un lapso de tiempo</w:t>
+      </w:r>
+    </w:p>
+    <w:p>
+      <w:pPr>
+        <w:pStyle w:val="Prrafodelista"/>
+        <w:numPr>
+          <w:ilvl w:val="2"/>
+          <w:numId w:val="9"/>
+        </w:numPr>
+        <w:rPr>
+          <w:strike/>
+          <w:lang w:val="es-AR"/>
+        </w:rPr>
+      </w:pPr>
+      <w:r>
+        <w:rPr>
+          <w:strike/>
+          <w:lang w:val="es-AR"/>
+        </w:rPr>
+        <w:t>Cantidad de turnos finalizados por especialista en un lapso de tiempo</w:t>
+      </w:r>
+    </w:p>
+    <w:p>
+      <w:pPr>
+        <w:pStyle w:val="Prrafodelista"/>
+        <w:numPr>
+          <w:ilvl w:val="1"/>
+          <w:numId w:val="9"/>
+        </w:numPr>
+        <w:rPr>
+          <w:strike/>
+          <w:lang w:val="es-AR"/>
+        </w:rPr>
+      </w:pPr>
+      <w:r>
+        <w:rPr>
+          <w:strike/>
+          <w:lang w:val="es-AR"/>
+        </w:rPr>
+        <w:t>Los gráficos e informes se deben poder descargar en Excel o PDF</w:t>
       </w:r>
     </w:p>
     <w:p>
@@ -4369,6 +6095,92 @@
     </w:lvl>
   </w:abstractNum>
   <w:abstractNum w:abstractNumId="7" w15:restartNumberingAfterBreak="0">
+    <w:nsid w:val="71E53405"/>
+    <w:multiLevelType w:val="multilevel"/>
+    <w:tmpl w:val="580A001F"/>
+    <w:lvl w:ilvl="0">
+      <w:start w:val="1"/>
+      <w:numFmt w:val="decimal"/>
+      <w:lvlText w:val="%1."/>
+      <w:lvlJc w:val="left"/>
+      <w:pPr>
+        <w:ind w:left="360" w:hanging="360"/>
+      </w:pPr>
+    </w:lvl>
+    <w:lvl w:ilvl="1">
+      <w:start w:val="1"/>
+      <w:numFmt w:val="decimal"/>
+      <w:lvlText w:val="%1.%2."/>
+      <w:lvlJc w:val="left"/>
+      <w:pPr>
+        <w:ind w:left="792" w:hanging="432"/>
+      </w:pPr>
+    </w:lvl>
+    <w:lvl w:ilvl="2">
+      <w:start w:val="1"/>
+      <w:numFmt w:val="decimal"/>
+      <w:lvlText w:val="%1.%2.%3."/>
+      <w:lvlJc w:val="left"/>
+      <w:pPr>
+        <w:ind w:left="1224" w:hanging="504"/>
+      </w:pPr>
+    </w:lvl>
+    <w:lvl w:ilvl="3">
+      <w:start w:val="1"/>
+      <w:numFmt w:val="decimal"/>
+      <w:lvlText w:val="%1.%2.%3.%4."/>
+      <w:lvlJc w:val="left"/>
+      <w:pPr>
+        <w:ind w:left="1728" w:hanging="648"/>
+      </w:pPr>
+    </w:lvl>
+    <w:lvl w:ilvl="4">
+      <w:start w:val="1"/>
+      <w:numFmt w:val="decimal"/>
+      <w:lvlText w:val="%1.%2.%3.%4.%5."/>
+      <w:lvlJc w:val="left"/>
+      <w:pPr>
+        <w:ind w:left="2232" w:hanging="792"/>
+      </w:pPr>
+    </w:lvl>
+    <w:lvl w:ilvl="5">
+      <w:start w:val="1"/>
+      <w:numFmt w:val="decimal"/>
+      <w:lvlText w:val="%1.%2.%3.%4.%5.%6."/>
+      <w:lvlJc w:val="left"/>
+      <w:pPr>
+        <w:ind w:left="2736" w:hanging="936"/>
+      </w:pPr>
+    </w:lvl>
+    <w:lvl w:ilvl="6">
+      <w:start w:val="1"/>
+      <w:numFmt w:val="decimal"/>
+      <w:lvlText w:val="%1.%2.%3.%4.%5.%6.%7."/>
+      <w:lvlJc w:val="left"/>
+      <w:pPr>
+        <w:ind w:left="3240" w:hanging="1080"/>
+      </w:pPr>
+    </w:lvl>
+    <w:lvl w:ilvl="7">
+      <w:start w:val="1"/>
+      <w:numFmt w:val="decimal"/>
+      <w:lvlText w:val="%1.%2.%3.%4.%5.%6.%7.%8."/>
+      <w:lvlJc w:val="left"/>
+      <w:pPr>
+        <w:ind w:left="3744" w:hanging="1224"/>
+      </w:pPr>
+    </w:lvl>
+    <w:lvl w:ilvl="8">
+      <w:start w:val="1"/>
+      <w:numFmt w:val="decimal"/>
+      <w:lvlText w:val="%1.%2.%3.%4.%5.%6.%7.%8.%9."/>
+      <w:lvlJc w:val="left"/>
+      <w:pPr>
+        <w:ind w:left="4320" w:hanging="1440"/>
+      </w:pPr>
+    </w:lvl>
+  </w:abstractNum>
+  <w:abstractNum w:abstractNumId="8" w15:restartNumberingAfterBreak="0">
     <w:nsid w:val="7DB97B3D"/>
     <w:multiLevelType w:val="multilevel"/>
     <w:tmpl w:val="580A001F"/>
@@ -4467,7 +6279,7 @@
     <w:abstractNumId w:val="2"/>
   </w:num>
   <w:num w:numId="5" w16cid:durableId="727536204">
-    <w:abstractNumId w:val="7"/>
+    <w:abstractNumId w:val="8"/>
   </w:num>
   <w:num w:numId="6" w16cid:durableId="1855076066">
     <w:abstractNumId w:val="4"/>
@@ -4477,6 +6289,9 @@
   </w:num>
   <w:num w:numId="8" w16cid:durableId="106584202">
     <w:abstractNumId w:val="6"/>
+  </w:num>
+  <w:num w:numId="9" w16cid:durableId="1390882508">
+    <w:abstractNumId w:val="7"/>
   </w:num>
 </w:numbering>
 </file>

</xml_diff>

<commit_message>
Arreglo de rutas y guards
</commit_message>
<xml_diff>
--- a/CLINICA ONLINE.docx
+++ b/CLINICA ONLINE.docx
@@ -5049,20 +5049,30 @@
           <w:numId w:val="9"/>
         </w:numPr>
         <w:rPr>
-          <w:lang w:val="es-AR"/>
-        </w:rPr>
-      </w:pPr>
-      <w:r>
-        <w:rPr>
+          <w:strike/>
+          <w:lang w:val="es-AR"/>
+        </w:rPr>
+      </w:pPr>
+      <w:r>
+        <w:rPr>
+          <w:strike/>
           <w:lang w:val="es-AR"/>
         </w:rPr>
         <w:t>Pipe</w:t>
       </w:r>
       <w:r>
         <w:rPr>
+          <w:strike/>
           <w:lang w:val="es-AR"/>
         </w:rPr>
         <w:t xml:space="preserve"> </w:t>
+      </w:r>
+      <w:r>
+        <w:rPr>
+          <w:strike/>
+          <w:lang w:val="es-AR"/>
+        </w:rPr>
+        <w:t>tipo formateado (informes)</w:t>
       </w:r>
     </w:p>
     <w:p>

</xml_diff>